<commit_message>
GUI cleanup and correction grid update
</commit_message>
<xml_diff>
--- a/Documentation/Answer Grid iteration 2.docx
+++ b/Documentation/Answer Grid iteration 2.docx
@@ -1,6 +1,6 @@
 
 <file path=word/document.xml><?xml version="1.0" encoding="utf-8"?>
-<w:document xmlns:ve="http://schemas.openxmlformats.org/markup-compatibility/2006" xmlns:o="urn:schemas-microsoft-com:office:office" xmlns:r="http://schemas.openxmlformats.org/officeDocument/2006/relationships" xmlns:m="http://schemas.openxmlformats.org/officeDocument/2006/math" xmlns:v="urn:schemas-microsoft-com:vml" xmlns:wp="http://schemas.openxmlformats.org/drawingml/2006/wordprocessingDrawing" xmlns:w10="urn:schemas-microsoft-com:office:word" xmlns:w="http://schemas.openxmlformats.org/wordprocessingml/2006/main" xmlns:wne="http://schemas.microsoft.com/office/word/2006/wordml">
+<w:document xmlns:wpc="http://schemas.microsoft.com/office/word/2010/wordprocessingCanvas" xmlns:mo="http://schemas.microsoft.com/office/mac/office/2008/main" xmlns:mc="http://schemas.openxmlformats.org/markup-compatibility/2006" xmlns:mv="urn:schemas-microsoft-com:mac:vml" xmlns:o="urn:schemas-microsoft-com:office:office" xmlns:r="http://schemas.openxmlformats.org/officeDocument/2006/relationships" xmlns:m="http://schemas.openxmlformats.org/officeDocument/2006/math" xmlns:v="urn:schemas-microsoft-com:vml" xmlns:wp14="http://schemas.microsoft.com/office/word/2010/wordprocessingDrawing" xmlns:wp="http://schemas.openxmlformats.org/drawingml/2006/wordprocessingDrawing" xmlns:w10="urn:schemas-microsoft-com:office:word" xmlns:w="http://schemas.openxmlformats.org/wordprocessingml/2006/main" xmlns:w14="http://schemas.microsoft.com/office/word/2010/wordml" xmlns:w15="http://schemas.microsoft.com/office/word/2012/wordml" xmlns:wpg="http://schemas.microsoft.com/office/word/2010/wordprocessingGroup" xmlns:wpi="http://schemas.microsoft.com/office/word/2010/wordprocessingInk" xmlns:wne="http://schemas.microsoft.com/office/word/2006/wordml" xmlns:wps="http://schemas.microsoft.com/office/word/2010/wordprocessingShape" mc:Ignorable="w14 w15 wp14">
   <w:body>
     <w:p>
       <w:pPr>
@@ -134,7 +134,43 @@
           <w:sz w:val="22"/>
           <w:szCs w:val="22"/>
         </w:rPr>
-        <w:t>one player draws/starts, others draw but do not participate (ie withdraw)</w:t>
+        <w:t>one player draws/</w:t>
+      </w:r>
+      <w:proofErr w:type="gramStart"/>
+      <w:r>
+        <w:rPr>
+          <w:rFonts w:ascii="Calibri" w:eastAsia="Times New Roman" w:hAnsi="Calibri"/>
+          <w:sz w:val="22"/>
+          <w:szCs w:val="22"/>
+        </w:rPr>
+        <w:t>starts,</w:t>
+      </w:r>
+      <w:proofErr w:type="gramEnd"/>
+      <w:r>
+        <w:rPr>
+          <w:rFonts w:ascii="Calibri" w:eastAsia="Times New Roman" w:hAnsi="Calibri"/>
+          <w:sz w:val="22"/>
+          <w:szCs w:val="22"/>
+        </w:rPr>
+        <w:t xml:space="preserve"> others draw but do not participate (</w:t>
+      </w:r>
+      <w:proofErr w:type="spellStart"/>
+      <w:r>
+        <w:rPr>
+          <w:rFonts w:ascii="Calibri" w:eastAsia="Times New Roman" w:hAnsi="Calibri"/>
+          <w:sz w:val="22"/>
+          <w:szCs w:val="22"/>
+        </w:rPr>
+        <w:t>ie</w:t>
+      </w:r>
+      <w:proofErr w:type="spellEnd"/>
+      <w:r>
+        <w:rPr>
+          <w:rFonts w:ascii="Calibri" w:eastAsia="Times New Roman" w:hAnsi="Calibri"/>
+          <w:sz w:val="22"/>
+          <w:szCs w:val="22"/>
+        </w:rPr>
+        <w:t xml:space="preserve"> withdraw)</w:t>
       </w:r>
     </w:p>
     <w:p>
@@ -166,7 +202,25 @@
           <w:sz w:val="22"/>
           <w:szCs w:val="22"/>
         </w:rPr>
-        <w:t>class TestScenarios: testScenario1</w:t>
+        <w:t xml:space="preserve">class </w:t>
+      </w:r>
+      <w:proofErr w:type="spellStart"/>
+      <w:r>
+        <w:rPr>
+          <w:rFonts w:ascii="Calibri" w:hAnsi="Calibri"/>
+          <w:sz w:val="22"/>
+          <w:szCs w:val="22"/>
+        </w:rPr>
+        <w:t>TestScenarios</w:t>
+      </w:r>
+      <w:proofErr w:type="spellEnd"/>
+      <w:r>
+        <w:rPr>
+          <w:rFonts w:ascii="Calibri" w:hAnsi="Calibri"/>
+          <w:sz w:val="22"/>
+          <w:szCs w:val="22"/>
+        </w:rPr>
+        <w:t>: testScenario1</w:t>
       </w:r>
     </w:p>
     <w:p>
@@ -189,15 +243,7 @@
           <w:sz w:val="22"/>
           <w:szCs w:val="22"/>
         </w:rPr>
-        <w:t xml:space="preserve">one player draws/starts, </w:t>
-      </w:r>
-      <w:r>
-        <w:rPr>
-          <w:rFonts w:ascii="Calibri" w:eastAsia="Times New Roman" w:hAnsi="Calibri"/>
-          <w:sz w:val="22"/>
-          <w:szCs w:val="22"/>
-        </w:rPr>
-        <w:t>others draw but only one participates by playing a card or several cards</w:t>
+        <w:t>one player draws/starts, others draw but only one participates by playing a card or several cards</w:t>
       </w:r>
     </w:p>
     <w:p>
@@ -239,7 +285,25 @@
           <w:sz w:val="22"/>
           <w:szCs w:val="22"/>
         </w:rPr>
-        <w:t xml:space="preserve"> class TestScenarios: TestScenario2</w:t>
+        <w:t xml:space="preserve"> class </w:t>
+      </w:r>
+      <w:proofErr w:type="spellStart"/>
+      <w:r>
+        <w:rPr>
+          <w:rFonts w:ascii="Calibri" w:hAnsi="Calibri"/>
+          <w:sz w:val="22"/>
+          <w:szCs w:val="22"/>
+        </w:rPr>
+        <w:t>TestScenarios</w:t>
+      </w:r>
+      <w:proofErr w:type="spellEnd"/>
+      <w:r>
+        <w:rPr>
+          <w:rFonts w:ascii="Calibri" w:hAnsi="Calibri"/>
+          <w:sz w:val="22"/>
+          <w:szCs w:val="22"/>
+        </w:rPr>
+        <w:t>: TestScenario2</w:t>
       </w:r>
     </w:p>
     <w:p>
@@ -294,7 +358,15 @@
           <w:sz w:val="22"/>
           <w:szCs w:val="22"/>
         </w:rPr>
-        <w:t>class Test3PlayerManual/Test4PlayerManual</w:t>
+        <w:t xml:space="preserve">class </w:t>
+      </w:r>
+      <w:r>
+        <w:rPr>
+          <w:rFonts w:ascii="Calibri" w:hAnsi="Calibri"/>
+          <w:sz w:val="22"/>
+          <w:szCs w:val="22"/>
+        </w:rPr>
+        <w:t>TestGameStart2Player</w:t>
       </w:r>
     </w:p>
     <w:p>
@@ -317,15 +389,7 @@
           <w:sz w:val="22"/>
           <w:szCs w:val="22"/>
         </w:rPr>
-        <w:t>o</w:t>
-      </w:r>
-      <w:r>
-        <w:rPr>
-          <w:rFonts w:ascii="Calibri" w:eastAsia="Times New Roman" w:hAnsi="Calibri"/>
-          <w:sz w:val="22"/>
-          <w:szCs w:val="22"/>
-        </w:rPr>
-        <w:t>ne player draws/starts, other draw and all participate</w:t>
+        <w:t>one player draws/starts, other draw and all participate</w:t>
       </w:r>
     </w:p>
     <w:p>
@@ -357,7 +421,15 @@
           <w:sz w:val="22"/>
           <w:szCs w:val="22"/>
         </w:rPr>
-        <w:t xml:space="preserve"> class Test2PlayerManual, Test3PlayerManual, Test4PlayerManual </w:t>
+        <w:t xml:space="preserve"> </w:t>
+      </w:r>
+      <w:r>
+        <w:rPr>
+          <w:rFonts w:ascii="Calibri" w:hAnsi="Calibri"/>
+          <w:sz w:val="22"/>
+          <w:szCs w:val="22"/>
+        </w:rPr>
+        <w:t>TestGameStart2Player</w:t>
       </w:r>
     </w:p>
     <w:p>
@@ -412,7 +484,25 @@
           <w:sz w:val="22"/>
           <w:szCs w:val="22"/>
         </w:rPr>
-        <w:t xml:space="preserve"> class TestScenarios: testScenario3</w:t>
+        <w:t xml:space="preserve"> class </w:t>
+      </w:r>
+      <w:proofErr w:type="spellStart"/>
+      <w:r>
+        <w:rPr>
+          <w:rFonts w:ascii="Calibri" w:hAnsi="Calibri"/>
+          <w:sz w:val="22"/>
+          <w:szCs w:val="22"/>
+        </w:rPr>
+        <w:t>TestScenarios</w:t>
+      </w:r>
+      <w:proofErr w:type="spellEnd"/>
+      <w:r>
+        <w:rPr>
+          <w:rFonts w:ascii="Calibri" w:hAnsi="Calibri"/>
+          <w:sz w:val="22"/>
+          <w:szCs w:val="22"/>
+        </w:rPr>
+        <w:t>: testScenario3</w:t>
       </w:r>
     </w:p>
     <w:p>
@@ -435,15 +525,7 @@
           <w:sz w:val="22"/>
           <w:szCs w:val="22"/>
         </w:rPr>
-        <w:t>a multiplayer tournament has several rounds</w:t>
-      </w:r>
-      <w:r>
-        <w:rPr>
-          <w:rFonts w:ascii="Calibri" w:eastAsia="Times New Roman" w:hAnsi="Calibri"/>
-          <w:sz w:val="22"/>
-          <w:szCs w:val="22"/>
-        </w:rPr>
-        <w:t xml:space="preserve"> where each player plays one and then several supports in different rounds</w:t>
+        <w:t>a multiplayer tournament has several rounds where each player plays one and then several supports in different rounds</w:t>
       </w:r>
     </w:p>
     <w:p>
@@ -485,7 +567,25 @@
           <w:sz w:val="22"/>
           <w:szCs w:val="22"/>
         </w:rPr>
-        <w:t>class TestScenarios: testScenario4</w:t>
+        <w:t xml:space="preserve">class </w:t>
+      </w:r>
+      <w:proofErr w:type="spellStart"/>
+      <w:r>
+        <w:rPr>
+          <w:rFonts w:ascii="Calibri" w:hAnsi="Calibri"/>
+          <w:sz w:val="22"/>
+          <w:szCs w:val="22"/>
+        </w:rPr>
+        <w:t>TestScenarios</w:t>
+      </w:r>
+      <w:proofErr w:type="spellEnd"/>
+      <w:r>
+        <w:rPr>
+          <w:rFonts w:ascii="Calibri" w:hAnsi="Calibri"/>
+          <w:sz w:val="22"/>
+          <w:szCs w:val="22"/>
+        </w:rPr>
+        <w:t>: testScenario4</w:t>
       </w:r>
     </w:p>
     <w:p>
@@ -508,7 +608,25 @@
           <w:sz w:val="22"/>
           <w:szCs w:val="22"/>
         </w:rPr>
-        <w:t>trying to play cards that do not get the current player to beat the tournament originator (ie not enough to be the leader)</w:t>
+        <w:t>trying to play cards that do not get the current player to beat the tournament originator (</w:t>
+      </w:r>
+      <w:proofErr w:type="spellStart"/>
+      <w:r>
+        <w:rPr>
+          <w:rFonts w:ascii="Calibri" w:eastAsia="Times New Roman" w:hAnsi="Calibri"/>
+          <w:sz w:val="22"/>
+          <w:szCs w:val="22"/>
+        </w:rPr>
+        <w:t>ie</w:t>
+      </w:r>
+      <w:proofErr w:type="spellEnd"/>
+      <w:r>
+        <w:rPr>
+          <w:rFonts w:ascii="Calibri" w:eastAsia="Times New Roman" w:hAnsi="Calibri"/>
+          <w:sz w:val="22"/>
+          <w:szCs w:val="22"/>
+        </w:rPr>
+        <w:t xml:space="preserve"> not enough to be the leader)</w:t>
       </w:r>
     </w:p>
     <w:p>
@@ -550,16 +668,36 @@
           <w:sz w:val="22"/>
           <w:szCs w:val="22"/>
         </w:rPr>
-        <w:t>class TestG</w:t>
-      </w:r>
-      <w:r>
-        <w:rPr>
-          <w:rFonts w:ascii="Calibri" w:hAnsi="Calibri"/>
-          <w:sz w:val="22"/>
-          <w:szCs w:val="22"/>
-        </w:rPr>
-        <w:t>ameEngine: testTotalValueCards</w:t>
-      </w:r>
+        <w:t xml:space="preserve">class </w:t>
+      </w:r>
+      <w:proofErr w:type="spellStart"/>
+      <w:r>
+        <w:rPr>
+          <w:rFonts w:ascii="Calibri" w:hAnsi="Calibri"/>
+          <w:sz w:val="22"/>
+          <w:szCs w:val="22"/>
+        </w:rPr>
+        <w:t>TestGameEngine</w:t>
+      </w:r>
+      <w:proofErr w:type="spellEnd"/>
+      <w:r>
+        <w:rPr>
+          <w:rFonts w:ascii="Calibri" w:hAnsi="Calibri"/>
+          <w:sz w:val="22"/>
+          <w:szCs w:val="22"/>
+        </w:rPr>
+        <w:t xml:space="preserve">: </w:t>
+      </w:r>
+      <w:proofErr w:type="spellStart"/>
+      <w:r>
+        <w:rPr>
+          <w:rFonts w:ascii="Calibri" w:hAnsi="Calibri"/>
+          <w:sz w:val="22"/>
+          <w:szCs w:val="22"/>
+        </w:rPr>
+        <w:t>testTotalValueCards</w:t>
+      </w:r>
+      <w:proofErr w:type="spellEnd"/>
     </w:p>
     <w:p>
       <w:pPr>
@@ -613,8 +751,36 @@
           <w:sz w:val="22"/>
           <w:szCs w:val="22"/>
         </w:rPr>
-        <w:t xml:space="preserve"> class TestGameEngine: testMaiden</w:t>
-      </w:r>
+        <w:t xml:space="preserve"> class </w:t>
+      </w:r>
+      <w:proofErr w:type="spellStart"/>
+      <w:r>
+        <w:rPr>
+          <w:rFonts w:ascii="Calibri" w:hAnsi="Calibri"/>
+          <w:sz w:val="22"/>
+          <w:szCs w:val="22"/>
+        </w:rPr>
+        <w:t>TestGameEngine</w:t>
+      </w:r>
+      <w:proofErr w:type="spellEnd"/>
+      <w:r>
+        <w:rPr>
+          <w:rFonts w:ascii="Calibri" w:hAnsi="Calibri"/>
+          <w:sz w:val="22"/>
+          <w:szCs w:val="22"/>
+        </w:rPr>
+        <w:t xml:space="preserve">: </w:t>
+      </w:r>
+      <w:proofErr w:type="spellStart"/>
+      <w:r>
+        <w:rPr>
+          <w:rFonts w:ascii="Calibri" w:hAnsi="Calibri"/>
+          <w:sz w:val="22"/>
+          <w:szCs w:val="22"/>
+        </w:rPr>
+        <w:t>testMaiden</w:t>
+      </w:r>
+      <w:proofErr w:type="spellEnd"/>
     </w:p>
     <w:p>
       <w:pPr>
@@ -668,8 +834,36 @@
           <w:sz w:val="22"/>
           <w:szCs w:val="22"/>
         </w:rPr>
-        <w:t xml:space="preserve"> class TestGameEngine: testWinnerToken</w:t>
-      </w:r>
+        <w:t xml:space="preserve"> class </w:t>
+      </w:r>
+      <w:proofErr w:type="spellStart"/>
+      <w:r>
+        <w:rPr>
+          <w:rFonts w:ascii="Calibri" w:hAnsi="Calibri"/>
+          <w:sz w:val="22"/>
+          <w:szCs w:val="22"/>
+        </w:rPr>
+        <w:t>TestGameEngine</w:t>
+      </w:r>
+      <w:proofErr w:type="spellEnd"/>
+      <w:r>
+        <w:rPr>
+          <w:rFonts w:ascii="Calibri" w:hAnsi="Calibri"/>
+          <w:sz w:val="22"/>
+          <w:szCs w:val="22"/>
+        </w:rPr>
+        <w:t xml:space="preserve">: </w:t>
+      </w:r>
+      <w:proofErr w:type="spellStart"/>
+      <w:r>
+        <w:rPr>
+          <w:rFonts w:ascii="Calibri" w:hAnsi="Calibri"/>
+          <w:sz w:val="22"/>
+          <w:szCs w:val="22"/>
+        </w:rPr>
+        <w:t>testWinnerToken</w:t>
+      </w:r>
+      <w:proofErr w:type="spellEnd"/>
     </w:p>
     <w:p>
       <w:pPr>
@@ -723,8 +917,36 @@
           <w:sz w:val="22"/>
           <w:szCs w:val="22"/>
         </w:rPr>
-        <w:t>class TestGameEngine: testWonPurpleTournament</w:t>
-      </w:r>
+        <w:t xml:space="preserve">class </w:t>
+      </w:r>
+      <w:proofErr w:type="spellStart"/>
+      <w:r>
+        <w:rPr>
+          <w:rFonts w:ascii="Calibri" w:hAnsi="Calibri"/>
+          <w:sz w:val="22"/>
+          <w:szCs w:val="22"/>
+        </w:rPr>
+        <w:t>TestGameEngine</w:t>
+      </w:r>
+      <w:proofErr w:type="spellEnd"/>
+      <w:r>
+        <w:rPr>
+          <w:rFonts w:ascii="Calibri" w:hAnsi="Calibri"/>
+          <w:sz w:val="22"/>
+          <w:szCs w:val="22"/>
+        </w:rPr>
+        <w:t xml:space="preserve">: </w:t>
+      </w:r>
+      <w:proofErr w:type="spellStart"/>
+      <w:r>
+        <w:rPr>
+          <w:rFonts w:ascii="Calibri" w:hAnsi="Calibri"/>
+          <w:sz w:val="22"/>
+          <w:szCs w:val="22"/>
+        </w:rPr>
+        <w:t>testWonPurpleTournament</w:t>
+      </w:r>
+      <w:proofErr w:type="spellEnd"/>
     </w:p>
     <w:p>
       <w:pPr>
@@ -778,8 +1000,36 @@
           <w:sz w:val="22"/>
           <w:szCs w:val="22"/>
         </w:rPr>
-        <w:t xml:space="preserve"> class TestGameEngine: testLoseOnMaiden</w:t>
-      </w:r>
+        <w:t xml:space="preserve"> class </w:t>
+      </w:r>
+      <w:proofErr w:type="spellStart"/>
+      <w:r>
+        <w:rPr>
+          <w:rFonts w:ascii="Calibri" w:hAnsi="Calibri"/>
+          <w:sz w:val="22"/>
+          <w:szCs w:val="22"/>
+        </w:rPr>
+        <w:t>TestGameEngine</w:t>
+      </w:r>
+      <w:proofErr w:type="spellEnd"/>
+      <w:r>
+        <w:rPr>
+          <w:rFonts w:ascii="Calibri" w:hAnsi="Calibri"/>
+          <w:sz w:val="22"/>
+          <w:szCs w:val="22"/>
+        </w:rPr>
+        <w:t xml:space="preserve">: </w:t>
+      </w:r>
+      <w:proofErr w:type="spellStart"/>
+      <w:r>
+        <w:rPr>
+          <w:rFonts w:ascii="Calibri" w:hAnsi="Calibri"/>
+          <w:sz w:val="22"/>
+          <w:szCs w:val="22"/>
+        </w:rPr>
+        <w:t>testLoseOnMaiden</w:t>
+      </w:r>
+      <w:proofErr w:type="spellEnd"/>
     </w:p>
     <w:p>
       <w:pPr>
@@ -882,7 +1132,843 @@
           <w:sz w:val="22"/>
           <w:szCs w:val="22"/>
         </w:rPr>
-        <w:t xml:space="preserve"> class TestGameEngine: testUnshieldPlayer</w:t>
+        <w:t xml:space="preserve"> class </w:t>
+      </w:r>
+      <w:proofErr w:type="spellStart"/>
+      <w:r>
+        <w:rPr>
+          <w:rFonts w:ascii="Calibri" w:hAnsi="Calibri"/>
+          <w:sz w:val="22"/>
+          <w:szCs w:val="22"/>
+        </w:rPr>
+        <w:t>TestActionCards</w:t>
+      </w:r>
+      <w:proofErr w:type="spellEnd"/>
+      <w:r>
+        <w:rPr>
+          <w:rFonts w:ascii="Calibri" w:hAnsi="Calibri"/>
+          <w:sz w:val="22"/>
+          <w:szCs w:val="22"/>
+        </w:rPr>
+        <w:t xml:space="preserve">: </w:t>
+      </w:r>
+    </w:p>
+    <w:p>
+      <w:pPr>
+        <w:pStyle w:val="NormalWeb"/>
+        <w:spacing w:before="0" w:beforeAutospacing="0" w:after="0" w:afterAutospacing="0"/>
+        <w:ind w:left="540"/>
+        <w:rPr>
+          <w:rFonts w:ascii="Calibri" w:hAnsi="Calibri"/>
+          <w:bCs/>
+          <w:iCs/>
+          <w:sz w:val="22"/>
+          <w:szCs w:val="22"/>
+        </w:rPr>
+      </w:pPr>
+      <w:r>
+        <w:rPr>
+          <w:rFonts w:ascii="Calibri" w:hAnsi="Calibri"/>
+          <w:b/>
+          <w:bCs/>
+          <w:i/>
+          <w:iCs/>
+          <w:sz w:val="22"/>
+          <w:szCs w:val="22"/>
+        </w:rPr>
+        <w:tab/>
+      </w:r>
+      <w:r>
+        <w:rPr>
+          <w:rFonts w:ascii="Calibri" w:hAnsi="Calibri"/>
+          <w:b/>
+          <w:bCs/>
+          <w:i/>
+          <w:iCs/>
+          <w:sz w:val="22"/>
+          <w:szCs w:val="22"/>
+        </w:rPr>
+        <w:tab/>
+      </w:r>
+      <w:proofErr w:type="spellStart"/>
+      <w:r>
+        <w:rPr>
+          <w:rFonts w:ascii="Calibri" w:hAnsi="Calibri"/>
+          <w:bCs/>
+          <w:iCs/>
+          <w:sz w:val="22"/>
+          <w:szCs w:val="22"/>
+        </w:rPr>
+        <w:t>TestUnhorse</w:t>
+      </w:r>
+      <w:proofErr w:type="spellEnd"/>
+    </w:p>
+    <w:p>
+      <w:pPr>
+        <w:pStyle w:val="NormalWeb"/>
+        <w:spacing w:before="0" w:beforeAutospacing="0" w:after="0" w:afterAutospacing="0"/>
+        <w:ind w:left="540"/>
+        <w:rPr>
+          <w:rFonts w:ascii="Calibri" w:hAnsi="Calibri"/>
+          <w:bCs/>
+          <w:iCs/>
+          <w:sz w:val="22"/>
+          <w:szCs w:val="22"/>
+        </w:rPr>
+      </w:pPr>
+      <w:r>
+        <w:rPr>
+          <w:rFonts w:ascii="Calibri" w:hAnsi="Calibri"/>
+          <w:bCs/>
+          <w:iCs/>
+          <w:sz w:val="22"/>
+          <w:szCs w:val="22"/>
+        </w:rPr>
+        <w:tab/>
+      </w:r>
+      <w:r>
+        <w:rPr>
+          <w:rFonts w:ascii="Calibri" w:hAnsi="Calibri"/>
+          <w:bCs/>
+          <w:iCs/>
+          <w:sz w:val="22"/>
+          <w:szCs w:val="22"/>
+        </w:rPr>
+        <w:tab/>
+      </w:r>
+      <w:proofErr w:type="spellStart"/>
+      <w:r>
+        <w:rPr>
+          <w:rFonts w:ascii="Calibri" w:hAnsi="Calibri"/>
+          <w:bCs/>
+          <w:iCs/>
+          <w:sz w:val="22"/>
+          <w:szCs w:val="22"/>
+        </w:rPr>
+        <w:t>TestChangeWeapon</w:t>
+      </w:r>
+      <w:proofErr w:type="spellEnd"/>
+    </w:p>
+    <w:p>
+      <w:pPr>
+        <w:pStyle w:val="NormalWeb"/>
+        <w:spacing w:before="0" w:beforeAutospacing="0" w:after="0" w:afterAutospacing="0"/>
+        <w:ind w:left="540"/>
+        <w:rPr>
+          <w:rFonts w:ascii="Calibri" w:hAnsi="Calibri"/>
+          <w:bCs/>
+          <w:iCs/>
+          <w:sz w:val="22"/>
+          <w:szCs w:val="22"/>
+        </w:rPr>
+      </w:pPr>
+      <w:r>
+        <w:rPr>
+          <w:rFonts w:ascii="Calibri" w:hAnsi="Calibri"/>
+          <w:bCs/>
+          <w:iCs/>
+          <w:sz w:val="22"/>
+          <w:szCs w:val="22"/>
+        </w:rPr>
+        <w:tab/>
+      </w:r>
+      <w:r>
+        <w:rPr>
+          <w:rFonts w:ascii="Calibri" w:hAnsi="Calibri"/>
+          <w:bCs/>
+          <w:iCs/>
+          <w:sz w:val="22"/>
+          <w:szCs w:val="22"/>
+        </w:rPr>
+        <w:tab/>
+      </w:r>
+      <w:proofErr w:type="spellStart"/>
+      <w:r>
+        <w:rPr>
+          <w:rFonts w:ascii="Calibri" w:hAnsi="Calibri"/>
+          <w:bCs/>
+          <w:iCs/>
+          <w:sz w:val="22"/>
+          <w:szCs w:val="22"/>
+        </w:rPr>
+        <w:t>TestDropWeapon</w:t>
+      </w:r>
+      <w:proofErr w:type="spellEnd"/>
+    </w:p>
+    <w:p>
+      <w:pPr>
+        <w:pStyle w:val="NormalWeb"/>
+        <w:spacing w:before="0" w:beforeAutospacing="0" w:after="0" w:afterAutospacing="0"/>
+        <w:ind w:left="540"/>
+        <w:rPr>
+          <w:rFonts w:ascii="Calibri" w:hAnsi="Calibri"/>
+          <w:bCs/>
+          <w:iCs/>
+          <w:sz w:val="22"/>
+          <w:szCs w:val="22"/>
+        </w:rPr>
+      </w:pPr>
+      <w:r>
+        <w:rPr>
+          <w:rFonts w:ascii="Calibri" w:hAnsi="Calibri"/>
+          <w:bCs/>
+          <w:iCs/>
+          <w:sz w:val="22"/>
+          <w:szCs w:val="22"/>
+        </w:rPr>
+        <w:tab/>
+      </w:r>
+      <w:r>
+        <w:rPr>
+          <w:rFonts w:ascii="Calibri" w:hAnsi="Calibri"/>
+          <w:bCs/>
+          <w:iCs/>
+          <w:sz w:val="22"/>
+          <w:szCs w:val="22"/>
+        </w:rPr>
+        <w:tab/>
+      </w:r>
+      <w:proofErr w:type="spellStart"/>
+      <w:r>
+        <w:rPr>
+          <w:rFonts w:ascii="Calibri" w:hAnsi="Calibri"/>
+          <w:bCs/>
+          <w:iCs/>
+          <w:sz w:val="22"/>
+          <w:szCs w:val="22"/>
+        </w:rPr>
+        <w:t>TestBreaklance</w:t>
+      </w:r>
+      <w:proofErr w:type="spellEnd"/>
+    </w:p>
+    <w:p>
+      <w:pPr>
+        <w:pStyle w:val="NormalWeb"/>
+        <w:spacing w:before="0" w:beforeAutospacing="0" w:after="0" w:afterAutospacing="0"/>
+        <w:ind w:left="540"/>
+        <w:rPr>
+          <w:rFonts w:ascii="Calibri" w:hAnsi="Calibri"/>
+          <w:bCs/>
+          <w:iCs/>
+          <w:sz w:val="22"/>
+          <w:szCs w:val="22"/>
+        </w:rPr>
+      </w:pPr>
+      <w:r>
+        <w:rPr>
+          <w:rFonts w:ascii="Calibri" w:hAnsi="Calibri"/>
+          <w:bCs/>
+          <w:iCs/>
+          <w:sz w:val="22"/>
+          <w:szCs w:val="22"/>
+        </w:rPr>
+        <w:tab/>
+      </w:r>
+      <w:r>
+        <w:rPr>
+          <w:rFonts w:ascii="Calibri" w:hAnsi="Calibri"/>
+          <w:bCs/>
+          <w:iCs/>
+          <w:sz w:val="22"/>
+          <w:szCs w:val="22"/>
+        </w:rPr>
+        <w:tab/>
+      </w:r>
+      <w:proofErr w:type="spellStart"/>
+      <w:r>
+        <w:rPr>
+          <w:rFonts w:ascii="Calibri" w:hAnsi="Calibri"/>
+          <w:bCs/>
+          <w:iCs/>
+          <w:sz w:val="22"/>
+          <w:szCs w:val="22"/>
+        </w:rPr>
+        <w:t>TestRiposte</w:t>
+      </w:r>
+      <w:proofErr w:type="spellEnd"/>
+    </w:p>
+    <w:p>
+      <w:pPr>
+        <w:pStyle w:val="NormalWeb"/>
+        <w:spacing w:before="0" w:beforeAutospacing="0" w:after="0" w:afterAutospacing="0"/>
+        <w:ind w:left="540"/>
+        <w:rPr>
+          <w:rFonts w:ascii="Calibri" w:hAnsi="Calibri"/>
+          <w:bCs/>
+          <w:iCs/>
+          <w:sz w:val="22"/>
+          <w:szCs w:val="22"/>
+        </w:rPr>
+      </w:pPr>
+      <w:r>
+        <w:rPr>
+          <w:rFonts w:ascii="Calibri" w:hAnsi="Calibri"/>
+          <w:bCs/>
+          <w:iCs/>
+          <w:sz w:val="22"/>
+          <w:szCs w:val="22"/>
+        </w:rPr>
+        <w:tab/>
+      </w:r>
+      <w:r>
+        <w:rPr>
+          <w:rFonts w:ascii="Calibri" w:hAnsi="Calibri"/>
+          <w:bCs/>
+          <w:iCs/>
+          <w:sz w:val="22"/>
+          <w:szCs w:val="22"/>
+        </w:rPr>
+        <w:tab/>
+      </w:r>
+      <w:proofErr w:type="spellStart"/>
+      <w:r>
+        <w:rPr>
+          <w:rFonts w:ascii="Calibri" w:hAnsi="Calibri"/>
+          <w:bCs/>
+          <w:iCs/>
+          <w:sz w:val="22"/>
+          <w:szCs w:val="22"/>
+        </w:rPr>
+        <w:t>TestDodge</w:t>
+      </w:r>
+      <w:proofErr w:type="spellEnd"/>
+    </w:p>
+    <w:p>
+      <w:pPr>
+        <w:pStyle w:val="NormalWeb"/>
+        <w:spacing w:before="0" w:beforeAutospacing="0" w:after="0" w:afterAutospacing="0"/>
+        <w:ind w:left="540"/>
+        <w:rPr>
+          <w:rFonts w:ascii="Calibri" w:hAnsi="Calibri"/>
+          <w:bCs/>
+          <w:iCs/>
+          <w:sz w:val="22"/>
+          <w:szCs w:val="22"/>
+        </w:rPr>
+      </w:pPr>
+      <w:r>
+        <w:rPr>
+          <w:rFonts w:ascii="Calibri" w:hAnsi="Calibri"/>
+          <w:bCs/>
+          <w:iCs/>
+          <w:sz w:val="22"/>
+          <w:szCs w:val="22"/>
+        </w:rPr>
+        <w:tab/>
+      </w:r>
+      <w:r>
+        <w:rPr>
+          <w:rFonts w:ascii="Calibri" w:hAnsi="Calibri"/>
+          <w:bCs/>
+          <w:iCs/>
+          <w:sz w:val="22"/>
+          <w:szCs w:val="22"/>
+        </w:rPr>
+        <w:tab/>
+      </w:r>
+      <w:proofErr w:type="spellStart"/>
+      <w:r>
+        <w:rPr>
+          <w:rFonts w:ascii="Calibri" w:hAnsi="Calibri"/>
+          <w:bCs/>
+          <w:iCs/>
+          <w:sz w:val="22"/>
+          <w:szCs w:val="22"/>
+        </w:rPr>
+        <w:t>TestKnockDown</w:t>
+      </w:r>
+      <w:proofErr w:type="spellEnd"/>
+    </w:p>
+    <w:p>
+      <w:pPr>
+        <w:pStyle w:val="NormalWeb"/>
+        <w:spacing w:before="0" w:beforeAutospacing="0" w:after="0" w:afterAutospacing="0"/>
+        <w:ind w:left="540"/>
+        <w:rPr>
+          <w:rFonts w:ascii="Calibri" w:hAnsi="Calibri"/>
+          <w:bCs/>
+          <w:iCs/>
+          <w:sz w:val="22"/>
+          <w:szCs w:val="22"/>
+        </w:rPr>
+      </w:pPr>
+      <w:r>
+        <w:rPr>
+          <w:rFonts w:ascii="Calibri" w:hAnsi="Calibri"/>
+          <w:bCs/>
+          <w:iCs/>
+          <w:sz w:val="22"/>
+          <w:szCs w:val="22"/>
+        </w:rPr>
+        <w:tab/>
+      </w:r>
+      <w:r>
+        <w:rPr>
+          <w:rFonts w:ascii="Calibri" w:hAnsi="Calibri"/>
+          <w:bCs/>
+          <w:iCs/>
+          <w:sz w:val="22"/>
+          <w:szCs w:val="22"/>
+        </w:rPr>
+        <w:tab/>
+      </w:r>
+      <w:proofErr w:type="spellStart"/>
+      <w:r>
+        <w:rPr>
+          <w:rFonts w:ascii="Calibri" w:hAnsi="Calibri"/>
+          <w:bCs/>
+          <w:iCs/>
+          <w:sz w:val="22"/>
+          <w:szCs w:val="22"/>
+        </w:rPr>
+        <w:t>TestOutmaneuver</w:t>
+      </w:r>
+      <w:proofErr w:type="spellEnd"/>
+    </w:p>
+    <w:p>
+      <w:pPr>
+        <w:pStyle w:val="NormalWeb"/>
+        <w:spacing w:before="0" w:beforeAutospacing="0" w:after="0" w:afterAutospacing="0"/>
+        <w:ind w:left="540"/>
+        <w:rPr>
+          <w:rFonts w:ascii="Calibri" w:hAnsi="Calibri"/>
+          <w:bCs/>
+          <w:iCs/>
+          <w:sz w:val="22"/>
+          <w:szCs w:val="22"/>
+        </w:rPr>
+      </w:pPr>
+      <w:r>
+        <w:rPr>
+          <w:rFonts w:ascii="Calibri" w:hAnsi="Calibri"/>
+          <w:bCs/>
+          <w:iCs/>
+          <w:sz w:val="22"/>
+          <w:szCs w:val="22"/>
+        </w:rPr>
+        <w:tab/>
+      </w:r>
+      <w:r>
+        <w:rPr>
+          <w:rFonts w:ascii="Calibri" w:hAnsi="Calibri"/>
+          <w:bCs/>
+          <w:iCs/>
+          <w:sz w:val="22"/>
+          <w:szCs w:val="22"/>
+        </w:rPr>
+        <w:tab/>
+      </w:r>
+      <w:proofErr w:type="spellStart"/>
+      <w:r>
+        <w:rPr>
+          <w:rFonts w:ascii="Calibri" w:hAnsi="Calibri"/>
+          <w:bCs/>
+          <w:iCs/>
+          <w:sz w:val="22"/>
+          <w:szCs w:val="22"/>
+        </w:rPr>
+        <w:t>TestCharge</w:t>
+      </w:r>
+      <w:proofErr w:type="spellEnd"/>
+    </w:p>
+    <w:p>
+      <w:pPr>
+        <w:pStyle w:val="NormalWeb"/>
+        <w:spacing w:before="0" w:beforeAutospacing="0" w:after="0" w:afterAutospacing="0"/>
+        <w:ind w:left="540"/>
+        <w:rPr>
+          <w:rFonts w:ascii="Calibri" w:hAnsi="Calibri"/>
+          <w:bCs/>
+          <w:iCs/>
+          <w:sz w:val="22"/>
+          <w:szCs w:val="22"/>
+        </w:rPr>
+      </w:pPr>
+      <w:r>
+        <w:rPr>
+          <w:rFonts w:ascii="Calibri" w:hAnsi="Calibri"/>
+          <w:bCs/>
+          <w:iCs/>
+          <w:sz w:val="22"/>
+          <w:szCs w:val="22"/>
+        </w:rPr>
+        <w:tab/>
+      </w:r>
+      <w:r>
+        <w:rPr>
+          <w:rFonts w:ascii="Calibri" w:hAnsi="Calibri"/>
+          <w:bCs/>
+          <w:iCs/>
+          <w:sz w:val="22"/>
+          <w:szCs w:val="22"/>
+        </w:rPr>
+        <w:tab/>
+      </w:r>
+      <w:proofErr w:type="spellStart"/>
+      <w:r>
+        <w:rPr>
+          <w:rFonts w:ascii="Calibri" w:hAnsi="Calibri"/>
+          <w:bCs/>
+          <w:iCs/>
+          <w:sz w:val="22"/>
+          <w:szCs w:val="22"/>
+        </w:rPr>
+        <w:t>TestCountercharge</w:t>
+      </w:r>
+      <w:proofErr w:type="spellEnd"/>
+    </w:p>
+    <w:p>
+      <w:pPr>
+        <w:pStyle w:val="NormalWeb"/>
+        <w:spacing w:before="0" w:beforeAutospacing="0" w:after="0" w:afterAutospacing="0"/>
+        <w:ind w:left="540"/>
+        <w:rPr>
+          <w:rFonts w:ascii="Calibri" w:hAnsi="Calibri"/>
+          <w:bCs/>
+          <w:iCs/>
+          <w:sz w:val="22"/>
+          <w:szCs w:val="22"/>
+        </w:rPr>
+      </w:pPr>
+      <w:r>
+        <w:rPr>
+          <w:rFonts w:ascii="Calibri" w:hAnsi="Calibri"/>
+          <w:bCs/>
+          <w:iCs/>
+          <w:sz w:val="22"/>
+          <w:szCs w:val="22"/>
+        </w:rPr>
+        <w:tab/>
+      </w:r>
+      <w:r>
+        <w:rPr>
+          <w:rFonts w:ascii="Calibri" w:hAnsi="Calibri"/>
+          <w:bCs/>
+          <w:iCs/>
+          <w:sz w:val="22"/>
+          <w:szCs w:val="22"/>
+        </w:rPr>
+        <w:tab/>
+      </w:r>
+      <w:proofErr w:type="spellStart"/>
+      <w:r>
+        <w:rPr>
+          <w:rFonts w:ascii="Calibri" w:hAnsi="Calibri"/>
+          <w:bCs/>
+          <w:iCs/>
+          <w:sz w:val="22"/>
+          <w:szCs w:val="22"/>
+        </w:rPr>
+        <w:t>TestDisgrace</w:t>
+      </w:r>
+      <w:proofErr w:type="spellEnd"/>
+    </w:p>
+    <w:p>
+      <w:pPr>
+        <w:pStyle w:val="NormalWeb"/>
+        <w:spacing w:before="0" w:beforeAutospacing="0" w:after="0" w:afterAutospacing="0"/>
+        <w:ind w:left="540"/>
+        <w:rPr>
+          <w:rFonts w:ascii="Calibri" w:hAnsi="Calibri"/>
+          <w:bCs/>
+          <w:iCs/>
+          <w:sz w:val="22"/>
+          <w:szCs w:val="22"/>
+        </w:rPr>
+      </w:pPr>
+      <w:r>
+        <w:rPr>
+          <w:rFonts w:ascii="Calibri" w:hAnsi="Calibri"/>
+          <w:bCs/>
+          <w:iCs/>
+          <w:sz w:val="22"/>
+          <w:szCs w:val="22"/>
+        </w:rPr>
+        <w:tab/>
+      </w:r>
+      <w:r>
+        <w:rPr>
+          <w:rFonts w:ascii="Calibri" w:hAnsi="Calibri"/>
+          <w:bCs/>
+          <w:iCs/>
+          <w:sz w:val="22"/>
+          <w:szCs w:val="22"/>
+        </w:rPr>
+        <w:tab/>
+      </w:r>
+      <w:proofErr w:type="spellStart"/>
+      <w:r>
+        <w:rPr>
+          <w:rFonts w:ascii="Calibri" w:hAnsi="Calibri"/>
+          <w:bCs/>
+          <w:iCs/>
+          <w:sz w:val="22"/>
+          <w:szCs w:val="22"/>
+        </w:rPr>
+        <w:t>TestAdapt</w:t>
+      </w:r>
+      <w:proofErr w:type="spellEnd"/>
+    </w:p>
+    <w:p>
+      <w:pPr>
+        <w:pStyle w:val="NormalWeb"/>
+        <w:spacing w:before="0" w:beforeAutospacing="0" w:after="0" w:afterAutospacing="0"/>
+        <w:ind w:left="540"/>
+        <w:rPr>
+          <w:rFonts w:ascii="Calibri" w:hAnsi="Calibri"/>
+          <w:bCs/>
+          <w:iCs/>
+          <w:sz w:val="22"/>
+          <w:szCs w:val="22"/>
+        </w:rPr>
+      </w:pPr>
+      <w:r>
+        <w:rPr>
+          <w:rFonts w:ascii="Calibri" w:hAnsi="Calibri"/>
+          <w:bCs/>
+          <w:iCs/>
+          <w:sz w:val="22"/>
+          <w:szCs w:val="22"/>
+        </w:rPr>
+        <w:tab/>
+      </w:r>
+      <w:r>
+        <w:rPr>
+          <w:rFonts w:ascii="Calibri" w:hAnsi="Calibri"/>
+          <w:bCs/>
+          <w:iCs/>
+          <w:sz w:val="22"/>
+          <w:szCs w:val="22"/>
+        </w:rPr>
+        <w:tab/>
+      </w:r>
+      <w:proofErr w:type="spellStart"/>
+      <w:r>
+        <w:rPr>
+          <w:rFonts w:ascii="Calibri" w:hAnsi="Calibri"/>
+          <w:bCs/>
+          <w:iCs/>
+          <w:sz w:val="22"/>
+          <w:szCs w:val="22"/>
+        </w:rPr>
+        <w:t>TestAdapt</w:t>
+      </w:r>
+      <w:proofErr w:type="spellEnd"/>
+    </w:p>
+    <w:p>
+      <w:pPr>
+        <w:pStyle w:val="NormalWeb"/>
+        <w:spacing w:before="0" w:beforeAutospacing="0" w:after="0" w:afterAutospacing="0"/>
+        <w:ind w:left="540"/>
+        <w:rPr>
+          <w:rFonts w:ascii="Calibri" w:hAnsi="Calibri"/>
+          <w:bCs/>
+          <w:iCs/>
+          <w:sz w:val="22"/>
+          <w:szCs w:val="22"/>
+        </w:rPr>
+      </w:pPr>
+      <w:r>
+        <w:rPr>
+          <w:rFonts w:ascii="Calibri" w:hAnsi="Calibri"/>
+          <w:bCs/>
+          <w:iCs/>
+          <w:sz w:val="22"/>
+          <w:szCs w:val="22"/>
+        </w:rPr>
+        <w:tab/>
+      </w:r>
+      <w:r>
+        <w:rPr>
+          <w:rFonts w:ascii="Calibri" w:hAnsi="Calibri"/>
+          <w:bCs/>
+          <w:iCs/>
+          <w:sz w:val="22"/>
+          <w:szCs w:val="22"/>
+        </w:rPr>
+        <w:tab/>
+      </w:r>
+      <w:proofErr w:type="spellStart"/>
+      <w:r>
+        <w:rPr>
+          <w:rFonts w:ascii="Calibri" w:hAnsi="Calibri"/>
+          <w:bCs/>
+          <w:iCs/>
+          <w:sz w:val="22"/>
+          <w:szCs w:val="22"/>
+        </w:rPr>
+        <w:t>TestOutwit</w:t>
+      </w:r>
+      <w:proofErr w:type="spellEnd"/>
+    </w:p>
+    <w:p>
+      <w:pPr>
+        <w:pStyle w:val="NormalWeb"/>
+        <w:spacing w:before="0" w:beforeAutospacing="0" w:after="0" w:afterAutospacing="0"/>
+        <w:ind w:left="540"/>
+        <w:rPr>
+          <w:rFonts w:ascii="Calibri" w:hAnsi="Calibri"/>
+          <w:bCs/>
+          <w:iCs/>
+          <w:sz w:val="22"/>
+          <w:szCs w:val="22"/>
+        </w:rPr>
+      </w:pPr>
+      <w:r>
+        <w:rPr>
+          <w:rFonts w:ascii="Calibri" w:hAnsi="Calibri"/>
+          <w:bCs/>
+          <w:iCs/>
+          <w:sz w:val="22"/>
+          <w:szCs w:val="22"/>
+        </w:rPr>
+        <w:tab/>
+      </w:r>
+      <w:r>
+        <w:rPr>
+          <w:rFonts w:ascii="Calibri" w:hAnsi="Calibri"/>
+          <w:bCs/>
+          <w:iCs/>
+          <w:sz w:val="22"/>
+          <w:szCs w:val="22"/>
+        </w:rPr>
+        <w:tab/>
+      </w:r>
+      <w:proofErr w:type="spellStart"/>
+      <w:r>
+        <w:rPr>
+          <w:rFonts w:ascii="Calibri" w:hAnsi="Calibri"/>
+          <w:bCs/>
+          <w:iCs/>
+          <w:sz w:val="22"/>
+          <w:szCs w:val="22"/>
+        </w:rPr>
+        <w:t>TestShield</w:t>
+      </w:r>
+      <w:proofErr w:type="spellEnd"/>
+    </w:p>
+    <w:p>
+      <w:pPr>
+        <w:pStyle w:val="NormalWeb"/>
+        <w:spacing w:before="0" w:beforeAutospacing="0" w:after="0" w:afterAutospacing="0"/>
+        <w:ind w:left="540"/>
+        <w:rPr>
+          <w:rFonts w:ascii="Calibri" w:hAnsi="Calibri"/>
+          <w:bCs/>
+          <w:iCs/>
+          <w:sz w:val="22"/>
+          <w:szCs w:val="22"/>
+        </w:rPr>
+      </w:pPr>
+      <w:r>
+        <w:rPr>
+          <w:rFonts w:ascii="Calibri" w:hAnsi="Calibri"/>
+          <w:bCs/>
+          <w:iCs/>
+          <w:sz w:val="22"/>
+          <w:szCs w:val="22"/>
+        </w:rPr>
+        <w:tab/>
+      </w:r>
+      <w:r>
+        <w:rPr>
+          <w:rFonts w:ascii="Calibri" w:hAnsi="Calibri"/>
+          <w:bCs/>
+          <w:iCs/>
+          <w:sz w:val="22"/>
+          <w:szCs w:val="22"/>
+        </w:rPr>
+        <w:tab/>
+      </w:r>
+      <w:proofErr w:type="spellStart"/>
+      <w:r>
+        <w:rPr>
+          <w:rFonts w:ascii="Calibri" w:hAnsi="Calibri"/>
+          <w:bCs/>
+          <w:iCs/>
+          <w:sz w:val="22"/>
+          <w:szCs w:val="22"/>
+        </w:rPr>
+        <w:t>TestStunned</w:t>
+      </w:r>
+      <w:proofErr w:type="spellEnd"/>
+    </w:p>
+    <w:p>
+      <w:pPr>
+        <w:pStyle w:val="NormalWeb"/>
+        <w:spacing w:before="0" w:beforeAutospacing="0" w:after="0" w:afterAutospacing="0"/>
+        <w:ind w:left="540"/>
+        <w:rPr>
+          <w:rFonts w:ascii="Calibri" w:hAnsi="Calibri"/>
+          <w:bCs/>
+          <w:iCs/>
+          <w:sz w:val="22"/>
+          <w:szCs w:val="22"/>
+        </w:rPr>
+      </w:pPr>
+      <w:r>
+        <w:rPr>
+          <w:rFonts w:ascii="Calibri" w:hAnsi="Calibri"/>
+          <w:bCs/>
+          <w:iCs/>
+          <w:sz w:val="22"/>
+          <w:szCs w:val="22"/>
+        </w:rPr>
+        <w:tab/>
+      </w:r>
+      <w:r>
+        <w:rPr>
+          <w:rFonts w:ascii="Calibri" w:hAnsi="Calibri"/>
+          <w:bCs/>
+          <w:iCs/>
+          <w:sz w:val="22"/>
+          <w:szCs w:val="22"/>
+        </w:rPr>
+        <w:tab/>
+      </w:r>
+      <w:proofErr w:type="spellStart"/>
+      <w:r>
+        <w:rPr>
+          <w:rFonts w:ascii="Calibri" w:hAnsi="Calibri"/>
+          <w:bCs/>
+          <w:iCs/>
+          <w:sz w:val="22"/>
+          <w:szCs w:val="22"/>
+        </w:rPr>
+        <w:t>TestIvanhoe</w:t>
+      </w:r>
+      <w:proofErr w:type="spellEnd"/>
+    </w:p>
+    <w:p>
+      <w:pPr>
+        <w:pStyle w:val="NormalWeb"/>
+        <w:spacing w:before="0" w:beforeAutospacing="0" w:after="0" w:afterAutospacing="0"/>
+        <w:ind w:left="540"/>
+        <w:rPr>
+          <w:rFonts w:ascii="Calibri" w:hAnsi="Calibri"/>
+          <w:sz w:val="22"/>
+          <w:szCs w:val="22"/>
+        </w:rPr>
+      </w:pPr>
+      <w:r>
+        <w:rPr>
+          <w:rFonts w:ascii="Calibri" w:hAnsi="Calibri"/>
+          <w:bCs/>
+          <w:iCs/>
+          <w:sz w:val="22"/>
+          <w:szCs w:val="22"/>
+        </w:rPr>
+        <w:tab/>
+      </w:r>
+      <w:r>
+        <w:rPr>
+          <w:rFonts w:ascii="Calibri" w:hAnsi="Calibri"/>
+          <w:bCs/>
+          <w:iCs/>
+          <w:sz w:val="22"/>
+          <w:szCs w:val="22"/>
+        </w:rPr>
+        <w:tab/>
       </w:r>
     </w:p>
     <w:p>
@@ -905,15 +1991,7 @@
           <w:sz w:val="22"/>
           <w:szCs w:val="22"/>
         </w:rPr>
-        <w:t xml:space="preserve">playing </w:t>
-      </w:r>
-      <w:r>
-        <w:rPr>
-          <w:rFonts w:ascii="Calibri" w:eastAsia="Times New Roman" w:hAnsi="Calibri"/>
-          <w:sz w:val="22"/>
-          <w:szCs w:val="22"/>
-        </w:rPr>
-        <w:t xml:space="preserve">this card on an shield player </w:t>
+        <w:t xml:space="preserve">playing this card on an shield player </w:t>
       </w:r>
     </w:p>
     <w:p>
@@ -945,8 +2023,833 @@
           <w:sz w:val="22"/>
           <w:szCs w:val="22"/>
         </w:rPr>
-        <w:t xml:space="preserve"> class TestGameEngine: testShieldPlayer</w:t>
-      </w:r>
+        <w:t xml:space="preserve"> class</w:t>
+      </w:r>
+      <w:r>
+        <w:rPr>
+          <w:rFonts w:ascii="Calibri" w:hAnsi="Calibri"/>
+          <w:sz w:val="22"/>
+          <w:szCs w:val="22"/>
+        </w:rPr>
+        <w:t xml:space="preserve"> </w:t>
+      </w:r>
+      <w:proofErr w:type="spellStart"/>
+      <w:r>
+        <w:rPr>
+          <w:rFonts w:ascii="Calibri" w:hAnsi="Calibri"/>
+          <w:sz w:val="22"/>
+          <w:szCs w:val="22"/>
+        </w:rPr>
+        <w:t>TestActionCards</w:t>
+      </w:r>
+      <w:proofErr w:type="spellEnd"/>
+      <w:r>
+        <w:rPr>
+          <w:rFonts w:ascii="Calibri" w:hAnsi="Calibri"/>
+          <w:sz w:val="22"/>
+          <w:szCs w:val="22"/>
+        </w:rPr>
+        <w:t xml:space="preserve">: </w:t>
+      </w:r>
+    </w:p>
+    <w:p>
+      <w:pPr>
+        <w:pStyle w:val="NormalWeb"/>
+        <w:spacing w:before="0" w:beforeAutospacing="0" w:after="0" w:afterAutospacing="0"/>
+        <w:ind w:left="540"/>
+        <w:rPr>
+          <w:rFonts w:ascii="Calibri" w:hAnsi="Calibri"/>
+          <w:bCs/>
+          <w:iCs/>
+          <w:sz w:val="22"/>
+          <w:szCs w:val="22"/>
+        </w:rPr>
+      </w:pPr>
+      <w:r>
+        <w:rPr>
+          <w:rFonts w:ascii="Calibri" w:hAnsi="Calibri"/>
+          <w:b/>
+          <w:bCs/>
+          <w:i/>
+          <w:iCs/>
+          <w:sz w:val="22"/>
+          <w:szCs w:val="22"/>
+        </w:rPr>
+        <w:tab/>
+      </w:r>
+      <w:r>
+        <w:rPr>
+          <w:rFonts w:ascii="Calibri" w:hAnsi="Calibri"/>
+          <w:b/>
+          <w:bCs/>
+          <w:i/>
+          <w:iCs/>
+          <w:sz w:val="22"/>
+          <w:szCs w:val="22"/>
+        </w:rPr>
+        <w:tab/>
+      </w:r>
+      <w:proofErr w:type="spellStart"/>
+      <w:r>
+        <w:rPr>
+          <w:rFonts w:ascii="Calibri" w:hAnsi="Calibri"/>
+          <w:bCs/>
+          <w:iCs/>
+          <w:sz w:val="22"/>
+          <w:szCs w:val="22"/>
+        </w:rPr>
+        <w:t>TestUnhorse</w:t>
+      </w:r>
+      <w:r>
+        <w:rPr>
+          <w:rFonts w:ascii="Calibri" w:hAnsi="Calibri"/>
+          <w:bCs/>
+          <w:iCs/>
+          <w:sz w:val="22"/>
+          <w:szCs w:val="22"/>
+        </w:rPr>
+        <w:t>Shielded</w:t>
+      </w:r>
+      <w:proofErr w:type="spellEnd"/>
+    </w:p>
+    <w:p>
+      <w:pPr>
+        <w:pStyle w:val="NormalWeb"/>
+        <w:spacing w:before="0" w:beforeAutospacing="0" w:after="0" w:afterAutospacing="0"/>
+        <w:ind w:left="540"/>
+        <w:rPr>
+          <w:rFonts w:ascii="Calibri" w:hAnsi="Calibri"/>
+          <w:bCs/>
+          <w:iCs/>
+          <w:sz w:val="22"/>
+          <w:szCs w:val="22"/>
+        </w:rPr>
+      </w:pPr>
+      <w:r>
+        <w:rPr>
+          <w:rFonts w:ascii="Calibri" w:hAnsi="Calibri"/>
+          <w:bCs/>
+          <w:iCs/>
+          <w:sz w:val="22"/>
+          <w:szCs w:val="22"/>
+        </w:rPr>
+        <w:tab/>
+      </w:r>
+      <w:r>
+        <w:rPr>
+          <w:rFonts w:ascii="Calibri" w:hAnsi="Calibri"/>
+          <w:bCs/>
+          <w:iCs/>
+          <w:sz w:val="22"/>
+          <w:szCs w:val="22"/>
+        </w:rPr>
+        <w:tab/>
+      </w:r>
+      <w:proofErr w:type="spellStart"/>
+      <w:r>
+        <w:rPr>
+          <w:rFonts w:ascii="Calibri" w:hAnsi="Calibri"/>
+          <w:bCs/>
+          <w:iCs/>
+          <w:sz w:val="22"/>
+          <w:szCs w:val="22"/>
+        </w:rPr>
+        <w:t>TestChangeWeaponShielded</w:t>
+      </w:r>
+      <w:proofErr w:type="spellEnd"/>
+    </w:p>
+    <w:p>
+      <w:pPr>
+        <w:pStyle w:val="NormalWeb"/>
+        <w:spacing w:before="0" w:beforeAutospacing="0" w:after="0" w:afterAutospacing="0"/>
+        <w:ind w:left="540"/>
+        <w:rPr>
+          <w:rFonts w:ascii="Calibri" w:hAnsi="Calibri"/>
+          <w:bCs/>
+          <w:iCs/>
+          <w:sz w:val="22"/>
+          <w:szCs w:val="22"/>
+        </w:rPr>
+      </w:pPr>
+      <w:r>
+        <w:rPr>
+          <w:rFonts w:ascii="Calibri" w:hAnsi="Calibri"/>
+          <w:bCs/>
+          <w:iCs/>
+          <w:sz w:val="22"/>
+          <w:szCs w:val="22"/>
+        </w:rPr>
+        <w:tab/>
+      </w:r>
+      <w:r>
+        <w:rPr>
+          <w:rFonts w:ascii="Calibri" w:hAnsi="Calibri"/>
+          <w:bCs/>
+          <w:iCs/>
+          <w:sz w:val="22"/>
+          <w:szCs w:val="22"/>
+        </w:rPr>
+        <w:tab/>
+      </w:r>
+      <w:proofErr w:type="spellStart"/>
+      <w:r>
+        <w:rPr>
+          <w:rFonts w:ascii="Calibri" w:hAnsi="Calibri"/>
+          <w:bCs/>
+          <w:iCs/>
+          <w:sz w:val="22"/>
+          <w:szCs w:val="22"/>
+        </w:rPr>
+        <w:t>TestDropWeaponShielded</w:t>
+      </w:r>
+      <w:proofErr w:type="spellEnd"/>
+    </w:p>
+    <w:p>
+      <w:pPr>
+        <w:pStyle w:val="NormalWeb"/>
+        <w:spacing w:before="0" w:beforeAutospacing="0" w:after="0" w:afterAutospacing="0"/>
+        <w:ind w:left="540"/>
+        <w:rPr>
+          <w:rFonts w:ascii="Calibri" w:hAnsi="Calibri"/>
+          <w:bCs/>
+          <w:iCs/>
+          <w:sz w:val="22"/>
+          <w:szCs w:val="22"/>
+        </w:rPr>
+      </w:pPr>
+      <w:r>
+        <w:rPr>
+          <w:rFonts w:ascii="Calibri" w:hAnsi="Calibri"/>
+          <w:bCs/>
+          <w:iCs/>
+          <w:sz w:val="22"/>
+          <w:szCs w:val="22"/>
+        </w:rPr>
+        <w:tab/>
+      </w:r>
+      <w:r>
+        <w:rPr>
+          <w:rFonts w:ascii="Calibri" w:hAnsi="Calibri"/>
+          <w:bCs/>
+          <w:iCs/>
+          <w:sz w:val="22"/>
+          <w:szCs w:val="22"/>
+        </w:rPr>
+        <w:tab/>
+      </w:r>
+      <w:proofErr w:type="spellStart"/>
+      <w:r>
+        <w:rPr>
+          <w:rFonts w:ascii="Calibri" w:hAnsi="Calibri"/>
+          <w:bCs/>
+          <w:iCs/>
+          <w:sz w:val="22"/>
+          <w:szCs w:val="22"/>
+        </w:rPr>
+        <w:t>TestBreaklanceShielded</w:t>
+      </w:r>
+      <w:proofErr w:type="spellEnd"/>
+    </w:p>
+    <w:p>
+      <w:pPr>
+        <w:pStyle w:val="NormalWeb"/>
+        <w:spacing w:before="0" w:beforeAutospacing="0" w:after="0" w:afterAutospacing="0"/>
+        <w:ind w:left="540"/>
+        <w:rPr>
+          <w:rFonts w:ascii="Calibri" w:hAnsi="Calibri"/>
+          <w:bCs/>
+          <w:iCs/>
+          <w:sz w:val="22"/>
+          <w:szCs w:val="22"/>
+        </w:rPr>
+      </w:pPr>
+      <w:r>
+        <w:rPr>
+          <w:rFonts w:ascii="Calibri" w:hAnsi="Calibri"/>
+          <w:bCs/>
+          <w:iCs/>
+          <w:sz w:val="22"/>
+          <w:szCs w:val="22"/>
+        </w:rPr>
+        <w:tab/>
+      </w:r>
+      <w:r>
+        <w:rPr>
+          <w:rFonts w:ascii="Calibri" w:hAnsi="Calibri"/>
+          <w:bCs/>
+          <w:iCs/>
+          <w:sz w:val="22"/>
+          <w:szCs w:val="22"/>
+        </w:rPr>
+        <w:tab/>
+      </w:r>
+      <w:proofErr w:type="spellStart"/>
+      <w:r>
+        <w:rPr>
+          <w:rFonts w:ascii="Calibri" w:hAnsi="Calibri"/>
+          <w:bCs/>
+          <w:iCs/>
+          <w:sz w:val="22"/>
+          <w:szCs w:val="22"/>
+        </w:rPr>
+        <w:t>TestRiposteShielded</w:t>
+      </w:r>
+      <w:proofErr w:type="spellEnd"/>
+    </w:p>
+    <w:p>
+      <w:pPr>
+        <w:pStyle w:val="NormalWeb"/>
+        <w:spacing w:before="0" w:beforeAutospacing="0" w:after="0" w:afterAutospacing="0"/>
+        <w:ind w:left="540"/>
+        <w:rPr>
+          <w:rFonts w:ascii="Calibri" w:hAnsi="Calibri"/>
+          <w:bCs/>
+          <w:iCs/>
+          <w:sz w:val="22"/>
+          <w:szCs w:val="22"/>
+        </w:rPr>
+      </w:pPr>
+      <w:r>
+        <w:rPr>
+          <w:rFonts w:ascii="Calibri" w:hAnsi="Calibri"/>
+          <w:bCs/>
+          <w:iCs/>
+          <w:sz w:val="22"/>
+          <w:szCs w:val="22"/>
+        </w:rPr>
+        <w:tab/>
+      </w:r>
+      <w:r>
+        <w:rPr>
+          <w:rFonts w:ascii="Calibri" w:hAnsi="Calibri"/>
+          <w:bCs/>
+          <w:iCs/>
+          <w:sz w:val="22"/>
+          <w:szCs w:val="22"/>
+        </w:rPr>
+        <w:tab/>
+      </w:r>
+      <w:proofErr w:type="spellStart"/>
+      <w:r>
+        <w:rPr>
+          <w:rFonts w:ascii="Calibri" w:hAnsi="Calibri"/>
+          <w:bCs/>
+          <w:iCs/>
+          <w:sz w:val="22"/>
+          <w:szCs w:val="22"/>
+        </w:rPr>
+        <w:t>TestDodgeShielded</w:t>
+      </w:r>
+      <w:proofErr w:type="spellEnd"/>
+    </w:p>
+    <w:p>
+      <w:pPr>
+        <w:pStyle w:val="NormalWeb"/>
+        <w:spacing w:before="0" w:beforeAutospacing="0" w:after="0" w:afterAutospacing="0"/>
+        <w:ind w:left="540"/>
+        <w:rPr>
+          <w:rFonts w:ascii="Calibri" w:hAnsi="Calibri"/>
+          <w:bCs/>
+          <w:iCs/>
+          <w:sz w:val="22"/>
+          <w:szCs w:val="22"/>
+        </w:rPr>
+      </w:pPr>
+      <w:r>
+        <w:rPr>
+          <w:rFonts w:ascii="Calibri" w:hAnsi="Calibri"/>
+          <w:bCs/>
+          <w:iCs/>
+          <w:sz w:val="22"/>
+          <w:szCs w:val="22"/>
+        </w:rPr>
+        <w:tab/>
+      </w:r>
+      <w:r>
+        <w:rPr>
+          <w:rFonts w:ascii="Calibri" w:hAnsi="Calibri"/>
+          <w:bCs/>
+          <w:iCs/>
+          <w:sz w:val="22"/>
+          <w:szCs w:val="22"/>
+        </w:rPr>
+        <w:tab/>
+      </w:r>
+      <w:proofErr w:type="spellStart"/>
+      <w:r>
+        <w:rPr>
+          <w:rFonts w:ascii="Calibri" w:hAnsi="Calibri"/>
+          <w:bCs/>
+          <w:iCs/>
+          <w:sz w:val="22"/>
+          <w:szCs w:val="22"/>
+        </w:rPr>
+        <w:t>TestKnockDownShielded</w:t>
+      </w:r>
+      <w:proofErr w:type="spellEnd"/>
+    </w:p>
+    <w:p>
+      <w:pPr>
+        <w:pStyle w:val="NormalWeb"/>
+        <w:spacing w:before="0" w:beforeAutospacing="0" w:after="0" w:afterAutospacing="0"/>
+        <w:ind w:left="540"/>
+        <w:rPr>
+          <w:rFonts w:ascii="Calibri" w:hAnsi="Calibri"/>
+          <w:bCs/>
+          <w:iCs/>
+          <w:sz w:val="22"/>
+          <w:szCs w:val="22"/>
+        </w:rPr>
+      </w:pPr>
+      <w:r>
+        <w:rPr>
+          <w:rFonts w:ascii="Calibri" w:hAnsi="Calibri"/>
+          <w:bCs/>
+          <w:iCs/>
+          <w:sz w:val="22"/>
+          <w:szCs w:val="22"/>
+        </w:rPr>
+        <w:tab/>
+      </w:r>
+      <w:r>
+        <w:rPr>
+          <w:rFonts w:ascii="Calibri" w:hAnsi="Calibri"/>
+          <w:bCs/>
+          <w:iCs/>
+          <w:sz w:val="22"/>
+          <w:szCs w:val="22"/>
+        </w:rPr>
+        <w:tab/>
+      </w:r>
+      <w:proofErr w:type="spellStart"/>
+      <w:r>
+        <w:rPr>
+          <w:rFonts w:ascii="Calibri" w:hAnsi="Calibri"/>
+          <w:bCs/>
+          <w:iCs/>
+          <w:sz w:val="22"/>
+          <w:szCs w:val="22"/>
+        </w:rPr>
+        <w:t>TestOutmaneuverShielded</w:t>
+      </w:r>
+      <w:proofErr w:type="spellEnd"/>
+    </w:p>
+    <w:p>
+      <w:pPr>
+        <w:pStyle w:val="NormalWeb"/>
+        <w:spacing w:before="0" w:beforeAutospacing="0" w:after="0" w:afterAutospacing="0"/>
+        <w:ind w:left="540"/>
+        <w:rPr>
+          <w:rFonts w:ascii="Calibri" w:hAnsi="Calibri"/>
+          <w:bCs/>
+          <w:iCs/>
+          <w:sz w:val="22"/>
+          <w:szCs w:val="22"/>
+        </w:rPr>
+      </w:pPr>
+      <w:r>
+        <w:rPr>
+          <w:rFonts w:ascii="Calibri" w:hAnsi="Calibri"/>
+          <w:bCs/>
+          <w:iCs/>
+          <w:sz w:val="22"/>
+          <w:szCs w:val="22"/>
+        </w:rPr>
+        <w:tab/>
+      </w:r>
+      <w:r>
+        <w:rPr>
+          <w:rFonts w:ascii="Calibri" w:hAnsi="Calibri"/>
+          <w:bCs/>
+          <w:iCs/>
+          <w:sz w:val="22"/>
+          <w:szCs w:val="22"/>
+        </w:rPr>
+        <w:tab/>
+      </w:r>
+      <w:proofErr w:type="spellStart"/>
+      <w:r>
+        <w:rPr>
+          <w:rFonts w:ascii="Calibri" w:hAnsi="Calibri"/>
+          <w:bCs/>
+          <w:iCs/>
+          <w:sz w:val="22"/>
+          <w:szCs w:val="22"/>
+        </w:rPr>
+        <w:t>TestChargeShielded</w:t>
+      </w:r>
+      <w:proofErr w:type="spellEnd"/>
+    </w:p>
+    <w:p>
+      <w:pPr>
+        <w:pStyle w:val="NormalWeb"/>
+        <w:spacing w:before="0" w:beforeAutospacing="0" w:after="0" w:afterAutospacing="0"/>
+        <w:ind w:left="540"/>
+        <w:rPr>
+          <w:rFonts w:ascii="Calibri" w:hAnsi="Calibri"/>
+          <w:bCs/>
+          <w:iCs/>
+          <w:sz w:val="22"/>
+          <w:szCs w:val="22"/>
+        </w:rPr>
+      </w:pPr>
+      <w:r>
+        <w:rPr>
+          <w:rFonts w:ascii="Calibri" w:hAnsi="Calibri"/>
+          <w:bCs/>
+          <w:iCs/>
+          <w:sz w:val="22"/>
+          <w:szCs w:val="22"/>
+        </w:rPr>
+        <w:tab/>
+      </w:r>
+      <w:r>
+        <w:rPr>
+          <w:rFonts w:ascii="Calibri" w:hAnsi="Calibri"/>
+          <w:bCs/>
+          <w:iCs/>
+          <w:sz w:val="22"/>
+          <w:szCs w:val="22"/>
+        </w:rPr>
+        <w:tab/>
+      </w:r>
+      <w:proofErr w:type="spellStart"/>
+      <w:r>
+        <w:rPr>
+          <w:rFonts w:ascii="Calibri" w:hAnsi="Calibri"/>
+          <w:bCs/>
+          <w:iCs/>
+          <w:sz w:val="22"/>
+          <w:szCs w:val="22"/>
+        </w:rPr>
+        <w:t>TestCounterchargeShielded</w:t>
+      </w:r>
+      <w:proofErr w:type="spellEnd"/>
+    </w:p>
+    <w:p>
+      <w:pPr>
+        <w:pStyle w:val="NormalWeb"/>
+        <w:spacing w:before="0" w:beforeAutospacing="0" w:after="0" w:afterAutospacing="0"/>
+        <w:ind w:left="540"/>
+        <w:rPr>
+          <w:rFonts w:ascii="Calibri" w:hAnsi="Calibri"/>
+          <w:bCs/>
+          <w:iCs/>
+          <w:sz w:val="22"/>
+          <w:szCs w:val="22"/>
+        </w:rPr>
+      </w:pPr>
+      <w:r>
+        <w:rPr>
+          <w:rFonts w:ascii="Calibri" w:hAnsi="Calibri"/>
+          <w:bCs/>
+          <w:iCs/>
+          <w:sz w:val="22"/>
+          <w:szCs w:val="22"/>
+        </w:rPr>
+        <w:tab/>
+      </w:r>
+      <w:r>
+        <w:rPr>
+          <w:rFonts w:ascii="Calibri" w:hAnsi="Calibri"/>
+          <w:bCs/>
+          <w:iCs/>
+          <w:sz w:val="22"/>
+          <w:szCs w:val="22"/>
+        </w:rPr>
+        <w:tab/>
+      </w:r>
+      <w:proofErr w:type="spellStart"/>
+      <w:r>
+        <w:rPr>
+          <w:rFonts w:ascii="Calibri" w:hAnsi="Calibri"/>
+          <w:bCs/>
+          <w:iCs/>
+          <w:sz w:val="22"/>
+          <w:szCs w:val="22"/>
+        </w:rPr>
+        <w:t>TestDisgraceShielded</w:t>
+      </w:r>
+      <w:proofErr w:type="spellEnd"/>
+    </w:p>
+    <w:p>
+      <w:pPr>
+        <w:pStyle w:val="NormalWeb"/>
+        <w:spacing w:before="0" w:beforeAutospacing="0" w:after="0" w:afterAutospacing="0"/>
+        <w:ind w:left="540"/>
+        <w:rPr>
+          <w:rFonts w:ascii="Calibri" w:hAnsi="Calibri"/>
+          <w:bCs/>
+          <w:iCs/>
+          <w:sz w:val="22"/>
+          <w:szCs w:val="22"/>
+        </w:rPr>
+      </w:pPr>
+      <w:r>
+        <w:rPr>
+          <w:rFonts w:ascii="Calibri" w:hAnsi="Calibri"/>
+          <w:bCs/>
+          <w:iCs/>
+          <w:sz w:val="22"/>
+          <w:szCs w:val="22"/>
+        </w:rPr>
+        <w:tab/>
+      </w:r>
+      <w:r>
+        <w:rPr>
+          <w:rFonts w:ascii="Calibri" w:hAnsi="Calibri"/>
+          <w:bCs/>
+          <w:iCs/>
+          <w:sz w:val="22"/>
+          <w:szCs w:val="22"/>
+        </w:rPr>
+        <w:tab/>
+      </w:r>
+      <w:proofErr w:type="spellStart"/>
+      <w:r>
+        <w:rPr>
+          <w:rFonts w:ascii="Calibri" w:hAnsi="Calibri"/>
+          <w:bCs/>
+          <w:iCs/>
+          <w:sz w:val="22"/>
+          <w:szCs w:val="22"/>
+        </w:rPr>
+        <w:t>TestAdaptShielded</w:t>
+      </w:r>
+      <w:proofErr w:type="spellEnd"/>
+    </w:p>
+    <w:p>
+      <w:pPr>
+        <w:pStyle w:val="NormalWeb"/>
+        <w:spacing w:before="0" w:beforeAutospacing="0" w:after="0" w:afterAutospacing="0"/>
+        <w:ind w:left="540"/>
+        <w:rPr>
+          <w:rFonts w:ascii="Calibri" w:hAnsi="Calibri"/>
+          <w:bCs/>
+          <w:iCs/>
+          <w:sz w:val="22"/>
+          <w:szCs w:val="22"/>
+        </w:rPr>
+      </w:pPr>
+      <w:r>
+        <w:rPr>
+          <w:rFonts w:ascii="Calibri" w:hAnsi="Calibri"/>
+          <w:bCs/>
+          <w:iCs/>
+          <w:sz w:val="22"/>
+          <w:szCs w:val="22"/>
+        </w:rPr>
+        <w:tab/>
+      </w:r>
+      <w:r>
+        <w:rPr>
+          <w:rFonts w:ascii="Calibri" w:hAnsi="Calibri"/>
+          <w:bCs/>
+          <w:iCs/>
+          <w:sz w:val="22"/>
+          <w:szCs w:val="22"/>
+        </w:rPr>
+        <w:tab/>
+      </w:r>
+      <w:proofErr w:type="spellStart"/>
+      <w:r>
+        <w:rPr>
+          <w:rFonts w:ascii="Calibri" w:hAnsi="Calibri"/>
+          <w:bCs/>
+          <w:iCs/>
+          <w:sz w:val="22"/>
+          <w:szCs w:val="22"/>
+        </w:rPr>
+        <w:t>TestAdaptShielded</w:t>
+      </w:r>
+      <w:proofErr w:type="spellEnd"/>
+    </w:p>
+    <w:p>
+      <w:pPr>
+        <w:pStyle w:val="NormalWeb"/>
+        <w:spacing w:before="0" w:beforeAutospacing="0" w:after="0" w:afterAutospacing="0"/>
+        <w:ind w:left="540"/>
+        <w:rPr>
+          <w:rFonts w:ascii="Calibri" w:hAnsi="Calibri"/>
+          <w:bCs/>
+          <w:iCs/>
+          <w:sz w:val="22"/>
+          <w:szCs w:val="22"/>
+        </w:rPr>
+      </w:pPr>
+      <w:r>
+        <w:rPr>
+          <w:rFonts w:ascii="Calibri" w:hAnsi="Calibri"/>
+          <w:bCs/>
+          <w:iCs/>
+          <w:sz w:val="22"/>
+          <w:szCs w:val="22"/>
+        </w:rPr>
+        <w:tab/>
+      </w:r>
+      <w:r>
+        <w:rPr>
+          <w:rFonts w:ascii="Calibri" w:hAnsi="Calibri"/>
+          <w:bCs/>
+          <w:iCs/>
+          <w:sz w:val="22"/>
+          <w:szCs w:val="22"/>
+        </w:rPr>
+        <w:tab/>
+      </w:r>
+      <w:proofErr w:type="spellStart"/>
+      <w:r>
+        <w:rPr>
+          <w:rFonts w:ascii="Calibri" w:hAnsi="Calibri"/>
+          <w:bCs/>
+          <w:iCs/>
+          <w:sz w:val="22"/>
+          <w:szCs w:val="22"/>
+        </w:rPr>
+        <w:t>TestOutwitShielded</w:t>
+      </w:r>
+      <w:proofErr w:type="spellEnd"/>
+    </w:p>
+    <w:p>
+      <w:pPr>
+        <w:pStyle w:val="NormalWeb"/>
+        <w:spacing w:before="0" w:beforeAutospacing="0" w:after="0" w:afterAutospacing="0"/>
+        <w:ind w:left="540"/>
+        <w:rPr>
+          <w:rFonts w:ascii="Calibri" w:hAnsi="Calibri"/>
+          <w:bCs/>
+          <w:iCs/>
+          <w:sz w:val="22"/>
+          <w:szCs w:val="22"/>
+        </w:rPr>
+      </w:pPr>
+      <w:r>
+        <w:rPr>
+          <w:rFonts w:ascii="Calibri" w:hAnsi="Calibri"/>
+          <w:bCs/>
+          <w:iCs/>
+          <w:sz w:val="22"/>
+          <w:szCs w:val="22"/>
+        </w:rPr>
+        <w:tab/>
+      </w:r>
+      <w:r>
+        <w:rPr>
+          <w:rFonts w:ascii="Calibri" w:hAnsi="Calibri"/>
+          <w:bCs/>
+          <w:iCs/>
+          <w:sz w:val="22"/>
+          <w:szCs w:val="22"/>
+        </w:rPr>
+        <w:tab/>
+      </w:r>
+      <w:proofErr w:type="spellStart"/>
+      <w:r>
+        <w:rPr>
+          <w:rFonts w:ascii="Calibri" w:hAnsi="Calibri"/>
+          <w:bCs/>
+          <w:iCs/>
+          <w:sz w:val="22"/>
+          <w:szCs w:val="22"/>
+        </w:rPr>
+        <w:t>TestShieldShielded</w:t>
+      </w:r>
+      <w:proofErr w:type="spellEnd"/>
+    </w:p>
+    <w:p>
+      <w:pPr>
+        <w:pStyle w:val="NormalWeb"/>
+        <w:spacing w:before="0" w:beforeAutospacing="0" w:after="0" w:afterAutospacing="0"/>
+        <w:ind w:left="540"/>
+        <w:rPr>
+          <w:rFonts w:ascii="Calibri" w:hAnsi="Calibri"/>
+          <w:bCs/>
+          <w:iCs/>
+          <w:sz w:val="22"/>
+          <w:szCs w:val="22"/>
+        </w:rPr>
+      </w:pPr>
+      <w:r>
+        <w:rPr>
+          <w:rFonts w:ascii="Calibri" w:hAnsi="Calibri"/>
+          <w:bCs/>
+          <w:iCs/>
+          <w:sz w:val="22"/>
+          <w:szCs w:val="22"/>
+        </w:rPr>
+        <w:tab/>
+      </w:r>
+      <w:r>
+        <w:rPr>
+          <w:rFonts w:ascii="Calibri" w:hAnsi="Calibri"/>
+          <w:bCs/>
+          <w:iCs/>
+          <w:sz w:val="22"/>
+          <w:szCs w:val="22"/>
+        </w:rPr>
+        <w:tab/>
+      </w:r>
+      <w:proofErr w:type="spellStart"/>
+      <w:r>
+        <w:rPr>
+          <w:rFonts w:ascii="Calibri" w:hAnsi="Calibri"/>
+          <w:bCs/>
+          <w:iCs/>
+          <w:sz w:val="22"/>
+          <w:szCs w:val="22"/>
+        </w:rPr>
+        <w:t>TestStunnedShielded</w:t>
+      </w:r>
+      <w:proofErr w:type="spellEnd"/>
+    </w:p>
+    <w:p>
+      <w:pPr>
+        <w:pStyle w:val="NormalWeb"/>
+        <w:spacing w:before="0" w:beforeAutospacing="0" w:after="0" w:afterAutospacing="0"/>
+        <w:ind w:left="540"/>
+        <w:rPr>
+          <w:rFonts w:ascii="Calibri" w:hAnsi="Calibri"/>
+          <w:bCs/>
+          <w:iCs/>
+          <w:sz w:val="22"/>
+          <w:szCs w:val="22"/>
+        </w:rPr>
+      </w:pPr>
+      <w:r>
+        <w:rPr>
+          <w:rFonts w:ascii="Calibri" w:hAnsi="Calibri"/>
+          <w:bCs/>
+          <w:iCs/>
+          <w:sz w:val="22"/>
+          <w:szCs w:val="22"/>
+        </w:rPr>
+        <w:tab/>
+      </w:r>
+      <w:r>
+        <w:rPr>
+          <w:rFonts w:ascii="Calibri" w:hAnsi="Calibri"/>
+          <w:bCs/>
+          <w:iCs/>
+          <w:sz w:val="22"/>
+          <w:szCs w:val="22"/>
+        </w:rPr>
+        <w:tab/>
+        <w:t>TestIvanhoeShielded</w:t>
+      </w:r>
+      <w:bookmarkStart w:id="0" w:name="_GoBack"/>
+      <w:bookmarkEnd w:id="0"/>
+    </w:p>
+    <w:p>
+      <w:pPr>
+        <w:pStyle w:val="NormalWeb"/>
+        <w:spacing w:before="0" w:beforeAutospacing="0" w:after="0" w:afterAutospacing="0"/>
+        <w:ind w:left="540"/>
+        <w:rPr>
+          <w:rFonts w:ascii="Calibri" w:hAnsi="Calibri"/>
+          <w:sz w:val="22"/>
+          <w:szCs w:val="22"/>
+        </w:rPr>
+      </w:pPr>
     </w:p>
     <w:p>
       <w:pPr>
@@ -1000,8 +2903,828 @@
           <w:sz w:val="22"/>
           <w:szCs w:val="22"/>
         </w:rPr>
-        <w:t>: class TestGameEngine: testIvanhoe</w:t>
-      </w:r>
+        <w:t xml:space="preserve">: class </w:t>
+      </w:r>
+      <w:proofErr w:type="spellStart"/>
+      <w:r>
+        <w:rPr>
+          <w:rFonts w:ascii="Calibri" w:hAnsi="Calibri"/>
+          <w:sz w:val="22"/>
+          <w:szCs w:val="22"/>
+        </w:rPr>
+        <w:t>TestActionCards</w:t>
+      </w:r>
+      <w:proofErr w:type="spellEnd"/>
+      <w:r>
+        <w:rPr>
+          <w:rFonts w:ascii="Calibri" w:hAnsi="Calibri"/>
+          <w:sz w:val="22"/>
+          <w:szCs w:val="22"/>
+        </w:rPr>
+        <w:t xml:space="preserve">: </w:t>
+      </w:r>
+    </w:p>
+    <w:p>
+      <w:pPr>
+        <w:pStyle w:val="NormalWeb"/>
+        <w:spacing w:before="0" w:beforeAutospacing="0" w:after="0" w:afterAutospacing="0"/>
+        <w:ind w:left="540"/>
+        <w:rPr>
+          <w:rFonts w:ascii="Calibri" w:hAnsi="Calibri"/>
+          <w:sz w:val="22"/>
+          <w:szCs w:val="22"/>
+        </w:rPr>
+      </w:pPr>
+      <w:proofErr w:type="spellStart"/>
+      <w:r>
+        <w:rPr>
+          <w:rFonts w:ascii="Calibri" w:hAnsi="Calibri"/>
+          <w:sz w:val="22"/>
+          <w:szCs w:val="22"/>
+        </w:rPr>
+        <w:t>TestActionCards</w:t>
+      </w:r>
+      <w:proofErr w:type="spellEnd"/>
+      <w:r>
+        <w:rPr>
+          <w:rFonts w:ascii="Calibri" w:hAnsi="Calibri"/>
+          <w:sz w:val="22"/>
+          <w:szCs w:val="22"/>
+        </w:rPr>
+        <w:t xml:space="preserve">: </w:t>
+      </w:r>
+    </w:p>
+    <w:p>
+      <w:pPr>
+        <w:pStyle w:val="NormalWeb"/>
+        <w:spacing w:before="0" w:beforeAutospacing="0" w:after="0" w:afterAutospacing="0"/>
+        <w:ind w:left="540"/>
+        <w:rPr>
+          <w:rFonts w:ascii="Calibri" w:hAnsi="Calibri"/>
+          <w:bCs/>
+          <w:iCs/>
+          <w:sz w:val="22"/>
+          <w:szCs w:val="22"/>
+        </w:rPr>
+      </w:pPr>
+      <w:r>
+        <w:rPr>
+          <w:rFonts w:ascii="Calibri" w:hAnsi="Calibri"/>
+          <w:b/>
+          <w:bCs/>
+          <w:i/>
+          <w:iCs/>
+          <w:sz w:val="22"/>
+          <w:szCs w:val="22"/>
+        </w:rPr>
+        <w:tab/>
+      </w:r>
+      <w:r>
+        <w:rPr>
+          <w:rFonts w:ascii="Calibri" w:hAnsi="Calibri"/>
+          <w:b/>
+          <w:bCs/>
+          <w:i/>
+          <w:iCs/>
+          <w:sz w:val="22"/>
+          <w:szCs w:val="22"/>
+        </w:rPr>
+        <w:tab/>
+      </w:r>
+      <w:proofErr w:type="spellStart"/>
+      <w:r>
+        <w:rPr>
+          <w:rFonts w:ascii="Calibri" w:hAnsi="Calibri"/>
+          <w:bCs/>
+          <w:iCs/>
+          <w:sz w:val="22"/>
+          <w:szCs w:val="22"/>
+        </w:rPr>
+        <w:t>Test</w:t>
+      </w:r>
+      <w:r>
+        <w:rPr>
+          <w:rFonts w:ascii="Calibri" w:hAnsi="Calibri"/>
+          <w:bCs/>
+          <w:iCs/>
+          <w:sz w:val="22"/>
+          <w:szCs w:val="22"/>
+        </w:rPr>
+        <w:t>Ivanhoe</w:t>
+      </w:r>
+      <w:r>
+        <w:rPr>
+          <w:rFonts w:ascii="Calibri" w:hAnsi="Calibri"/>
+          <w:bCs/>
+          <w:iCs/>
+          <w:sz w:val="22"/>
+          <w:szCs w:val="22"/>
+        </w:rPr>
+        <w:t>Unhorse</w:t>
+      </w:r>
+      <w:proofErr w:type="spellEnd"/>
+    </w:p>
+    <w:p>
+      <w:pPr>
+        <w:pStyle w:val="NormalWeb"/>
+        <w:spacing w:before="0" w:beforeAutospacing="0" w:after="0" w:afterAutospacing="0"/>
+        <w:ind w:left="540"/>
+        <w:rPr>
+          <w:rFonts w:ascii="Calibri" w:hAnsi="Calibri"/>
+          <w:bCs/>
+          <w:iCs/>
+          <w:sz w:val="22"/>
+          <w:szCs w:val="22"/>
+        </w:rPr>
+      </w:pPr>
+      <w:r>
+        <w:rPr>
+          <w:rFonts w:ascii="Calibri" w:hAnsi="Calibri"/>
+          <w:bCs/>
+          <w:iCs/>
+          <w:sz w:val="22"/>
+          <w:szCs w:val="22"/>
+        </w:rPr>
+        <w:tab/>
+      </w:r>
+      <w:r>
+        <w:rPr>
+          <w:rFonts w:ascii="Calibri" w:hAnsi="Calibri"/>
+          <w:bCs/>
+          <w:iCs/>
+          <w:sz w:val="22"/>
+          <w:szCs w:val="22"/>
+        </w:rPr>
+        <w:tab/>
+      </w:r>
+      <w:proofErr w:type="spellStart"/>
+      <w:r>
+        <w:rPr>
+          <w:rFonts w:ascii="Calibri" w:hAnsi="Calibri"/>
+          <w:bCs/>
+          <w:iCs/>
+          <w:sz w:val="22"/>
+          <w:szCs w:val="22"/>
+        </w:rPr>
+        <w:t>TestIvanhoeChangeWeapon</w:t>
+      </w:r>
+      <w:proofErr w:type="spellEnd"/>
+    </w:p>
+    <w:p>
+      <w:pPr>
+        <w:pStyle w:val="NormalWeb"/>
+        <w:spacing w:before="0" w:beforeAutospacing="0" w:after="0" w:afterAutospacing="0"/>
+        <w:ind w:left="540"/>
+        <w:rPr>
+          <w:rFonts w:ascii="Calibri" w:hAnsi="Calibri"/>
+          <w:bCs/>
+          <w:iCs/>
+          <w:sz w:val="22"/>
+          <w:szCs w:val="22"/>
+        </w:rPr>
+      </w:pPr>
+      <w:r>
+        <w:rPr>
+          <w:rFonts w:ascii="Calibri" w:hAnsi="Calibri"/>
+          <w:bCs/>
+          <w:iCs/>
+          <w:sz w:val="22"/>
+          <w:szCs w:val="22"/>
+        </w:rPr>
+        <w:tab/>
+      </w:r>
+      <w:r>
+        <w:rPr>
+          <w:rFonts w:ascii="Calibri" w:hAnsi="Calibri"/>
+          <w:bCs/>
+          <w:iCs/>
+          <w:sz w:val="22"/>
+          <w:szCs w:val="22"/>
+        </w:rPr>
+        <w:tab/>
+      </w:r>
+      <w:proofErr w:type="spellStart"/>
+      <w:r>
+        <w:rPr>
+          <w:rFonts w:ascii="Calibri" w:hAnsi="Calibri"/>
+          <w:bCs/>
+          <w:iCs/>
+          <w:sz w:val="22"/>
+          <w:szCs w:val="22"/>
+        </w:rPr>
+        <w:t>TestIvanhoeDropWeapon</w:t>
+      </w:r>
+      <w:proofErr w:type="spellEnd"/>
+    </w:p>
+    <w:p>
+      <w:pPr>
+        <w:pStyle w:val="NormalWeb"/>
+        <w:spacing w:before="0" w:beforeAutospacing="0" w:after="0" w:afterAutospacing="0"/>
+        <w:ind w:left="540"/>
+        <w:rPr>
+          <w:rFonts w:ascii="Calibri" w:hAnsi="Calibri"/>
+          <w:bCs/>
+          <w:iCs/>
+          <w:sz w:val="22"/>
+          <w:szCs w:val="22"/>
+        </w:rPr>
+      </w:pPr>
+      <w:r>
+        <w:rPr>
+          <w:rFonts w:ascii="Calibri" w:hAnsi="Calibri"/>
+          <w:bCs/>
+          <w:iCs/>
+          <w:sz w:val="22"/>
+          <w:szCs w:val="22"/>
+        </w:rPr>
+        <w:tab/>
+      </w:r>
+      <w:r>
+        <w:rPr>
+          <w:rFonts w:ascii="Calibri" w:hAnsi="Calibri"/>
+          <w:bCs/>
+          <w:iCs/>
+          <w:sz w:val="22"/>
+          <w:szCs w:val="22"/>
+        </w:rPr>
+        <w:tab/>
+      </w:r>
+      <w:proofErr w:type="spellStart"/>
+      <w:r>
+        <w:rPr>
+          <w:rFonts w:ascii="Calibri" w:hAnsi="Calibri"/>
+          <w:bCs/>
+          <w:iCs/>
+          <w:sz w:val="22"/>
+          <w:szCs w:val="22"/>
+        </w:rPr>
+        <w:t>TestIvanhoeBreaklance</w:t>
+      </w:r>
+      <w:proofErr w:type="spellEnd"/>
+    </w:p>
+    <w:p>
+      <w:pPr>
+        <w:pStyle w:val="NormalWeb"/>
+        <w:spacing w:before="0" w:beforeAutospacing="0" w:after="0" w:afterAutospacing="0"/>
+        <w:ind w:left="540"/>
+        <w:rPr>
+          <w:rFonts w:ascii="Calibri" w:hAnsi="Calibri"/>
+          <w:bCs/>
+          <w:iCs/>
+          <w:sz w:val="22"/>
+          <w:szCs w:val="22"/>
+        </w:rPr>
+      </w:pPr>
+      <w:r>
+        <w:rPr>
+          <w:rFonts w:ascii="Calibri" w:hAnsi="Calibri"/>
+          <w:bCs/>
+          <w:iCs/>
+          <w:sz w:val="22"/>
+          <w:szCs w:val="22"/>
+        </w:rPr>
+        <w:tab/>
+      </w:r>
+      <w:r>
+        <w:rPr>
+          <w:rFonts w:ascii="Calibri" w:hAnsi="Calibri"/>
+          <w:bCs/>
+          <w:iCs/>
+          <w:sz w:val="22"/>
+          <w:szCs w:val="22"/>
+        </w:rPr>
+        <w:tab/>
+      </w:r>
+      <w:proofErr w:type="spellStart"/>
+      <w:r>
+        <w:rPr>
+          <w:rFonts w:ascii="Calibri" w:hAnsi="Calibri"/>
+          <w:bCs/>
+          <w:iCs/>
+          <w:sz w:val="22"/>
+          <w:szCs w:val="22"/>
+        </w:rPr>
+        <w:t>TestIvanhoeRiposte</w:t>
+      </w:r>
+      <w:proofErr w:type="spellEnd"/>
+    </w:p>
+    <w:p>
+      <w:pPr>
+        <w:pStyle w:val="NormalWeb"/>
+        <w:spacing w:before="0" w:beforeAutospacing="0" w:after="0" w:afterAutospacing="0"/>
+        <w:ind w:left="540"/>
+        <w:rPr>
+          <w:rFonts w:ascii="Calibri" w:hAnsi="Calibri"/>
+          <w:bCs/>
+          <w:iCs/>
+          <w:sz w:val="22"/>
+          <w:szCs w:val="22"/>
+        </w:rPr>
+      </w:pPr>
+      <w:r>
+        <w:rPr>
+          <w:rFonts w:ascii="Calibri" w:hAnsi="Calibri"/>
+          <w:bCs/>
+          <w:iCs/>
+          <w:sz w:val="22"/>
+          <w:szCs w:val="22"/>
+        </w:rPr>
+        <w:tab/>
+      </w:r>
+      <w:r>
+        <w:rPr>
+          <w:rFonts w:ascii="Calibri" w:hAnsi="Calibri"/>
+          <w:bCs/>
+          <w:iCs/>
+          <w:sz w:val="22"/>
+          <w:szCs w:val="22"/>
+        </w:rPr>
+        <w:tab/>
+      </w:r>
+      <w:proofErr w:type="spellStart"/>
+      <w:r>
+        <w:rPr>
+          <w:rFonts w:ascii="Calibri" w:hAnsi="Calibri"/>
+          <w:bCs/>
+          <w:iCs/>
+          <w:sz w:val="22"/>
+          <w:szCs w:val="22"/>
+        </w:rPr>
+        <w:t>TestIvanhoeDodge</w:t>
+      </w:r>
+      <w:proofErr w:type="spellEnd"/>
+    </w:p>
+    <w:p>
+      <w:pPr>
+        <w:pStyle w:val="NormalWeb"/>
+        <w:spacing w:before="0" w:beforeAutospacing="0" w:after="0" w:afterAutospacing="0"/>
+        <w:ind w:left="540"/>
+        <w:rPr>
+          <w:rFonts w:ascii="Calibri" w:hAnsi="Calibri"/>
+          <w:bCs/>
+          <w:iCs/>
+          <w:sz w:val="22"/>
+          <w:szCs w:val="22"/>
+        </w:rPr>
+      </w:pPr>
+      <w:r>
+        <w:rPr>
+          <w:rFonts w:ascii="Calibri" w:hAnsi="Calibri"/>
+          <w:bCs/>
+          <w:iCs/>
+          <w:sz w:val="22"/>
+          <w:szCs w:val="22"/>
+        </w:rPr>
+        <w:tab/>
+      </w:r>
+      <w:r>
+        <w:rPr>
+          <w:rFonts w:ascii="Calibri" w:hAnsi="Calibri"/>
+          <w:bCs/>
+          <w:iCs/>
+          <w:sz w:val="22"/>
+          <w:szCs w:val="22"/>
+        </w:rPr>
+        <w:tab/>
+      </w:r>
+      <w:proofErr w:type="spellStart"/>
+      <w:r>
+        <w:rPr>
+          <w:rFonts w:ascii="Calibri" w:hAnsi="Calibri"/>
+          <w:bCs/>
+          <w:iCs/>
+          <w:sz w:val="22"/>
+          <w:szCs w:val="22"/>
+        </w:rPr>
+        <w:t>TestIvanhoeKnockDown</w:t>
+      </w:r>
+      <w:proofErr w:type="spellEnd"/>
+    </w:p>
+    <w:p>
+      <w:pPr>
+        <w:pStyle w:val="NormalWeb"/>
+        <w:spacing w:before="0" w:beforeAutospacing="0" w:after="0" w:afterAutospacing="0"/>
+        <w:ind w:left="540"/>
+        <w:rPr>
+          <w:rFonts w:ascii="Calibri" w:hAnsi="Calibri"/>
+          <w:bCs/>
+          <w:iCs/>
+          <w:sz w:val="22"/>
+          <w:szCs w:val="22"/>
+        </w:rPr>
+      </w:pPr>
+      <w:r>
+        <w:rPr>
+          <w:rFonts w:ascii="Calibri" w:hAnsi="Calibri"/>
+          <w:bCs/>
+          <w:iCs/>
+          <w:sz w:val="22"/>
+          <w:szCs w:val="22"/>
+        </w:rPr>
+        <w:tab/>
+      </w:r>
+      <w:r>
+        <w:rPr>
+          <w:rFonts w:ascii="Calibri" w:hAnsi="Calibri"/>
+          <w:bCs/>
+          <w:iCs/>
+          <w:sz w:val="22"/>
+          <w:szCs w:val="22"/>
+        </w:rPr>
+        <w:tab/>
+      </w:r>
+      <w:proofErr w:type="spellStart"/>
+      <w:r>
+        <w:rPr>
+          <w:rFonts w:ascii="Calibri" w:hAnsi="Calibri"/>
+          <w:bCs/>
+          <w:iCs/>
+          <w:sz w:val="22"/>
+          <w:szCs w:val="22"/>
+        </w:rPr>
+        <w:t>TestIvanhoeOutmaneuver</w:t>
+      </w:r>
+      <w:proofErr w:type="spellEnd"/>
+    </w:p>
+    <w:p>
+      <w:pPr>
+        <w:pStyle w:val="NormalWeb"/>
+        <w:spacing w:before="0" w:beforeAutospacing="0" w:after="0" w:afterAutospacing="0"/>
+        <w:ind w:left="540"/>
+        <w:rPr>
+          <w:rFonts w:ascii="Calibri" w:hAnsi="Calibri"/>
+          <w:bCs/>
+          <w:iCs/>
+          <w:sz w:val="22"/>
+          <w:szCs w:val="22"/>
+        </w:rPr>
+      </w:pPr>
+      <w:r>
+        <w:rPr>
+          <w:rFonts w:ascii="Calibri" w:hAnsi="Calibri"/>
+          <w:bCs/>
+          <w:iCs/>
+          <w:sz w:val="22"/>
+          <w:szCs w:val="22"/>
+        </w:rPr>
+        <w:tab/>
+      </w:r>
+      <w:r>
+        <w:rPr>
+          <w:rFonts w:ascii="Calibri" w:hAnsi="Calibri"/>
+          <w:bCs/>
+          <w:iCs/>
+          <w:sz w:val="22"/>
+          <w:szCs w:val="22"/>
+        </w:rPr>
+        <w:tab/>
+      </w:r>
+      <w:proofErr w:type="spellStart"/>
+      <w:r>
+        <w:rPr>
+          <w:rFonts w:ascii="Calibri" w:hAnsi="Calibri"/>
+          <w:bCs/>
+          <w:iCs/>
+          <w:sz w:val="22"/>
+          <w:szCs w:val="22"/>
+        </w:rPr>
+        <w:t>TestIvanhoeCharge</w:t>
+      </w:r>
+      <w:proofErr w:type="spellEnd"/>
+    </w:p>
+    <w:p>
+      <w:pPr>
+        <w:pStyle w:val="NormalWeb"/>
+        <w:spacing w:before="0" w:beforeAutospacing="0" w:after="0" w:afterAutospacing="0"/>
+        <w:ind w:left="540"/>
+        <w:rPr>
+          <w:rFonts w:ascii="Calibri" w:hAnsi="Calibri"/>
+          <w:bCs/>
+          <w:iCs/>
+          <w:sz w:val="22"/>
+          <w:szCs w:val="22"/>
+        </w:rPr>
+      </w:pPr>
+      <w:r>
+        <w:rPr>
+          <w:rFonts w:ascii="Calibri" w:hAnsi="Calibri"/>
+          <w:bCs/>
+          <w:iCs/>
+          <w:sz w:val="22"/>
+          <w:szCs w:val="22"/>
+        </w:rPr>
+        <w:tab/>
+      </w:r>
+      <w:r>
+        <w:rPr>
+          <w:rFonts w:ascii="Calibri" w:hAnsi="Calibri"/>
+          <w:bCs/>
+          <w:iCs/>
+          <w:sz w:val="22"/>
+          <w:szCs w:val="22"/>
+        </w:rPr>
+        <w:tab/>
+      </w:r>
+      <w:proofErr w:type="spellStart"/>
+      <w:r>
+        <w:rPr>
+          <w:rFonts w:ascii="Calibri" w:hAnsi="Calibri"/>
+          <w:bCs/>
+          <w:iCs/>
+          <w:sz w:val="22"/>
+          <w:szCs w:val="22"/>
+        </w:rPr>
+        <w:t>TestIvanhoeCountercharge</w:t>
+      </w:r>
+      <w:proofErr w:type="spellEnd"/>
+    </w:p>
+    <w:p>
+      <w:pPr>
+        <w:pStyle w:val="NormalWeb"/>
+        <w:spacing w:before="0" w:beforeAutospacing="0" w:after="0" w:afterAutospacing="0"/>
+        <w:ind w:left="540"/>
+        <w:rPr>
+          <w:rFonts w:ascii="Calibri" w:hAnsi="Calibri"/>
+          <w:bCs/>
+          <w:iCs/>
+          <w:sz w:val="22"/>
+          <w:szCs w:val="22"/>
+        </w:rPr>
+      </w:pPr>
+      <w:r>
+        <w:rPr>
+          <w:rFonts w:ascii="Calibri" w:hAnsi="Calibri"/>
+          <w:bCs/>
+          <w:iCs/>
+          <w:sz w:val="22"/>
+          <w:szCs w:val="22"/>
+        </w:rPr>
+        <w:tab/>
+      </w:r>
+      <w:r>
+        <w:rPr>
+          <w:rFonts w:ascii="Calibri" w:hAnsi="Calibri"/>
+          <w:bCs/>
+          <w:iCs/>
+          <w:sz w:val="22"/>
+          <w:szCs w:val="22"/>
+        </w:rPr>
+        <w:tab/>
+      </w:r>
+      <w:proofErr w:type="spellStart"/>
+      <w:r>
+        <w:rPr>
+          <w:rFonts w:ascii="Calibri" w:hAnsi="Calibri"/>
+          <w:bCs/>
+          <w:iCs/>
+          <w:sz w:val="22"/>
+          <w:szCs w:val="22"/>
+        </w:rPr>
+        <w:t>TestIvanhoeDisgrace</w:t>
+      </w:r>
+      <w:proofErr w:type="spellEnd"/>
+    </w:p>
+    <w:p>
+      <w:pPr>
+        <w:pStyle w:val="NormalWeb"/>
+        <w:spacing w:before="0" w:beforeAutospacing="0" w:after="0" w:afterAutospacing="0"/>
+        <w:ind w:left="540"/>
+        <w:rPr>
+          <w:rFonts w:ascii="Calibri" w:hAnsi="Calibri"/>
+          <w:bCs/>
+          <w:iCs/>
+          <w:sz w:val="22"/>
+          <w:szCs w:val="22"/>
+        </w:rPr>
+      </w:pPr>
+      <w:r>
+        <w:rPr>
+          <w:rFonts w:ascii="Calibri" w:hAnsi="Calibri"/>
+          <w:bCs/>
+          <w:iCs/>
+          <w:sz w:val="22"/>
+          <w:szCs w:val="22"/>
+        </w:rPr>
+        <w:tab/>
+      </w:r>
+      <w:r>
+        <w:rPr>
+          <w:rFonts w:ascii="Calibri" w:hAnsi="Calibri"/>
+          <w:bCs/>
+          <w:iCs/>
+          <w:sz w:val="22"/>
+          <w:szCs w:val="22"/>
+        </w:rPr>
+        <w:tab/>
+      </w:r>
+      <w:proofErr w:type="spellStart"/>
+      <w:r>
+        <w:rPr>
+          <w:rFonts w:ascii="Calibri" w:hAnsi="Calibri"/>
+          <w:bCs/>
+          <w:iCs/>
+          <w:sz w:val="22"/>
+          <w:szCs w:val="22"/>
+        </w:rPr>
+        <w:t>TestIvanhoeAdapt</w:t>
+      </w:r>
+      <w:proofErr w:type="spellEnd"/>
+    </w:p>
+    <w:p>
+      <w:pPr>
+        <w:pStyle w:val="NormalWeb"/>
+        <w:spacing w:before="0" w:beforeAutospacing="0" w:after="0" w:afterAutospacing="0"/>
+        <w:ind w:left="540"/>
+        <w:rPr>
+          <w:rFonts w:ascii="Calibri" w:hAnsi="Calibri"/>
+          <w:bCs/>
+          <w:iCs/>
+          <w:sz w:val="22"/>
+          <w:szCs w:val="22"/>
+        </w:rPr>
+      </w:pPr>
+      <w:r>
+        <w:rPr>
+          <w:rFonts w:ascii="Calibri" w:hAnsi="Calibri"/>
+          <w:bCs/>
+          <w:iCs/>
+          <w:sz w:val="22"/>
+          <w:szCs w:val="22"/>
+        </w:rPr>
+        <w:tab/>
+      </w:r>
+      <w:r>
+        <w:rPr>
+          <w:rFonts w:ascii="Calibri" w:hAnsi="Calibri"/>
+          <w:bCs/>
+          <w:iCs/>
+          <w:sz w:val="22"/>
+          <w:szCs w:val="22"/>
+        </w:rPr>
+        <w:tab/>
+      </w:r>
+      <w:proofErr w:type="spellStart"/>
+      <w:r>
+        <w:rPr>
+          <w:rFonts w:ascii="Calibri" w:hAnsi="Calibri"/>
+          <w:bCs/>
+          <w:iCs/>
+          <w:sz w:val="22"/>
+          <w:szCs w:val="22"/>
+        </w:rPr>
+        <w:t>TestIvanhoeAdapt</w:t>
+      </w:r>
+      <w:proofErr w:type="spellEnd"/>
+    </w:p>
+    <w:p>
+      <w:pPr>
+        <w:pStyle w:val="NormalWeb"/>
+        <w:spacing w:before="0" w:beforeAutospacing="0" w:after="0" w:afterAutospacing="0"/>
+        <w:ind w:left="540"/>
+        <w:rPr>
+          <w:rFonts w:ascii="Calibri" w:hAnsi="Calibri"/>
+          <w:bCs/>
+          <w:iCs/>
+          <w:sz w:val="22"/>
+          <w:szCs w:val="22"/>
+        </w:rPr>
+      </w:pPr>
+      <w:r>
+        <w:rPr>
+          <w:rFonts w:ascii="Calibri" w:hAnsi="Calibri"/>
+          <w:bCs/>
+          <w:iCs/>
+          <w:sz w:val="22"/>
+          <w:szCs w:val="22"/>
+        </w:rPr>
+        <w:tab/>
+      </w:r>
+      <w:r>
+        <w:rPr>
+          <w:rFonts w:ascii="Calibri" w:hAnsi="Calibri"/>
+          <w:bCs/>
+          <w:iCs/>
+          <w:sz w:val="22"/>
+          <w:szCs w:val="22"/>
+        </w:rPr>
+        <w:tab/>
+      </w:r>
+      <w:proofErr w:type="spellStart"/>
+      <w:r>
+        <w:rPr>
+          <w:rFonts w:ascii="Calibri" w:hAnsi="Calibri"/>
+          <w:bCs/>
+          <w:iCs/>
+          <w:sz w:val="22"/>
+          <w:szCs w:val="22"/>
+        </w:rPr>
+        <w:t>TestIvanhoeOutwit</w:t>
+      </w:r>
+      <w:proofErr w:type="spellEnd"/>
+    </w:p>
+    <w:p>
+      <w:pPr>
+        <w:pStyle w:val="NormalWeb"/>
+        <w:spacing w:before="0" w:beforeAutospacing="0" w:after="0" w:afterAutospacing="0"/>
+        <w:ind w:left="540"/>
+        <w:rPr>
+          <w:rFonts w:ascii="Calibri" w:hAnsi="Calibri"/>
+          <w:bCs/>
+          <w:iCs/>
+          <w:sz w:val="22"/>
+          <w:szCs w:val="22"/>
+        </w:rPr>
+      </w:pPr>
+      <w:r>
+        <w:rPr>
+          <w:rFonts w:ascii="Calibri" w:hAnsi="Calibri"/>
+          <w:bCs/>
+          <w:iCs/>
+          <w:sz w:val="22"/>
+          <w:szCs w:val="22"/>
+        </w:rPr>
+        <w:tab/>
+      </w:r>
+      <w:r>
+        <w:rPr>
+          <w:rFonts w:ascii="Calibri" w:hAnsi="Calibri"/>
+          <w:bCs/>
+          <w:iCs/>
+          <w:sz w:val="22"/>
+          <w:szCs w:val="22"/>
+        </w:rPr>
+        <w:tab/>
+      </w:r>
+      <w:proofErr w:type="spellStart"/>
+      <w:r>
+        <w:rPr>
+          <w:rFonts w:ascii="Calibri" w:hAnsi="Calibri"/>
+          <w:bCs/>
+          <w:iCs/>
+          <w:sz w:val="22"/>
+          <w:szCs w:val="22"/>
+        </w:rPr>
+        <w:t>TestIvanhoeShield</w:t>
+      </w:r>
+      <w:proofErr w:type="spellEnd"/>
+    </w:p>
+    <w:p>
+      <w:pPr>
+        <w:pStyle w:val="NormalWeb"/>
+        <w:spacing w:before="0" w:beforeAutospacing="0" w:after="0" w:afterAutospacing="0"/>
+        <w:ind w:left="540"/>
+        <w:rPr>
+          <w:rFonts w:ascii="Calibri" w:hAnsi="Calibri"/>
+          <w:bCs/>
+          <w:iCs/>
+          <w:sz w:val="22"/>
+          <w:szCs w:val="22"/>
+        </w:rPr>
+      </w:pPr>
+      <w:r>
+        <w:rPr>
+          <w:rFonts w:ascii="Calibri" w:hAnsi="Calibri"/>
+          <w:bCs/>
+          <w:iCs/>
+          <w:sz w:val="22"/>
+          <w:szCs w:val="22"/>
+        </w:rPr>
+        <w:tab/>
+      </w:r>
+      <w:r>
+        <w:rPr>
+          <w:rFonts w:ascii="Calibri" w:hAnsi="Calibri"/>
+          <w:bCs/>
+          <w:iCs/>
+          <w:sz w:val="22"/>
+          <w:szCs w:val="22"/>
+        </w:rPr>
+        <w:tab/>
+      </w:r>
+      <w:proofErr w:type="spellStart"/>
+      <w:r>
+        <w:rPr>
+          <w:rFonts w:ascii="Calibri" w:hAnsi="Calibri"/>
+          <w:bCs/>
+          <w:iCs/>
+          <w:sz w:val="22"/>
+          <w:szCs w:val="22"/>
+        </w:rPr>
+        <w:t>TestIvanhoeStunned</w:t>
+      </w:r>
+      <w:proofErr w:type="spellEnd"/>
+    </w:p>
+    <w:p>
+      <w:pPr>
+        <w:pStyle w:val="NormalWeb"/>
+        <w:spacing w:before="0" w:beforeAutospacing="0" w:after="0" w:afterAutospacing="0"/>
+        <w:ind w:left="540"/>
+        <w:rPr>
+          <w:rFonts w:ascii="Calibri" w:hAnsi="Calibri"/>
+          <w:sz w:val="22"/>
+          <w:szCs w:val="22"/>
+        </w:rPr>
+      </w:pPr>
     </w:p>
     <w:p>
       <w:pPr>
@@ -1055,7 +3778,41 @@
           <w:sz w:val="22"/>
           <w:szCs w:val="22"/>
         </w:rPr>
-        <w:t xml:space="preserve"> class TestGameEngine: testDiscardActionCards</w:t>
+        <w:t xml:space="preserve"> class </w:t>
+      </w:r>
+      <w:proofErr w:type="spellStart"/>
+      <w:r>
+        <w:rPr>
+          <w:rFonts w:ascii="Calibri" w:hAnsi="Calibri"/>
+          <w:sz w:val="22"/>
+          <w:szCs w:val="22"/>
+        </w:rPr>
+        <w:t>TestActionCards</w:t>
+      </w:r>
+      <w:proofErr w:type="spellEnd"/>
+      <w:r>
+        <w:rPr>
+          <w:rFonts w:ascii="Calibri" w:hAnsi="Calibri"/>
+          <w:sz w:val="22"/>
+          <w:szCs w:val="22"/>
+        </w:rPr>
+        <w:t>:</w:t>
+      </w:r>
+      <w:r>
+        <w:rPr>
+          <w:rFonts w:ascii="Calibri" w:hAnsi="Calibri"/>
+          <w:sz w:val="22"/>
+          <w:szCs w:val="22"/>
+        </w:rPr>
+        <w:t xml:space="preserve"> all tests in this class</w:t>
+      </w:r>
+      <w:r>
+        <w:rPr>
+          <w:rFonts w:ascii="Calibri" w:hAnsi="Calibri"/>
+          <w:sz w:val="22"/>
+          <w:szCs w:val="22"/>
+        </w:rPr>
+        <w:t xml:space="preserve"> </w:t>
       </w:r>
     </w:p>
     <w:p>
@@ -1215,8 +3972,36 @@
           <w:sz w:val="22"/>
           <w:szCs w:val="22"/>
         </w:rPr>
-        <w:t>class TestGameEngine, testTotalValueCards</w:t>
-      </w:r>
+        <w:t xml:space="preserve">class </w:t>
+      </w:r>
+      <w:proofErr w:type="spellStart"/>
+      <w:r>
+        <w:rPr>
+          <w:rFonts w:ascii="Calibri" w:hAnsi="Calibri"/>
+          <w:sz w:val="22"/>
+          <w:szCs w:val="22"/>
+        </w:rPr>
+        <w:t>TestGameEngine</w:t>
+      </w:r>
+      <w:proofErr w:type="spellEnd"/>
+      <w:r>
+        <w:rPr>
+          <w:rFonts w:ascii="Calibri" w:hAnsi="Calibri"/>
+          <w:sz w:val="22"/>
+          <w:szCs w:val="22"/>
+        </w:rPr>
+        <w:t xml:space="preserve">, </w:t>
+      </w:r>
+      <w:proofErr w:type="spellStart"/>
+      <w:r>
+        <w:rPr>
+          <w:rFonts w:ascii="Calibri" w:hAnsi="Calibri"/>
+          <w:sz w:val="22"/>
+          <w:szCs w:val="22"/>
+        </w:rPr>
+        <w:t>testTotalValueCards</w:t>
+      </w:r>
+      <w:proofErr w:type="spellEnd"/>
     </w:p>
     <w:p>
       <w:pPr>
@@ -1238,15 +4023,7 @@
           <w:sz w:val="22"/>
           <w:szCs w:val="22"/>
         </w:rPr>
-        <w:t>trying to pl</w:t>
-      </w:r>
-      <w:r>
-        <w:rPr>
-          <w:rFonts w:ascii="Calibri" w:eastAsia="Times New Roman" w:hAnsi="Calibri"/>
-          <w:sz w:val="22"/>
-          <w:szCs w:val="22"/>
-        </w:rPr>
-        <w:t>ay invalid cards</w:t>
+        <w:t>trying to play invalid cards</w:t>
       </w:r>
     </w:p>
     <w:p>
@@ -1370,16 +4147,36 @@
           <w:sz w:val="22"/>
           <w:szCs w:val="22"/>
         </w:rPr>
-        <w:t xml:space="preserve"> class TestGameEngine: testWinn</w:t>
-      </w:r>
-      <w:r>
-        <w:rPr>
-          <w:rFonts w:ascii="Calibri" w:hAnsi="Calibri"/>
-          <w:sz w:val="22"/>
-          <w:szCs w:val="22"/>
-        </w:rPr>
-        <w:t>erToken</w:t>
-      </w:r>
+        <w:t xml:space="preserve"> class </w:t>
+      </w:r>
+      <w:proofErr w:type="spellStart"/>
+      <w:r>
+        <w:rPr>
+          <w:rFonts w:ascii="Calibri" w:hAnsi="Calibri"/>
+          <w:sz w:val="22"/>
+          <w:szCs w:val="22"/>
+        </w:rPr>
+        <w:t>TestGameEngine</w:t>
+      </w:r>
+      <w:proofErr w:type="spellEnd"/>
+      <w:r>
+        <w:rPr>
+          <w:rFonts w:ascii="Calibri" w:hAnsi="Calibri"/>
+          <w:sz w:val="22"/>
+          <w:szCs w:val="22"/>
+        </w:rPr>
+        <w:t xml:space="preserve">: </w:t>
+      </w:r>
+      <w:proofErr w:type="spellStart"/>
+      <w:r>
+        <w:rPr>
+          <w:rFonts w:ascii="Calibri" w:hAnsi="Calibri"/>
+          <w:sz w:val="22"/>
+          <w:szCs w:val="22"/>
+        </w:rPr>
+        <w:t>testWinnerToken</w:t>
+      </w:r>
+      <w:proofErr w:type="spellEnd"/>
     </w:p>
     <w:p>
       <w:pPr>
@@ -1433,8 +4230,36 @@
           <w:sz w:val="22"/>
           <w:szCs w:val="22"/>
         </w:rPr>
-        <w:t xml:space="preserve"> class TestGameEngine, testNumCards</w:t>
-      </w:r>
+        <w:t xml:space="preserve"> class </w:t>
+      </w:r>
+      <w:proofErr w:type="spellStart"/>
+      <w:r>
+        <w:rPr>
+          <w:rFonts w:ascii="Calibri" w:hAnsi="Calibri"/>
+          <w:sz w:val="22"/>
+          <w:szCs w:val="22"/>
+        </w:rPr>
+        <w:t>TestGameEngine</w:t>
+      </w:r>
+      <w:proofErr w:type="spellEnd"/>
+      <w:r>
+        <w:rPr>
+          <w:rFonts w:ascii="Calibri" w:hAnsi="Calibri"/>
+          <w:sz w:val="22"/>
+          <w:szCs w:val="22"/>
+        </w:rPr>
+        <w:t xml:space="preserve">, </w:t>
+      </w:r>
+      <w:proofErr w:type="spellStart"/>
+      <w:r>
+        <w:rPr>
+          <w:rFonts w:ascii="Calibri" w:hAnsi="Calibri"/>
+          <w:sz w:val="22"/>
+          <w:szCs w:val="22"/>
+        </w:rPr>
+        <w:t>testNumCards</w:t>
+      </w:r>
+      <w:proofErr w:type="spellEnd"/>
     </w:p>
     <w:p>
       <w:pPr>
@@ -1506,7 +4331,7 @@
 </file>
 
 <file path=word/numbering.xml><?xml version="1.0" encoding="utf-8"?>
-<w:numbering xmlns:ve="http://schemas.openxmlformats.org/markup-compatibility/2006" xmlns:o="urn:schemas-microsoft-com:office:office" xmlns:r="http://schemas.openxmlformats.org/officeDocument/2006/relationships" xmlns:m="http://schemas.openxmlformats.org/officeDocument/2006/math" xmlns:v="urn:schemas-microsoft-com:vml" xmlns:wp="http://schemas.openxmlformats.org/drawingml/2006/wordprocessingDrawing" xmlns:w10="urn:schemas-microsoft-com:office:word" xmlns:w="http://schemas.openxmlformats.org/wordprocessingml/2006/main" xmlns:wne="http://schemas.microsoft.com/office/word/2006/wordml">
+<w:numbering xmlns:wpc="http://schemas.microsoft.com/office/word/2010/wordprocessingCanvas" xmlns:mo="http://schemas.microsoft.com/office/mac/office/2008/main" xmlns:mc="http://schemas.openxmlformats.org/markup-compatibility/2006" xmlns:mv="urn:schemas-microsoft-com:mac:vml" xmlns:o="urn:schemas-microsoft-com:office:office" xmlns:r="http://schemas.openxmlformats.org/officeDocument/2006/relationships" xmlns:m="http://schemas.openxmlformats.org/officeDocument/2006/math" xmlns:v="urn:schemas-microsoft-com:vml" xmlns:wp14="http://schemas.microsoft.com/office/word/2010/wordprocessingDrawing" xmlns:wp="http://schemas.openxmlformats.org/drawingml/2006/wordprocessingDrawing" xmlns:w10="urn:schemas-microsoft-com:office:word" xmlns:w="http://schemas.openxmlformats.org/wordprocessingml/2006/main" xmlns:w14="http://schemas.microsoft.com/office/word/2010/wordml" xmlns:w15="http://schemas.microsoft.com/office/word/2012/wordml" xmlns:wpg="http://schemas.microsoft.com/office/word/2010/wordprocessingGroup" xmlns:wpi="http://schemas.microsoft.com/office/word/2010/wordprocessingInk" xmlns:wne="http://schemas.microsoft.com/office/word/2006/wordml" xmlns:wps="http://schemas.microsoft.com/office/word/2010/wordprocessingShape" mc:Ignorable="w14 w15 wp14">
   <w:abstractNum w:abstractNumId="0">
     <w:nsid w:val="0E3B24E4"/>
     <w:multiLevelType w:val="multilevel"/>
@@ -3654,7 +6479,7 @@
 </file>
 
 <file path=word/styles.xml><?xml version="1.0" encoding="utf-8"?>
-<w:styles xmlns:r="http://schemas.openxmlformats.org/officeDocument/2006/relationships" xmlns:w="http://schemas.openxmlformats.org/wordprocessingml/2006/main">
+<w:styles xmlns:mc="http://schemas.openxmlformats.org/markup-compatibility/2006" xmlns:r="http://schemas.openxmlformats.org/officeDocument/2006/relationships" xmlns:w="http://schemas.openxmlformats.org/wordprocessingml/2006/main" xmlns:w14="http://schemas.microsoft.com/office/word/2010/wordml" xmlns:w15="http://schemas.microsoft.com/office/word/2012/wordml" mc:Ignorable="w14 w15">
   <w:docDefaults>
     <w:rPrDefault>
       <w:rPr>
@@ -3664,144 +6489,387 @@
     </w:rPrDefault>
     <w:pPrDefault/>
   </w:docDefaults>
-  <w:latentStyles w:defLockedState="0" w:defUIPriority="99" w:defSemiHidden="1" w:defUnhideWhenUsed="1" w:defQFormat="0" w:count="267">
-    <w:lsdException w:name="Normal" w:semiHidden="0" w:uiPriority="0" w:unhideWhenUsed="0" w:qFormat="1"/>
-    <w:lsdException w:name="heading 1" w:semiHidden="0" w:uiPriority="9" w:unhideWhenUsed="0" w:qFormat="1"/>
-    <w:lsdException w:name="heading 2" w:uiPriority="9" w:qFormat="1"/>
-    <w:lsdException w:name="heading 3" w:uiPriority="9" w:qFormat="1"/>
-    <w:lsdException w:name="heading 4" w:uiPriority="9" w:qFormat="1"/>
-    <w:lsdException w:name="heading 5" w:uiPriority="9" w:qFormat="1"/>
-    <w:lsdException w:name="heading 6" w:uiPriority="9" w:qFormat="1"/>
-    <w:lsdException w:name="heading 7" w:uiPriority="9" w:qFormat="1"/>
-    <w:lsdException w:name="heading 8" w:uiPriority="9" w:qFormat="1"/>
-    <w:lsdException w:name="heading 9" w:uiPriority="9" w:qFormat="1"/>
-    <w:lsdException w:name="toc 1" w:uiPriority="39"/>
-    <w:lsdException w:name="toc 2" w:uiPriority="39"/>
-    <w:lsdException w:name="toc 3" w:uiPriority="39"/>
-    <w:lsdException w:name="toc 4" w:uiPriority="39"/>
-    <w:lsdException w:name="toc 5" w:uiPriority="39"/>
-    <w:lsdException w:name="toc 6" w:uiPriority="39"/>
-    <w:lsdException w:name="toc 7" w:uiPriority="39"/>
-    <w:lsdException w:name="toc 8" w:uiPriority="39"/>
-    <w:lsdException w:name="toc 9" w:uiPriority="39"/>
-    <w:lsdException w:name="caption" w:uiPriority="35" w:qFormat="1"/>
-    <w:lsdException w:name="Title" w:semiHidden="0" w:uiPriority="10" w:unhideWhenUsed="0" w:qFormat="1"/>
-    <w:lsdException w:name="Default Paragraph Font" w:uiPriority="1"/>
-    <w:lsdException w:name="Subtitle" w:semiHidden="0" w:uiPriority="11" w:unhideWhenUsed="0" w:qFormat="1"/>
-    <w:lsdException w:name="Strong" w:semiHidden="0" w:uiPriority="22" w:unhideWhenUsed="0" w:qFormat="1"/>
-    <w:lsdException w:name="Emphasis" w:semiHidden="0" w:uiPriority="20" w:unhideWhenUsed="0" w:qFormat="1"/>
-    <w:lsdException w:name="Table Grid" w:semiHidden="0" w:uiPriority="59" w:unhideWhenUsed="0"/>
-    <w:lsdException w:name="Placeholder Text" w:unhideWhenUsed="0"/>
-    <w:lsdException w:name="No Spacing" w:semiHidden="0" w:uiPriority="1" w:unhideWhenUsed="0" w:qFormat="1"/>
-    <w:lsdException w:name="Light Shading" w:semiHidden="0" w:uiPriority="60" w:unhideWhenUsed="0"/>
-    <w:lsdException w:name="Light List" w:semiHidden="0" w:uiPriority="61" w:unhideWhenUsed="0"/>
-    <w:lsdException w:name="Light Grid" w:semiHidden="0" w:uiPriority="62" w:unhideWhenUsed="0"/>
-    <w:lsdException w:name="Medium Shading 1" w:semiHidden="0" w:uiPriority="63" w:unhideWhenUsed="0"/>
-    <w:lsdException w:name="Medium Shading 2" w:semiHidden="0" w:uiPriority="64" w:unhideWhenUsed="0"/>
-    <w:lsdException w:name="Medium List 1" w:semiHidden="0" w:uiPriority="65" w:unhideWhenUsed="0"/>
-    <w:lsdException w:name="Medium List 2" w:semiHidden="0" w:uiPriority="66" w:unhideWhenUsed="0"/>
-    <w:lsdException w:name="Medium Grid 1" w:semiHidden="0" w:uiPriority="67" w:unhideWhenUsed="0"/>
-    <w:lsdException w:name="Medium Grid 2" w:semiHidden="0" w:uiPriority="68" w:unhideWhenUsed="0"/>
-    <w:lsdException w:name="Medium Grid 3" w:semiHidden="0" w:uiPriority="69" w:unhideWhenUsed="0"/>
-    <w:lsdException w:name="Dark List" w:semiHidden="0" w:uiPriority="70" w:unhideWhenUsed="0"/>
-    <w:lsdException w:name="Colorful Shading" w:semiHidden="0" w:uiPriority="71" w:unhideWhenUsed="0"/>
-    <w:lsdException w:name="Colorful List" w:semiHidden="0" w:uiPriority="72" w:unhideWhenUsed="0"/>
-    <w:lsdException w:name="Colorful Grid" w:semiHidden="0" w:uiPriority="73" w:unhideWhenUsed="0"/>
-    <w:lsdException w:name="Light Shading Accent 1" w:semiHidden="0" w:uiPriority="60" w:unhideWhenUsed="0"/>
-    <w:lsdException w:name="Light List Accent 1" w:semiHidden="0" w:uiPriority="61" w:unhideWhenUsed="0"/>
-    <w:lsdException w:name="Light Grid Accent 1" w:semiHidden="0" w:uiPriority="62" w:unhideWhenUsed="0"/>
-    <w:lsdException w:name="Medium Shading 1 Accent 1" w:semiHidden="0" w:uiPriority="63" w:unhideWhenUsed="0"/>
-    <w:lsdException w:name="Medium Shading 2 Accent 1" w:semiHidden="0" w:uiPriority="64" w:unhideWhenUsed="0"/>
-    <w:lsdException w:name="Medium List 1 Accent 1" w:semiHidden="0" w:uiPriority="65" w:unhideWhenUsed="0"/>
-    <w:lsdException w:name="Revision" w:unhideWhenUsed="0"/>
-    <w:lsdException w:name="List Paragraph" w:semiHidden="0" w:uiPriority="34" w:unhideWhenUsed="0" w:qFormat="1"/>
-    <w:lsdException w:name="Quote" w:semiHidden="0" w:uiPriority="29" w:unhideWhenUsed="0" w:qFormat="1"/>
-    <w:lsdException w:name="Intense Quote" w:semiHidden="0" w:uiPriority="30" w:unhideWhenUsed="0" w:qFormat="1"/>
-    <w:lsdException w:name="Medium List 2 Accent 1" w:semiHidden="0" w:uiPriority="66" w:unhideWhenUsed="0"/>
-    <w:lsdException w:name="Medium Grid 1 Accent 1" w:semiHidden="0" w:uiPriority="67" w:unhideWhenUsed="0"/>
-    <w:lsdException w:name="Medium Grid 2 Accent 1" w:semiHidden="0" w:uiPriority="68" w:unhideWhenUsed="0"/>
-    <w:lsdException w:name="Medium Grid 3 Accent 1" w:semiHidden="0" w:uiPriority="69" w:unhideWhenUsed="0"/>
-    <w:lsdException w:name="Dark List Accent 1" w:semiHidden="0" w:uiPriority="70" w:unhideWhenUsed="0"/>
-    <w:lsdException w:name="Colorful Shading Accent 1" w:semiHidden="0" w:uiPriority="71" w:unhideWhenUsed="0"/>
-    <w:lsdException w:name="Colorful List Accent 1" w:semiHidden="0" w:uiPriority="72" w:unhideWhenUsed="0"/>
-    <w:lsdException w:name="Colorful Grid Accent 1" w:semiHidden="0" w:uiPriority="73" w:unhideWhenUsed="0"/>
-    <w:lsdException w:name="Light Shading Accent 2" w:semiHidden="0" w:uiPriority="60" w:unhideWhenUsed="0"/>
-    <w:lsdException w:name="Light List Accent 2" w:semiHidden="0" w:uiPriority="61" w:unhideWhenUsed="0"/>
-    <w:lsdException w:name="Light Grid Accent 2" w:semiHidden="0" w:uiPriority="62" w:unhideWhenUsed="0"/>
-    <w:lsdException w:name="Medium Shading 1 Accent 2" w:semiHidden="0" w:uiPriority="63" w:unhideWhenUsed="0"/>
-    <w:lsdException w:name="Medium Shading 2 Accent 2" w:semiHidden="0" w:uiPriority="64" w:unhideWhenUsed="0"/>
-    <w:lsdException w:name="Medium List 1 Accent 2" w:semiHidden="0" w:uiPriority="65" w:unhideWhenUsed="0"/>
-    <w:lsdException w:name="Medium List 2 Accent 2" w:semiHidden="0" w:uiPriority="66" w:unhideWhenUsed="0"/>
-    <w:lsdException w:name="Medium Grid 1 Accent 2" w:semiHidden="0" w:uiPriority="67" w:unhideWhenUsed="0"/>
-    <w:lsdException w:name="Medium Grid 2 Accent 2" w:semiHidden="0" w:uiPriority="68" w:unhideWhenUsed="0"/>
-    <w:lsdException w:name="Medium Grid 3 Accent 2" w:semiHidden="0" w:uiPriority="69" w:unhideWhenUsed="0"/>
-    <w:lsdException w:name="Dark List Accent 2" w:semiHidden="0" w:uiPriority="70" w:unhideWhenUsed="0"/>
-    <w:lsdException w:name="Colorful Shading Accent 2" w:semiHidden="0" w:uiPriority="71" w:unhideWhenUsed="0"/>
-    <w:lsdException w:name="Colorful List Accent 2" w:semiHidden="0" w:uiPriority="72" w:unhideWhenUsed="0"/>
-    <w:lsdException w:name="Colorful Grid Accent 2" w:semiHidden="0" w:uiPriority="73" w:unhideWhenUsed="0"/>
-    <w:lsdException w:name="Light Shading Accent 3" w:semiHidden="0" w:uiPriority="60" w:unhideWhenUsed="0"/>
-    <w:lsdException w:name="Light List Accent 3" w:semiHidden="0" w:uiPriority="61" w:unhideWhenUsed="0"/>
-    <w:lsdException w:name="Light Grid Accent 3" w:semiHidden="0" w:uiPriority="62" w:unhideWhenUsed="0"/>
-    <w:lsdException w:name="Medium Shading 1 Accent 3" w:semiHidden="0" w:uiPriority="63" w:unhideWhenUsed="0"/>
-    <w:lsdException w:name="Medium Shading 2 Accent 3" w:semiHidden="0" w:uiPriority="64" w:unhideWhenUsed="0"/>
-    <w:lsdException w:name="Medium List 1 Accent 3" w:semiHidden="0" w:uiPriority="65" w:unhideWhenUsed="0"/>
-    <w:lsdException w:name="Medium List 2 Accent 3" w:semiHidden="0" w:uiPriority="66" w:unhideWhenUsed="0"/>
-    <w:lsdException w:name="Medium Grid 1 Accent 3" w:semiHidden="0" w:uiPriority="67" w:unhideWhenUsed="0"/>
-    <w:lsdException w:name="Medium Grid 2 Accent 3" w:semiHidden="0" w:uiPriority="68" w:unhideWhenUsed="0"/>
-    <w:lsdException w:name="Medium Grid 3 Accent 3" w:semiHidden="0" w:uiPriority="69" w:unhideWhenUsed="0"/>
-    <w:lsdException w:name="Dark List Accent 3" w:semiHidden="0" w:uiPriority="70" w:unhideWhenUsed="0"/>
-    <w:lsdException w:name="Colorful Shading Accent 3" w:semiHidden="0" w:uiPriority="71" w:unhideWhenUsed="0"/>
-    <w:lsdException w:name="Colorful List Accent 3" w:semiHidden="0" w:uiPriority="72" w:unhideWhenUsed="0"/>
-    <w:lsdException w:name="Colorful Grid Accent 3" w:semiHidden="0" w:uiPriority="73" w:unhideWhenUsed="0"/>
-    <w:lsdException w:name="Light Shading Accent 4" w:semiHidden="0" w:uiPriority="60" w:unhideWhenUsed="0"/>
-    <w:lsdException w:name="Light List Accent 4" w:semiHidden="0" w:uiPriority="61" w:unhideWhenUsed="0"/>
-    <w:lsdException w:name="Light Grid Accent 4" w:semiHidden="0" w:uiPriority="62" w:unhideWhenUsed="0"/>
-    <w:lsdException w:name="Medium Shading 1 Accent 4" w:semiHidden="0" w:uiPriority="63" w:unhideWhenUsed="0"/>
-    <w:lsdException w:name="Medium Shading 2 Accent 4" w:semiHidden="0" w:uiPriority="64" w:unhideWhenUsed="0"/>
-    <w:lsdException w:name="Medium List 1 Accent 4" w:semiHidden="0" w:uiPriority="65" w:unhideWhenUsed="0"/>
-    <w:lsdException w:name="Medium List 2 Accent 4" w:semiHidden="0" w:uiPriority="66" w:unhideWhenUsed="0"/>
-    <w:lsdException w:name="Medium Grid 1 Accent 4" w:semiHidden="0" w:uiPriority="67" w:unhideWhenUsed="0"/>
-    <w:lsdException w:name="Medium Grid 2 Accent 4" w:semiHidden="0" w:uiPriority="68" w:unhideWhenUsed="0"/>
-    <w:lsdException w:name="Medium Grid 3 Accent 4" w:semiHidden="0" w:uiPriority="69" w:unhideWhenUsed="0"/>
-    <w:lsdException w:name="Dark List Accent 4" w:semiHidden="0" w:uiPriority="70" w:unhideWhenUsed="0"/>
-    <w:lsdException w:name="Colorful Shading Accent 4" w:semiHidden="0" w:uiPriority="71" w:unhideWhenUsed="0"/>
-    <w:lsdException w:name="Colorful List Accent 4" w:semiHidden="0" w:uiPriority="72" w:unhideWhenUsed="0"/>
-    <w:lsdException w:name="Colorful Grid Accent 4" w:semiHidden="0" w:uiPriority="73" w:unhideWhenUsed="0"/>
-    <w:lsdException w:name="Light Shading Accent 5" w:semiHidden="0" w:uiPriority="60" w:unhideWhenUsed="0"/>
-    <w:lsdException w:name="Light List Accent 5" w:semiHidden="0" w:uiPriority="61" w:unhideWhenUsed="0"/>
-    <w:lsdException w:name="Light Grid Accent 5" w:semiHidden="0" w:uiPriority="62" w:unhideWhenUsed="0"/>
-    <w:lsdException w:name="Medium Shading 1 Accent 5" w:semiHidden="0" w:uiPriority="63" w:unhideWhenUsed="0"/>
-    <w:lsdException w:name="Medium Shading 2 Accent 5" w:semiHidden="0" w:uiPriority="64" w:unhideWhenUsed="0"/>
-    <w:lsdException w:name="Medium List 1 Accent 5" w:semiHidden="0" w:uiPriority="65" w:unhideWhenUsed="0"/>
-    <w:lsdException w:name="Medium List 2 Accent 5" w:semiHidden="0" w:uiPriority="66" w:unhideWhenUsed="0"/>
-    <w:lsdException w:name="Medium Grid 1 Accent 5" w:semiHidden="0" w:uiPriority="67" w:unhideWhenUsed="0"/>
-    <w:lsdException w:name="Medium Grid 2 Accent 5" w:semiHidden="0" w:uiPriority="68" w:unhideWhenUsed="0"/>
-    <w:lsdException w:name="Medium Grid 3 Accent 5" w:semiHidden="0" w:uiPriority="69" w:unhideWhenUsed="0"/>
-    <w:lsdException w:name="Dark List Accent 5" w:semiHidden="0" w:uiPriority="70" w:unhideWhenUsed="0"/>
-    <w:lsdException w:name="Colorful Shading Accent 5" w:semiHidden="0" w:uiPriority="71" w:unhideWhenUsed="0"/>
-    <w:lsdException w:name="Colorful List Accent 5" w:semiHidden="0" w:uiPriority="72" w:unhideWhenUsed="0"/>
-    <w:lsdException w:name="Colorful Grid Accent 5" w:semiHidden="0" w:uiPriority="73" w:unhideWhenUsed="0"/>
-    <w:lsdException w:name="Light Shading Accent 6" w:semiHidden="0" w:uiPriority="60" w:unhideWhenUsed="0"/>
-    <w:lsdException w:name="Light List Accent 6" w:semiHidden="0" w:uiPriority="61" w:unhideWhenUsed="0"/>
-    <w:lsdException w:name="Light Grid Accent 6" w:semiHidden="0" w:uiPriority="62" w:unhideWhenUsed="0"/>
-    <w:lsdException w:name="Medium Shading 1 Accent 6" w:semiHidden="0" w:uiPriority="63" w:unhideWhenUsed="0"/>
-    <w:lsdException w:name="Medium Shading 2 Accent 6" w:semiHidden="0" w:uiPriority="64" w:unhideWhenUsed="0"/>
-    <w:lsdException w:name="Medium List 1 Accent 6" w:semiHidden="0" w:uiPriority="65" w:unhideWhenUsed="0"/>
-    <w:lsdException w:name="Medium List 2 Accent 6" w:semiHidden="0" w:uiPriority="66" w:unhideWhenUsed="0"/>
-    <w:lsdException w:name="Medium Grid 1 Accent 6" w:semiHidden="0" w:uiPriority="67" w:unhideWhenUsed="0"/>
-    <w:lsdException w:name="Medium Grid 2 Accent 6" w:semiHidden="0" w:uiPriority="68" w:unhideWhenUsed="0"/>
-    <w:lsdException w:name="Medium Grid 3 Accent 6" w:semiHidden="0" w:uiPriority="69" w:unhideWhenUsed="0"/>
-    <w:lsdException w:name="Dark List Accent 6" w:semiHidden="0" w:uiPriority="70" w:unhideWhenUsed="0"/>
-    <w:lsdException w:name="Colorful Shading Accent 6" w:semiHidden="0" w:uiPriority="71" w:unhideWhenUsed="0"/>
-    <w:lsdException w:name="Colorful List Accent 6" w:semiHidden="0" w:uiPriority="72" w:unhideWhenUsed="0"/>
-    <w:lsdException w:name="Colorful Grid Accent 6" w:semiHidden="0" w:uiPriority="73" w:unhideWhenUsed="0"/>
-    <w:lsdException w:name="Subtle Emphasis" w:semiHidden="0" w:uiPriority="19" w:unhideWhenUsed="0" w:qFormat="1"/>
-    <w:lsdException w:name="Intense Emphasis" w:semiHidden="0" w:uiPriority="21" w:unhideWhenUsed="0" w:qFormat="1"/>
-    <w:lsdException w:name="Subtle Reference" w:semiHidden="0" w:uiPriority="31" w:unhideWhenUsed="0" w:qFormat="1"/>
-    <w:lsdException w:name="Intense Reference" w:semiHidden="0" w:uiPriority="32" w:unhideWhenUsed="0" w:qFormat="1"/>
-    <w:lsdException w:name="Book Title" w:semiHidden="0" w:uiPriority="33" w:unhideWhenUsed="0" w:qFormat="1"/>
-    <w:lsdException w:name="Bibliography" w:uiPriority="37"/>
-    <w:lsdException w:name="TOC Heading" w:uiPriority="39" w:qFormat="1"/>
+  <w:latentStyles w:defLockedState="0" w:defUIPriority="99" w:defSemiHidden="0" w:defUnhideWhenUsed="0" w:defQFormat="0" w:count="380">
+    <w:lsdException w:name="Normal" w:uiPriority="0" w:qFormat="1"/>
+    <w:lsdException w:name="heading 1" w:uiPriority="9" w:qFormat="1"/>
+    <w:lsdException w:name="heading 2" w:semiHidden="1" w:uiPriority="9" w:unhideWhenUsed="1" w:qFormat="1"/>
+    <w:lsdException w:name="heading 3" w:semiHidden="1" w:uiPriority="9" w:unhideWhenUsed="1" w:qFormat="1"/>
+    <w:lsdException w:name="heading 4" w:semiHidden="1" w:uiPriority="9" w:unhideWhenUsed="1" w:qFormat="1"/>
+    <w:lsdException w:name="heading 5" w:semiHidden="1" w:uiPriority="9" w:unhideWhenUsed="1" w:qFormat="1"/>
+    <w:lsdException w:name="heading 6" w:semiHidden="1" w:uiPriority="9" w:unhideWhenUsed="1" w:qFormat="1"/>
+    <w:lsdException w:name="heading 7" w:semiHidden="1" w:uiPriority="9" w:unhideWhenUsed="1" w:qFormat="1"/>
+    <w:lsdException w:name="heading 8" w:semiHidden="1" w:uiPriority="9" w:unhideWhenUsed="1" w:qFormat="1"/>
+    <w:lsdException w:name="heading 9" w:semiHidden="1" w:uiPriority="9" w:unhideWhenUsed="1" w:qFormat="1"/>
+    <w:lsdException w:name="index 1" w:semiHidden="1" w:unhideWhenUsed="1"/>
+    <w:lsdException w:name="index 2" w:semiHidden="1" w:unhideWhenUsed="1"/>
+    <w:lsdException w:name="index 3" w:semiHidden="1" w:unhideWhenUsed="1"/>
+    <w:lsdException w:name="index 4" w:semiHidden="1" w:unhideWhenUsed="1"/>
+    <w:lsdException w:name="index 5" w:semiHidden="1" w:unhideWhenUsed="1"/>
+    <w:lsdException w:name="index 6" w:semiHidden="1" w:unhideWhenUsed="1"/>
+    <w:lsdException w:name="index 7" w:semiHidden="1" w:unhideWhenUsed="1"/>
+    <w:lsdException w:name="index 8" w:semiHidden="1" w:unhideWhenUsed="1"/>
+    <w:lsdException w:name="index 9" w:semiHidden="1" w:unhideWhenUsed="1"/>
+    <w:lsdException w:name="toc 1" w:semiHidden="1" w:uiPriority="39" w:unhideWhenUsed="1"/>
+    <w:lsdException w:name="toc 2" w:semiHidden="1" w:uiPriority="39" w:unhideWhenUsed="1"/>
+    <w:lsdException w:name="toc 3" w:semiHidden="1" w:uiPriority="39" w:unhideWhenUsed="1"/>
+    <w:lsdException w:name="toc 4" w:semiHidden="1" w:uiPriority="39" w:unhideWhenUsed="1"/>
+    <w:lsdException w:name="toc 5" w:semiHidden="1" w:uiPriority="39" w:unhideWhenUsed="1"/>
+    <w:lsdException w:name="toc 6" w:semiHidden="1" w:uiPriority="39" w:unhideWhenUsed="1"/>
+    <w:lsdException w:name="toc 7" w:semiHidden="1" w:uiPriority="39" w:unhideWhenUsed="1"/>
+    <w:lsdException w:name="toc 8" w:semiHidden="1" w:uiPriority="39" w:unhideWhenUsed="1"/>
+    <w:lsdException w:name="toc 9" w:semiHidden="1" w:uiPriority="39" w:unhideWhenUsed="1"/>
+    <w:lsdException w:name="Normal Indent" w:semiHidden="1" w:unhideWhenUsed="1"/>
+    <w:lsdException w:name="footnote text" w:semiHidden="1" w:unhideWhenUsed="1"/>
+    <w:lsdException w:name="annotation text" w:semiHidden="1" w:unhideWhenUsed="1"/>
+    <w:lsdException w:name="header" w:semiHidden="1" w:unhideWhenUsed="1"/>
+    <w:lsdException w:name="footer" w:semiHidden="1" w:unhideWhenUsed="1"/>
+    <w:lsdException w:name="index heading" w:semiHidden="1" w:unhideWhenUsed="1"/>
+    <w:lsdException w:name="caption" w:semiHidden="1" w:uiPriority="35" w:unhideWhenUsed="1" w:qFormat="1"/>
+    <w:lsdException w:name="table of figures" w:semiHidden="1" w:unhideWhenUsed="1"/>
+    <w:lsdException w:name="envelope address" w:semiHidden="1" w:unhideWhenUsed="1"/>
+    <w:lsdException w:name="envelope return" w:semiHidden="1" w:unhideWhenUsed="1"/>
+    <w:lsdException w:name="footnote reference" w:semiHidden="1" w:unhideWhenUsed="1"/>
+    <w:lsdException w:name="annotation reference" w:semiHidden="1" w:unhideWhenUsed="1"/>
+    <w:lsdException w:name="line number" w:semiHidden="1" w:unhideWhenUsed="1"/>
+    <w:lsdException w:name="page number" w:semiHidden="1" w:unhideWhenUsed="1"/>
+    <w:lsdException w:name="endnote reference" w:semiHidden="1" w:unhideWhenUsed="1"/>
+    <w:lsdException w:name="endnote text" w:semiHidden="1" w:unhideWhenUsed="1"/>
+    <w:lsdException w:name="table of authorities" w:semiHidden="1" w:unhideWhenUsed="1"/>
+    <w:lsdException w:name="macro" w:semiHidden="1" w:unhideWhenUsed="1"/>
+    <w:lsdException w:name="toa heading" w:semiHidden="1" w:unhideWhenUsed="1"/>
+    <w:lsdException w:name="List" w:semiHidden="1" w:unhideWhenUsed="1"/>
+    <w:lsdException w:name="List Bullet" w:semiHidden="1" w:unhideWhenUsed="1"/>
+    <w:lsdException w:name="List Number" w:semiHidden="1" w:unhideWhenUsed="1"/>
+    <w:lsdException w:name="List 2" w:semiHidden="1" w:unhideWhenUsed="1"/>
+    <w:lsdException w:name="List 3" w:semiHidden="1" w:unhideWhenUsed="1"/>
+    <w:lsdException w:name="List 4" w:semiHidden="1" w:unhideWhenUsed="1"/>
+    <w:lsdException w:name="List 5" w:semiHidden="1" w:unhideWhenUsed="1"/>
+    <w:lsdException w:name="List Bullet 2" w:semiHidden="1" w:unhideWhenUsed="1"/>
+    <w:lsdException w:name="List Bullet 3" w:semiHidden="1" w:unhideWhenUsed="1"/>
+    <w:lsdException w:name="List Bullet 4" w:semiHidden="1" w:unhideWhenUsed="1"/>
+    <w:lsdException w:name="List Bullet 5" w:semiHidden="1" w:unhideWhenUsed="1"/>
+    <w:lsdException w:name="List Number 2" w:semiHidden="1" w:unhideWhenUsed="1"/>
+    <w:lsdException w:name="List Number 3" w:semiHidden="1" w:unhideWhenUsed="1"/>
+    <w:lsdException w:name="List Number 4" w:semiHidden="1" w:unhideWhenUsed="1"/>
+    <w:lsdException w:name="List Number 5" w:semiHidden="1" w:unhideWhenUsed="1"/>
+    <w:lsdException w:name="Title" w:uiPriority="10" w:qFormat="1"/>
+    <w:lsdException w:name="Closing" w:semiHidden="1" w:unhideWhenUsed="1"/>
+    <w:lsdException w:name="Signature" w:semiHidden="1" w:unhideWhenUsed="1"/>
+    <w:lsdException w:name="Default Paragraph Font" w:semiHidden="1" w:uiPriority="1" w:unhideWhenUsed="1"/>
+    <w:lsdException w:name="Body Text" w:semiHidden="1" w:unhideWhenUsed="1"/>
+    <w:lsdException w:name="Body Text Indent" w:semiHidden="1" w:unhideWhenUsed="1"/>
+    <w:lsdException w:name="List Continue" w:semiHidden="1" w:unhideWhenUsed="1"/>
+    <w:lsdException w:name="List Continue 2" w:semiHidden="1" w:unhideWhenUsed="1"/>
+    <w:lsdException w:name="List Continue 3" w:semiHidden="1" w:unhideWhenUsed="1"/>
+    <w:lsdException w:name="List Continue 4" w:semiHidden="1" w:unhideWhenUsed="1"/>
+    <w:lsdException w:name="List Continue 5" w:semiHidden="1" w:unhideWhenUsed="1"/>
+    <w:lsdException w:name="Message Header" w:semiHidden="1" w:unhideWhenUsed="1"/>
+    <w:lsdException w:name="Subtitle" w:uiPriority="11" w:qFormat="1"/>
+    <w:lsdException w:name="Salutation" w:semiHidden="1" w:unhideWhenUsed="1"/>
+    <w:lsdException w:name="Date" w:semiHidden="1" w:unhideWhenUsed="1"/>
+    <w:lsdException w:name="Body Text First Indent" w:semiHidden="1" w:unhideWhenUsed="1"/>
+    <w:lsdException w:name="Body Text First Indent 2" w:semiHidden="1" w:unhideWhenUsed="1"/>
+    <w:lsdException w:name="Note Heading" w:semiHidden="1" w:unhideWhenUsed="1"/>
+    <w:lsdException w:name="Body Text 2" w:semiHidden="1" w:unhideWhenUsed="1"/>
+    <w:lsdException w:name="Body Text 3" w:semiHidden="1" w:unhideWhenUsed="1"/>
+    <w:lsdException w:name="Body Text Indent 2" w:semiHidden="1" w:unhideWhenUsed="1"/>
+    <w:lsdException w:name="Body Text Indent 3" w:semiHidden="1" w:unhideWhenUsed="1"/>
+    <w:lsdException w:name="Block Text" w:semiHidden="1" w:unhideWhenUsed="1"/>
+    <w:lsdException w:name="Hyperlink" w:semiHidden="1" w:unhideWhenUsed="1"/>
+    <w:lsdException w:name="FollowedHyperlink" w:semiHidden="1" w:unhideWhenUsed="1"/>
+    <w:lsdException w:name="Strong" w:uiPriority="22" w:qFormat="1"/>
+    <w:lsdException w:name="Emphasis" w:uiPriority="20" w:qFormat="1"/>
+    <w:lsdException w:name="Document Map" w:semiHidden="1" w:unhideWhenUsed="1"/>
+    <w:lsdException w:name="Plain Text" w:semiHidden="1" w:unhideWhenUsed="1"/>
+    <w:lsdException w:name="E-mail Signature" w:semiHidden="1" w:unhideWhenUsed="1"/>
+    <w:lsdException w:name="HTML Top of Form" w:semiHidden="1" w:unhideWhenUsed="1"/>
+    <w:lsdException w:name="HTML Bottom of Form" w:semiHidden="1" w:unhideWhenUsed="1"/>
+    <w:lsdException w:name="Normal (Web)" w:semiHidden="1" w:unhideWhenUsed="1"/>
+    <w:lsdException w:name="HTML Acronym" w:semiHidden="1" w:unhideWhenUsed="1"/>
+    <w:lsdException w:name="HTML Address" w:semiHidden="1" w:unhideWhenUsed="1"/>
+    <w:lsdException w:name="HTML Cite" w:semiHidden="1" w:unhideWhenUsed="1"/>
+    <w:lsdException w:name="HTML Code" w:semiHidden="1" w:unhideWhenUsed="1"/>
+    <w:lsdException w:name="HTML Definition" w:semiHidden="1" w:unhideWhenUsed="1"/>
+    <w:lsdException w:name="HTML Keyboard" w:semiHidden="1" w:unhideWhenUsed="1"/>
+    <w:lsdException w:name="HTML Preformatted" w:semiHidden="1" w:unhideWhenUsed="1"/>
+    <w:lsdException w:name="HTML Sample" w:semiHidden="1" w:unhideWhenUsed="1"/>
+    <w:lsdException w:name="HTML Typewriter" w:semiHidden="1" w:unhideWhenUsed="1"/>
+    <w:lsdException w:name="HTML Variable" w:semiHidden="1" w:unhideWhenUsed="1"/>
+    <w:lsdException w:name="Normal Table" w:semiHidden="1" w:unhideWhenUsed="1"/>
+    <w:lsdException w:name="annotation subject" w:semiHidden="1" w:unhideWhenUsed="1"/>
+    <w:lsdException w:name="No List" w:semiHidden="1" w:unhideWhenUsed="1"/>
+    <w:lsdException w:name="Outline List 1" w:semiHidden="1" w:unhideWhenUsed="1"/>
+    <w:lsdException w:name="Outline List 2" w:semiHidden="1" w:unhideWhenUsed="1"/>
+    <w:lsdException w:name="Outline List 3" w:semiHidden="1" w:unhideWhenUsed="1"/>
+    <w:lsdException w:name="Table Simple 1" w:semiHidden="1" w:unhideWhenUsed="1"/>
+    <w:lsdException w:name="Table Simple 2" w:semiHidden="1" w:unhideWhenUsed="1"/>
+    <w:lsdException w:name="Table Simple 3" w:semiHidden="1" w:unhideWhenUsed="1"/>
+    <w:lsdException w:name="Table Classic 1" w:semiHidden="1" w:unhideWhenUsed="1"/>
+    <w:lsdException w:name="Table Classic 2" w:semiHidden="1" w:unhideWhenUsed="1"/>
+    <w:lsdException w:name="Table Classic 3" w:semiHidden="1" w:unhideWhenUsed="1"/>
+    <w:lsdException w:name="Table Classic 4" w:semiHidden="1" w:unhideWhenUsed="1"/>
+    <w:lsdException w:name="Table Colorful 1" w:semiHidden="1" w:unhideWhenUsed="1"/>
+    <w:lsdException w:name="Table Colorful 2" w:semiHidden="1" w:unhideWhenUsed="1"/>
+    <w:lsdException w:name="Table Colorful 3" w:semiHidden="1" w:unhideWhenUsed="1"/>
+    <w:lsdException w:name="Table Columns 1" w:semiHidden="1" w:unhideWhenUsed="1"/>
+    <w:lsdException w:name="Table Columns 2" w:semiHidden="1" w:unhideWhenUsed="1"/>
+    <w:lsdException w:name="Table Columns 3" w:semiHidden="1" w:unhideWhenUsed="1"/>
+    <w:lsdException w:name="Table Columns 4" w:semiHidden="1" w:unhideWhenUsed="1"/>
+    <w:lsdException w:name="Table Columns 5" w:semiHidden="1" w:unhideWhenUsed="1"/>
+    <w:lsdException w:name="Table Grid 1" w:semiHidden="1" w:unhideWhenUsed="1"/>
+    <w:lsdException w:name="Table Grid 2" w:semiHidden="1" w:unhideWhenUsed="1"/>
+    <w:lsdException w:name="Table Grid 3" w:semiHidden="1" w:unhideWhenUsed="1"/>
+    <w:lsdException w:name="Table Grid 4" w:semiHidden="1" w:unhideWhenUsed="1"/>
+    <w:lsdException w:name="Table Grid 5" w:semiHidden="1" w:unhideWhenUsed="1"/>
+    <w:lsdException w:name="Table Grid 6" w:semiHidden="1" w:unhideWhenUsed="1"/>
+    <w:lsdException w:name="Table Grid 7" w:semiHidden="1" w:unhideWhenUsed="1"/>
+    <w:lsdException w:name="Table Grid 8" w:semiHidden="1" w:unhideWhenUsed="1"/>
+    <w:lsdException w:name="Table List 1" w:semiHidden="1" w:unhideWhenUsed="1"/>
+    <w:lsdException w:name="Table List 2" w:semiHidden="1" w:unhideWhenUsed="1"/>
+    <w:lsdException w:name="Table List 3" w:semiHidden="1" w:unhideWhenUsed="1"/>
+    <w:lsdException w:name="Table List 4" w:semiHidden="1" w:unhideWhenUsed="1"/>
+    <w:lsdException w:name="Table List 5" w:semiHidden="1" w:unhideWhenUsed="1"/>
+    <w:lsdException w:name="Table List 6" w:semiHidden="1" w:unhideWhenUsed="1"/>
+    <w:lsdException w:name="Table List 7" w:semiHidden="1" w:unhideWhenUsed="1"/>
+    <w:lsdException w:name="Table List 8" w:semiHidden="1" w:unhideWhenUsed="1"/>
+    <w:lsdException w:name="Table 3D effects 1" w:semiHidden="1" w:unhideWhenUsed="1"/>
+    <w:lsdException w:name="Table 3D effects 2" w:semiHidden="1" w:unhideWhenUsed="1"/>
+    <w:lsdException w:name="Table 3D effects 3" w:semiHidden="1" w:unhideWhenUsed="1"/>
+    <w:lsdException w:name="Table Contemporary" w:semiHidden="1" w:unhideWhenUsed="1"/>
+    <w:lsdException w:name="Table Elegant" w:semiHidden="1" w:unhideWhenUsed="1"/>
+    <w:lsdException w:name="Table Professional" w:semiHidden="1" w:unhideWhenUsed="1"/>
+    <w:lsdException w:name="Table Subtle 1" w:semiHidden="1" w:unhideWhenUsed="1"/>
+    <w:lsdException w:name="Table Subtle 2" w:semiHidden="1" w:unhideWhenUsed="1"/>
+    <w:lsdException w:name="Table Web 1" w:semiHidden="1" w:unhideWhenUsed="1"/>
+    <w:lsdException w:name="Table Web 2" w:semiHidden="1" w:unhideWhenUsed="1"/>
+    <w:lsdException w:name="Table Web 3" w:semiHidden="1" w:unhideWhenUsed="1"/>
+    <w:lsdException w:name="Balloon Text" w:semiHidden="1" w:unhideWhenUsed="1"/>
+    <w:lsdException w:name="Table Grid" w:uiPriority="59"/>
+    <w:lsdException w:name="Table Theme" w:semiHidden="1" w:unhideWhenUsed="1"/>
+    <w:lsdException w:name="Note Level 1" w:semiHidden="1" w:unhideWhenUsed="1"/>
+    <w:lsdException w:name="Note Level 2" w:semiHidden="1" w:unhideWhenUsed="1"/>
+    <w:lsdException w:name="Note Level 3" w:semiHidden="1" w:unhideWhenUsed="1"/>
+    <w:lsdException w:name="Note Level 4" w:semiHidden="1" w:unhideWhenUsed="1"/>
+    <w:lsdException w:name="Note Level 5" w:semiHidden="1" w:unhideWhenUsed="1"/>
+    <w:lsdException w:name="Note Level 6" w:semiHidden="1" w:unhideWhenUsed="1"/>
+    <w:lsdException w:name="Note Level 7" w:semiHidden="1" w:unhideWhenUsed="1"/>
+    <w:lsdException w:name="Note Level 8" w:semiHidden="1" w:unhideWhenUsed="1"/>
+    <w:lsdException w:name="Note Level 9" w:semiHidden="1" w:unhideWhenUsed="1"/>
+    <w:lsdException w:name="Placeholder Text" w:semiHidden="1"/>
+    <w:lsdException w:name="No Spacing" w:uiPriority="1" w:qFormat="1"/>
+    <w:lsdException w:name="Light Shading" w:uiPriority="60"/>
+    <w:lsdException w:name="Light List" w:uiPriority="61"/>
+    <w:lsdException w:name="Light Grid" w:uiPriority="62"/>
+    <w:lsdException w:name="Medium Shading 1" w:uiPriority="63"/>
+    <w:lsdException w:name="Medium Shading 2" w:uiPriority="64"/>
+    <w:lsdException w:name="Medium List 1" w:uiPriority="65"/>
+    <w:lsdException w:name="Medium List 2" w:uiPriority="66"/>
+    <w:lsdException w:name="Medium Grid 1" w:uiPriority="67"/>
+    <w:lsdException w:name="Medium Grid 2" w:uiPriority="68"/>
+    <w:lsdException w:name="Medium Grid 3" w:uiPriority="69"/>
+    <w:lsdException w:name="Dark List" w:uiPriority="70"/>
+    <w:lsdException w:name="Colorful Shading" w:uiPriority="71"/>
+    <w:lsdException w:name="Colorful List" w:uiPriority="72"/>
+    <w:lsdException w:name="Colorful Grid" w:uiPriority="73"/>
+    <w:lsdException w:name="Light Shading Accent 1" w:uiPriority="60"/>
+    <w:lsdException w:name="Light List Accent 1" w:uiPriority="61"/>
+    <w:lsdException w:name="Light Grid Accent 1" w:uiPriority="62"/>
+    <w:lsdException w:name="Medium Shading 1 Accent 1" w:uiPriority="63"/>
+    <w:lsdException w:name="Medium Shading 2 Accent 1" w:uiPriority="64"/>
+    <w:lsdException w:name="Medium List 1 Accent 1" w:uiPriority="65"/>
+    <w:lsdException w:name="Revision" w:semiHidden="1"/>
+    <w:lsdException w:name="List Paragraph" w:uiPriority="34" w:qFormat="1"/>
+    <w:lsdException w:name="Quote" w:uiPriority="29" w:qFormat="1"/>
+    <w:lsdException w:name="Intense Quote" w:uiPriority="30" w:qFormat="1"/>
+    <w:lsdException w:name="Medium List 2 Accent 1" w:uiPriority="66"/>
+    <w:lsdException w:name="Medium Grid 1 Accent 1" w:uiPriority="67"/>
+    <w:lsdException w:name="Medium Grid 2 Accent 1" w:uiPriority="68"/>
+    <w:lsdException w:name="Medium Grid 3 Accent 1" w:uiPriority="69"/>
+    <w:lsdException w:name="Dark List Accent 1" w:uiPriority="70"/>
+    <w:lsdException w:name="Colorful Shading Accent 1" w:uiPriority="71"/>
+    <w:lsdException w:name="Colorful List Accent 1" w:uiPriority="72"/>
+    <w:lsdException w:name="Colorful Grid Accent 1" w:uiPriority="73"/>
+    <w:lsdException w:name="Light Shading Accent 2" w:uiPriority="60"/>
+    <w:lsdException w:name="Light List Accent 2" w:uiPriority="61"/>
+    <w:lsdException w:name="Light Grid Accent 2" w:uiPriority="62"/>
+    <w:lsdException w:name="Medium Shading 1 Accent 2" w:uiPriority="63"/>
+    <w:lsdException w:name="Medium Shading 2 Accent 2" w:uiPriority="64"/>
+    <w:lsdException w:name="Medium List 1 Accent 2" w:uiPriority="65"/>
+    <w:lsdException w:name="Medium List 2 Accent 2" w:uiPriority="66"/>
+    <w:lsdException w:name="Medium Grid 1 Accent 2" w:uiPriority="67"/>
+    <w:lsdException w:name="Medium Grid 2 Accent 2" w:uiPriority="68"/>
+    <w:lsdException w:name="Medium Grid 3 Accent 2" w:uiPriority="69"/>
+    <w:lsdException w:name="Dark List Accent 2" w:uiPriority="70"/>
+    <w:lsdException w:name="Colorful Shading Accent 2" w:uiPriority="71"/>
+    <w:lsdException w:name="Colorful List Accent 2" w:uiPriority="72"/>
+    <w:lsdException w:name="Colorful Grid Accent 2" w:uiPriority="73"/>
+    <w:lsdException w:name="Light Shading Accent 3" w:uiPriority="60"/>
+    <w:lsdException w:name="Light List Accent 3" w:uiPriority="61"/>
+    <w:lsdException w:name="Light Grid Accent 3" w:uiPriority="62"/>
+    <w:lsdException w:name="Medium Shading 1 Accent 3" w:uiPriority="63"/>
+    <w:lsdException w:name="Medium Shading 2 Accent 3" w:uiPriority="64"/>
+    <w:lsdException w:name="Medium List 1 Accent 3" w:uiPriority="65"/>
+    <w:lsdException w:name="Medium List 2 Accent 3" w:uiPriority="66"/>
+    <w:lsdException w:name="Medium Grid 1 Accent 3" w:uiPriority="67"/>
+    <w:lsdException w:name="Medium Grid 2 Accent 3" w:uiPriority="68"/>
+    <w:lsdException w:name="Medium Grid 3 Accent 3" w:uiPriority="69"/>
+    <w:lsdException w:name="Dark List Accent 3" w:uiPriority="70"/>
+    <w:lsdException w:name="Colorful Shading Accent 3" w:uiPriority="71"/>
+    <w:lsdException w:name="Colorful List Accent 3" w:uiPriority="72"/>
+    <w:lsdException w:name="Colorful Grid Accent 3" w:uiPriority="73"/>
+    <w:lsdException w:name="Light Shading Accent 4" w:uiPriority="60"/>
+    <w:lsdException w:name="Light List Accent 4" w:uiPriority="61"/>
+    <w:lsdException w:name="Light Grid Accent 4" w:uiPriority="62"/>
+    <w:lsdException w:name="Medium Shading 1 Accent 4" w:uiPriority="63"/>
+    <w:lsdException w:name="Medium Shading 2 Accent 4" w:uiPriority="64"/>
+    <w:lsdException w:name="Medium List 1 Accent 4" w:uiPriority="65"/>
+    <w:lsdException w:name="Medium List 2 Accent 4" w:uiPriority="66"/>
+    <w:lsdException w:name="Medium Grid 1 Accent 4" w:uiPriority="67"/>
+    <w:lsdException w:name="Medium Grid 2 Accent 4" w:uiPriority="68"/>
+    <w:lsdException w:name="Medium Grid 3 Accent 4" w:uiPriority="69"/>
+    <w:lsdException w:name="Dark List Accent 4" w:uiPriority="70"/>
+    <w:lsdException w:name="Colorful Shading Accent 4" w:uiPriority="71"/>
+    <w:lsdException w:name="Colorful List Accent 4" w:uiPriority="72"/>
+    <w:lsdException w:name="Colorful Grid Accent 4" w:uiPriority="73"/>
+    <w:lsdException w:name="Light Shading Accent 5" w:uiPriority="60"/>
+    <w:lsdException w:name="Light List Accent 5" w:uiPriority="61"/>
+    <w:lsdException w:name="Light Grid Accent 5" w:uiPriority="62"/>
+    <w:lsdException w:name="Medium Shading 1 Accent 5" w:uiPriority="63"/>
+    <w:lsdException w:name="Medium Shading 2 Accent 5" w:uiPriority="64"/>
+    <w:lsdException w:name="Medium List 1 Accent 5" w:uiPriority="65"/>
+    <w:lsdException w:name="Medium List 2 Accent 5" w:uiPriority="66"/>
+    <w:lsdException w:name="Medium Grid 1 Accent 5" w:uiPriority="67"/>
+    <w:lsdException w:name="Medium Grid 2 Accent 5" w:uiPriority="68"/>
+    <w:lsdException w:name="Medium Grid 3 Accent 5" w:uiPriority="69"/>
+    <w:lsdException w:name="Dark List Accent 5" w:uiPriority="70"/>
+    <w:lsdException w:name="Colorful Shading Accent 5" w:uiPriority="71"/>
+    <w:lsdException w:name="Colorful List Accent 5" w:uiPriority="72"/>
+    <w:lsdException w:name="Colorful Grid Accent 5" w:uiPriority="73"/>
+    <w:lsdException w:name="Light Shading Accent 6" w:uiPriority="60"/>
+    <w:lsdException w:name="Light List Accent 6" w:uiPriority="61"/>
+    <w:lsdException w:name="Light Grid Accent 6" w:uiPriority="62"/>
+    <w:lsdException w:name="Medium Shading 1 Accent 6" w:uiPriority="63"/>
+    <w:lsdException w:name="Medium Shading 2 Accent 6" w:uiPriority="64"/>
+    <w:lsdException w:name="Medium List 1 Accent 6" w:uiPriority="65"/>
+    <w:lsdException w:name="Medium List 2 Accent 6" w:uiPriority="66"/>
+    <w:lsdException w:name="Medium Grid 1 Accent 6" w:uiPriority="67"/>
+    <w:lsdException w:name="Medium Grid 2 Accent 6" w:uiPriority="68"/>
+    <w:lsdException w:name="Medium Grid 3 Accent 6" w:uiPriority="69"/>
+    <w:lsdException w:name="Dark List Accent 6" w:uiPriority="70"/>
+    <w:lsdException w:name="Colorful Shading Accent 6" w:uiPriority="71"/>
+    <w:lsdException w:name="Colorful List Accent 6" w:uiPriority="72"/>
+    <w:lsdException w:name="Colorful Grid Accent 6" w:uiPriority="73"/>
+    <w:lsdException w:name="Subtle Emphasis" w:uiPriority="19" w:qFormat="1"/>
+    <w:lsdException w:name="Intense Emphasis" w:uiPriority="21" w:qFormat="1"/>
+    <w:lsdException w:name="Subtle Reference" w:uiPriority="31" w:qFormat="1"/>
+    <w:lsdException w:name="Intense Reference" w:uiPriority="32" w:qFormat="1"/>
+    <w:lsdException w:name="Book Title" w:uiPriority="33" w:qFormat="1"/>
+    <w:lsdException w:name="Bibliography" w:semiHidden="1" w:uiPriority="37" w:unhideWhenUsed="1"/>
+    <w:lsdException w:name="TOC Heading" w:semiHidden="1" w:uiPriority="39" w:unhideWhenUsed="1" w:qFormat="1"/>
+    <w:lsdException w:name="Plain Table 1" w:uiPriority="41"/>
+    <w:lsdException w:name="Plain Table 2" w:uiPriority="42"/>
+    <w:lsdException w:name="Plain Table 3" w:uiPriority="43"/>
+    <w:lsdException w:name="Plain Table 4" w:uiPriority="44"/>
+    <w:lsdException w:name="Plain Table 5" w:uiPriority="45"/>
+    <w:lsdException w:name="Grid Table Light" w:uiPriority="40"/>
+    <w:lsdException w:name="Grid Table 1 Light" w:uiPriority="46"/>
+    <w:lsdException w:name="Grid Table 2" w:uiPriority="47"/>
+    <w:lsdException w:name="Grid Table 3" w:uiPriority="48"/>
+    <w:lsdException w:name="Grid Table 4" w:uiPriority="49"/>
+    <w:lsdException w:name="Grid Table 5 Dark" w:uiPriority="50"/>
+    <w:lsdException w:name="Grid Table 6 Colorful" w:uiPriority="51"/>
+    <w:lsdException w:name="Grid Table 7 Colorful" w:uiPriority="52"/>
+    <w:lsdException w:name="Grid Table 1 Light Accent 1" w:uiPriority="46"/>
+    <w:lsdException w:name="Grid Table 2 Accent 1" w:uiPriority="47"/>
+    <w:lsdException w:name="Grid Table 3 Accent 1" w:uiPriority="48"/>
+    <w:lsdException w:name="Grid Table 4 Accent 1" w:uiPriority="49"/>
+    <w:lsdException w:name="Grid Table 5 Dark Accent 1" w:uiPriority="50"/>
+    <w:lsdException w:name="Grid Table 6 Colorful Accent 1" w:uiPriority="51"/>
+    <w:lsdException w:name="Grid Table 7 Colorful Accent 1" w:uiPriority="52"/>
+    <w:lsdException w:name="Grid Table 1 Light Accent 2" w:uiPriority="46"/>
+    <w:lsdException w:name="Grid Table 2 Accent 2" w:uiPriority="47"/>
+    <w:lsdException w:name="Grid Table 3 Accent 2" w:uiPriority="48"/>
+    <w:lsdException w:name="Grid Table 4 Accent 2" w:uiPriority="49"/>
+    <w:lsdException w:name="Grid Table 5 Dark Accent 2" w:uiPriority="50"/>
+    <w:lsdException w:name="Grid Table 6 Colorful Accent 2" w:uiPriority="51"/>
+    <w:lsdException w:name="Grid Table 7 Colorful Accent 2" w:uiPriority="52"/>
+    <w:lsdException w:name="Grid Table 1 Light Accent 3" w:uiPriority="46"/>
+    <w:lsdException w:name="Grid Table 2 Accent 3" w:uiPriority="47"/>
+    <w:lsdException w:name="Grid Table 3 Accent 3" w:uiPriority="48"/>
+    <w:lsdException w:name="Grid Table 4 Accent 3" w:uiPriority="49"/>
+    <w:lsdException w:name="Grid Table 5 Dark Accent 3" w:uiPriority="50"/>
+    <w:lsdException w:name="Grid Table 6 Colorful Accent 3" w:uiPriority="51"/>
+    <w:lsdException w:name="Grid Table 7 Colorful Accent 3" w:uiPriority="52"/>
+    <w:lsdException w:name="Grid Table 1 Light Accent 4" w:uiPriority="46"/>
+    <w:lsdException w:name="Grid Table 2 Accent 4" w:uiPriority="47"/>
+    <w:lsdException w:name="Grid Table 3 Accent 4" w:uiPriority="48"/>
+    <w:lsdException w:name="Grid Table 4 Accent 4" w:uiPriority="49"/>
+    <w:lsdException w:name="Grid Table 5 Dark Accent 4" w:uiPriority="50"/>
+    <w:lsdException w:name="Grid Table 6 Colorful Accent 4" w:uiPriority="51"/>
+    <w:lsdException w:name="Grid Table 7 Colorful Accent 4" w:uiPriority="52"/>
+    <w:lsdException w:name="Grid Table 1 Light Accent 5" w:uiPriority="46"/>
+    <w:lsdException w:name="Grid Table 2 Accent 5" w:uiPriority="47"/>
+    <w:lsdException w:name="Grid Table 3 Accent 5" w:uiPriority="48"/>
+    <w:lsdException w:name="Grid Table 4 Accent 5" w:uiPriority="49"/>
+    <w:lsdException w:name="Grid Table 5 Dark Accent 5" w:uiPriority="50"/>
+    <w:lsdException w:name="Grid Table 6 Colorful Accent 5" w:uiPriority="51"/>
+    <w:lsdException w:name="Grid Table 7 Colorful Accent 5" w:uiPriority="52"/>
+    <w:lsdException w:name="Grid Table 1 Light Accent 6" w:uiPriority="46"/>
+    <w:lsdException w:name="Grid Table 2 Accent 6" w:uiPriority="47"/>
+    <w:lsdException w:name="Grid Table 3 Accent 6" w:uiPriority="48"/>
+    <w:lsdException w:name="Grid Table 4 Accent 6" w:uiPriority="49"/>
+    <w:lsdException w:name="Grid Table 5 Dark Accent 6" w:uiPriority="50"/>
+    <w:lsdException w:name="Grid Table 6 Colorful Accent 6" w:uiPriority="51"/>
+    <w:lsdException w:name="Grid Table 7 Colorful Accent 6" w:uiPriority="52"/>
+    <w:lsdException w:name="List Table 1 Light" w:uiPriority="46"/>
+    <w:lsdException w:name="List Table 2" w:uiPriority="47"/>
+    <w:lsdException w:name="List Table 3" w:uiPriority="48"/>
+    <w:lsdException w:name="List Table 4" w:uiPriority="49"/>
+    <w:lsdException w:name="List Table 5 Dark" w:uiPriority="50"/>
+    <w:lsdException w:name="List Table 6 Colorful" w:uiPriority="51"/>
+    <w:lsdException w:name="List Table 7 Colorful" w:uiPriority="52"/>
+    <w:lsdException w:name="List Table 1 Light Accent 1" w:uiPriority="46"/>
+    <w:lsdException w:name="List Table 2 Accent 1" w:uiPriority="47"/>
+    <w:lsdException w:name="List Table 3 Accent 1" w:uiPriority="48"/>
+    <w:lsdException w:name="List Table 4 Accent 1" w:uiPriority="49"/>
+    <w:lsdException w:name="List Table 5 Dark Accent 1" w:uiPriority="50"/>
+    <w:lsdException w:name="List Table 6 Colorful Accent 1" w:uiPriority="51"/>
+    <w:lsdException w:name="List Table 7 Colorful Accent 1" w:uiPriority="52"/>
+    <w:lsdException w:name="List Table 1 Light Accent 2" w:uiPriority="46"/>
+    <w:lsdException w:name="List Table 2 Accent 2" w:uiPriority="47"/>
+    <w:lsdException w:name="List Table 3 Accent 2" w:uiPriority="48"/>
+    <w:lsdException w:name="List Table 4 Accent 2" w:uiPriority="49"/>
+    <w:lsdException w:name="List Table 5 Dark Accent 2" w:uiPriority="50"/>
+    <w:lsdException w:name="List Table 6 Colorful Accent 2" w:uiPriority="51"/>
+    <w:lsdException w:name="List Table 7 Colorful Accent 2" w:uiPriority="52"/>
+    <w:lsdException w:name="List Table 1 Light Accent 3" w:uiPriority="46"/>
+    <w:lsdException w:name="List Table 2 Accent 3" w:uiPriority="47"/>
+    <w:lsdException w:name="List Table 3 Accent 3" w:uiPriority="48"/>
+    <w:lsdException w:name="List Table 4 Accent 3" w:uiPriority="49"/>
+    <w:lsdException w:name="List Table 5 Dark Accent 3" w:uiPriority="50"/>
+    <w:lsdException w:name="List Table 6 Colorful Accent 3" w:uiPriority="51"/>
+    <w:lsdException w:name="List Table 7 Colorful Accent 3" w:uiPriority="52"/>
+    <w:lsdException w:name="List Table 1 Light Accent 4" w:uiPriority="46"/>
+    <w:lsdException w:name="List Table 2 Accent 4" w:uiPriority="47"/>
+    <w:lsdException w:name="List Table 3 Accent 4" w:uiPriority="48"/>
+    <w:lsdException w:name="List Table 4 Accent 4" w:uiPriority="49"/>
+    <w:lsdException w:name="List Table 5 Dark Accent 4" w:uiPriority="50"/>
+    <w:lsdException w:name="List Table 6 Colorful Accent 4" w:uiPriority="51"/>
+    <w:lsdException w:name="List Table 7 Colorful Accent 4" w:uiPriority="52"/>
+    <w:lsdException w:name="List Table 1 Light Accent 5" w:uiPriority="46"/>
+    <w:lsdException w:name="List Table 2 Accent 5" w:uiPriority="47"/>
+    <w:lsdException w:name="List Table 3 Accent 5" w:uiPriority="48"/>
+    <w:lsdException w:name="List Table 4 Accent 5" w:uiPriority="49"/>
+    <w:lsdException w:name="List Table 5 Dark Accent 5" w:uiPriority="50"/>
+    <w:lsdException w:name="List Table 6 Colorful Accent 5" w:uiPriority="51"/>
+    <w:lsdException w:name="List Table 7 Colorful Accent 5" w:uiPriority="52"/>
+    <w:lsdException w:name="List Table 1 Light Accent 6" w:uiPriority="46"/>
+    <w:lsdException w:name="List Table 2 Accent 6" w:uiPriority="47"/>
+    <w:lsdException w:name="List Table 3 Accent 6" w:uiPriority="48"/>
+    <w:lsdException w:name="List Table 4 Accent 6" w:uiPriority="49"/>
+    <w:lsdException w:name="List Table 5 Dark Accent 6" w:uiPriority="50"/>
+    <w:lsdException w:name="List Table 6 Colorful Accent 6" w:uiPriority="51"/>
+    <w:lsdException w:name="List Table 7 Colorful Accent 6" w:uiPriority="52"/>
   </w:latentStyles>
   <w:style w:type="paragraph" w:default="1" w:styleId="Normal">
     <w:name w:val="Normal"/>
@@ -3823,7 +6891,6 @@
     <w:uiPriority w:val="99"/>
     <w:semiHidden/>
     <w:unhideWhenUsed/>
-    <w:qFormat/>
     <w:tblPr>
       <w:tblInd w:w="0" w:type="dxa"/>
       <w:tblCellMar>
@@ -3844,7 +6911,6 @@
     <w:name w:val="Normal (Web)"/>
     <w:basedOn w:val="Normal"/>
     <w:uiPriority w:val="99"/>
-    <w:semiHidden/>
     <w:unhideWhenUsed/>
     <w:pPr>
       <w:spacing w:before="100" w:beforeAutospacing="1" w:after="100" w:afterAutospacing="1"/>

</xml_diff>

<commit_message>
documentation and added default port
</commit_message>
<xml_diff>
--- a/Documentation/Answer Grid iteration 2.docx
+++ b/Documentation/Answer Grid iteration 2.docx
@@ -1,6 +1,6 @@
 
 <file path=word/document.xml><?xml version="1.0" encoding="utf-8"?>
-<w:document xmlns:wpc="http://schemas.microsoft.com/office/word/2010/wordprocessingCanvas" xmlns:mo="http://schemas.microsoft.com/office/mac/office/2008/main" xmlns:mc="http://schemas.openxmlformats.org/markup-compatibility/2006" xmlns:mv="urn:schemas-microsoft-com:mac:vml" xmlns:o="urn:schemas-microsoft-com:office:office" xmlns:r="http://schemas.openxmlformats.org/officeDocument/2006/relationships" xmlns:m="http://schemas.openxmlformats.org/officeDocument/2006/math" xmlns:v="urn:schemas-microsoft-com:vml" xmlns:wp14="http://schemas.microsoft.com/office/word/2010/wordprocessingDrawing" xmlns:wp="http://schemas.openxmlformats.org/drawingml/2006/wordprocessingDrawing" xmlns:w10="urn:schemas-microsoft-com:office:word" xmlns:w="http://schemas.openxmlformats.org/wordprocessingml/2006/main" xmlns:w14="http://schemas.microsoft.com/office/word/2010/wordml" xmlns:w15="http://schemas.microsoft.com/office/word/2012/wordml" xmlns:wpg="http://schemas.microsoft.com/office/word/2010/wordprocessingGroup" xmlns:wpi="http://schemas.microsoft.com/office/word/2010/wordprocessingInk" xmlns:wne="http://schemas.microsoft.com/office/word/2006/wordml" xmlns:wps="http://schemas.microsoft.com/office/word/2010/wordprocessingShape" mc:Ignorable="w14 w15 wp14">
+<w:document xmlns:wpc="http://schemas.microsoft.com/office/word/2010/wordprocessingCanvas" xmlns:cx="http://schemas.microsoft.com/office/drawing/2014/chartex" xmlns:cx1="http://schemas.microsoft.com/office/drawing/2015/9/8/chartex" xmlns:cx2="http://schemas.microsoft.com/office/drawing/2015/10/21/chartex" xmlns:mc="http://schemas.openxmlformats.org/markup-compatibility/2006" xmlns:o="urn:schemas-microsoft-com:office:office" xmlns:r="http://schemas.openxmlformats.org/officeDocument/2006/relationships" xmlns:m="http://schemas.openxmlformats.org/officeDocument/2006/math" xmlns:v="urn:schemas-microsoft-com:vml" xmlns:wp14="http://schemas.microsoft.com/office/word/2010/wordprocessingDrawing" xmlns:wp="http://schemas.openxmlformats.org/drawingml/2006/wordprocessingDrawing" xmlns:w10="urn:schemas-microsoft-com:office:word" xmlns:w="http://schemas.openxmlformats.org/wordprocessingml/2006/main" xmlns:w14="http://schemas.microsoft.com/office/word/2010/wordml" xmlns:w15="http://schemas.microsoft.com/office/word/2012/wordml" xmlns:w16se="http://schemas.microsoft.com/office/word/2015/wordml/symex" xmlns:wpg="http://schemas.microsoft.com/office/word/2010/wordprocessingGroup" xmlns:wpi="http://schemas.microsoft.com/office/word/2010/wordprocessingInk" xmlns:wne="http://schemas.microsoft.com/office/word/2006/wordml" xmlns:wps="http://schemas.microsoft.com/office/word/2010/wordprocessingShape" mc:Ignorable="w14 w15 w16se wp14">
   <w:body>
     <w:p>
       <w:pPr>
@@ -18,49 +18,392 @@
           <w:sz w:val="40"/>
           <w:szCs w:val="40"/>
         </w:rPr>
-        <w:t>Grid Answers</w:t>
-      </w:r>
-    </w:p>
-    <w:p>
-      <w:pPr>
-        <w:pStyle w:val="NormalWeb"/>
-        <w:spacing w:before="0" w:beforeAutospacing="0" w:after="0" w:afterAutospacing="0"/>
-        <w:rPr>
-          <w:rFonts w:ascii="Calibri" w:hAnsi="Calibri"/>
+        <w:t>Iteration 2 Correction Grid</w:t>
+      </w:r>
+    </w:p>
+    <w:p>
+      <w:pPr>
+        <w:pStyle w:val="NormalWeb"/>
+        <w:spacing w:before="0" w:beforeAutospacing="0" w:after="0" w:afterAutospacing="0"/>
+        <w:rPr>
+          <w:rFonts w:ascii="Calibri" w:hAnsi="Calibri"/>
+          <w:b/>
           <w:color w:val="808080"/>
           <w:sz w:val="20"/>
           <w:szCs w:val="20"/>
         </w:rPr>
       </w:pPr>
-      <w:r>
-        <w:rPr>
-          <w:rFonts w:ascii="Calibri" w:hAnsi="Calibri"/>
+    </w:p>
+    <w:p>
+      <w:pPr>
+        <w:pStyle w:val="NormalWeb"/>
+        <w:spacing w:before="0" w:beforeAutospacing="0" w:after="0" w:afterAutospacing="0"/>
+        <w:rPr>
+          <w:rFonts w:ascii="Calibri" w:hAnsi="Calibri"/>
+          <w:b/>
           <w:color w:val="808080"/>
           <w:sz w:val="20"/>
           <w:szCs w:val="20"/>
         </w:rPr>
-        <w:t>March 27, 2016</w:t>
-      </w:r>
-    </w:p>
-    <w:p>
-      <w:pPr>
-        <w:pStyle w:val="NormalWeb"/>
-        <w:spacing w:before="0" w:beforeAutospacing="0" w:after="0" w:afterAutospacing="0"/>
-        <w:rPr>
-          <w:rFonts w:ascii="Calibri" w:hAnsi="Calibri"/>
-          <w:color w:val="808080"/>
-          <w:sz w:val="20"/>
-          <w:szCs w:val="20"/>
-        </w:rPr>
-      </w:pPr>
-      <w:r>
-        <w:rPr>
-          <w:rFonts w:ascii="Calibri" w:hAnsi="Calibri"/>
-          <w:color w:val="808080"/>
-          <w:sz w:val="20"/>
-          <w:szCs w:val="20"/>
-        </w:rPr>
-        <w:t>6:18 PM</w:t>
+      </w:pPr>
+    </w:p>
+    <w:p>
+      <w:pPr>
+        <w:pStyle w:val="NormalWeb"/>
+        <w:spacing w:before="0" w:beforeAutospacing="0" w:after="0" w:afterAutospacing="0"/>
+        <w:rPr>
+          <w:rFonts w:ascii="Calibri" w:hAnsi="Calibri"/>
+          <w:bCs/>
+          <w:sz w:val="22"/>
+          <w:szCs w:val="22"/>
+        </w:rPr>
+      </w:pPr>
+      <w:r>
+        <w:rPr>
+          <w:rFonts w:ascii="Calibri" w:hAnsi="Calibri"/>
+          <w:b/>
+          <w:bCs/>
+          <w:sz w:val="22"/>
+          <w:szCs w:val="22"/>
+          <w:u w:val="single"/>
+        </w:rPr>
+        <w:t>Integrated Networking</w:t>
+      </w:r>
+    </w:p>
+    <w:p>
+      <w:pPr>
+        <w:pStyle w:val="NormalWeb"/>
+        <w:spacing w:before="0" w:beforeAutospacing="0" w:after="0" w:afterAutospacing="0"/>
+        <w:rPr>
+          <w:rFonts w:ascii="Calibri" w:hAnsi="Calibri"/>
+          <w:bCs/>
+          <w:sz w:val="22"/>
+          <w:szCs w:val="22"/>
+        </w:rPr>
+      </w:pPr>
+      <w:r>
+        <w:rPr>
+          <w:rFonts w:ascii="Calibri" w:hAnsi="Calibri"/>
+          <w:bCs/>
+          <w:sz w:val="22"/>
+          <w:szCs w:val="22"/>
+        </w:rPr>
+        <w:t xml:space="preserve">Support for multiple machines demoed: </w:t>
+      </w:r>
+      <w:r>
+        <w:rPr>
+          <w:rFonts w:ascii="Calibri" w:hAnsi="Calibri"/>
+          <w:b/>
+          <w:bCs/>
+          <w:sz w:val="22"/>
+          <w:szCs w:val="22"/>
+        </w:rPr>
+        <w:t>Yes</w:t>
+      </w:r>
+    </w:p>
+    <w:p>
+      <w:pPr>
+        <w:pStyle w:val="NormalWeb"/>
+        <w:spacing w:before="0" w:beforeAutospacing="0" w:after="0" w:afterAutospacing="0"/>
+        <w:rPr>
+          <w:rFonts w:ascii="Calibri" w:hAnsi="Calibri"/>
+          <w:bCs/>
+          <w:sz w:val="22"/>
+          <w:szCs w:val="22"/>
+        </w:rPr>
+      </w:pPr>
+      <w:r>
+        <w:rPr>
+          <w:rFonts w:ascii="Calibri" w:hAnsi="Calibri"/>
+          <w:bCs/>
+          <w:sz w:val="22"/>
+          <w:szCs w:val="22"/>
+        </w:rPr>
+        <w:t xml:space="preserve">2 players supported: </w:t>
+      </w:r>
+      <w:r>
+        <w:rPr>
+          <w:rFonts w:ascii="Calibri" w:hAnsi="Calibri"/>
+          <w:b/>
+          <w:bCs/>
+          <w:sz w:val="22"/>
+          <w:szCs w:val="22"/>
+        </w:rPr>
+        <w:t>Yes</w:t>
+      </w:r>
+    </w:p>
+    <w:p>
+      <w:pPr>
+        <w:pStyle w:val="NormalWeb"/>
+        <w:spacing w:before="0" w:beforeAutospacing="0" w:after="0" w:afterAutospacing="0"/>
+        <w:rPr>
+          <w:rFonts w:ascii="Calibri" w:hAnsi="Calibri"/>
+          <w:bCs/>
+          <w:sz w:val="22"/>
+          <w:szCs w:val="22"/>
+        </w:rPr>
+      </w:pPr>
+      <w:r>
+        <w:rPr>
+          <w:rFonts w:ascii="Calibri" w:hAnsi="Calibri"/>
+          <w:bCs/>
+          <w:sz w:val="22"/>
+          <w:szCs w:val="22"/>
+        </w:rPr>
+        <w:t xml:space="preserve">Maximum # of players (including AIs if any): </w:t>
+      </w:r>
+      <w:r>
+        <w:rPr>
+          <w:rFonts w:ascii="Calibri" w:hAnsi="Calibri"/>
+          <w:b/>
+          <w:bCs/>
+          <w:sz w:val="22"/>
+          <w:szCs w:val="22"/>
+        </w:rPr>
+        <w:t>5</w:t>
+      </w:r>
+    </w:p>
+    <w:p>
+      <w:pPr>
+        <w:pStyle w:val="NormalWeb"/>
+        <w:spacing w:before="0" w:beforeAutospacing="0" w:after="0" w:afterAutospacing="0"/>
+        <w:rPr>
+          <w:rFonts w:ascii="Calibri" w:hAnsi="Calibri"/>
+          <w:bCs/>
+          <w:sz w:val="22"/>
+          <w:szCs w:val="22"/>
+        </w:rPr>
+      </w:pPr>
+      <w:r>
+        <w:rPr>
+          <w:rFonts w:ascii="Calibri" w:hAnsi="Calibri"/>
+          <w:bCs/>
+          <w:sz w:val="22"/>
+          <w:szCs w:val="22"/>
+        </w:rPr>
+        <w:t xml:space="preserve">Minimum # of human players: </w:t>
+      </w:r>
+      <w:r>
+        <w:rPr>
+          <w:rFonts w:ascii="Calibri" w:hAnsi="Calibri"/>
+          <w:b/>
+          <w:bCs/>
+          <w:sz w:val="22"/>
+          <w:szCs w:val="22"/>
+        </w:rPr>
+        <w:t>2</w:t>
+      </w:r>
+    </w:p>
+    <w:p>
+      <w:pPr>
+        <w:pStyle w:val="NormalWeb"/>
+        <w:spacing w:before="0" w:beforeAutospacing="0" w:after="0" w:afterAutospacing="0"/>
+        <w:rPr>
+          <w:rFonts w:ascii="Calibri" w:hAnsi="Calibri"/>
+          <w:bCs/>
+          <w:sz w:val="22"/>
+          <w:szCs w:val="22"/>
+        </w:rPr>
+      </w:pPr>
+    </w:p>
+    <w:p>
+      <w:pPr>
+        <w:pStyle w:val="NormalWeb"/>
+        <w:spacing w:before="0" w:beforeAutospacing="0" w:after="0" w:afterAutospacing="0"/>
+        <w:rPr>
+          <w:rFonts w:ascii="Calibri" w:hAnsi="Calibri"/>
+          <w:bCs/>
+          <w:sz w:val="22"/>
+          <w:szCs w:val="22"/>
+        </w:rPr>
+      </w:pPr>
+      <w:r>
+        <w:rPr>
+          <w:rFonts w:ascii="Calibri" w:hAnsi="Calibri"/>
+          <w:b/>
+          <w:bCs/>
+          <w:sz w:val="22"/>
+          <w:szCs w:val="22"/>
+          <w:u w:val="single"/>
+        </w:rPr>
+        <w:t>Integrated GUI</w:t>
+      </w:r>
+    </w:p>
+    <w:p>
+      <w:pPr>
+        <w:pStyle w:val="NormalWeb"/>
+        <w:spacing w:before="0" w:beforeAutospacing="0" w:after="0" w:afterAutospacing="0"/>
+        <w:rPr>
+          <w:rFonts w:ascii="Calibri" w:hAnsi="Calibri"/>
+          <w:bCs/>
+          <w:sz w:val="22"/>
+          <w:szCs w:val="22"/>
+        </w:rPr>
+      </w:pPr>
+      <w:r>
+        <w:rPr>
+          <w:rFonts w:ascii="Calibri" w:hAnsi="Calibri"/>
+          <w:bCs/>
+          <w:sz w:val="22"/>
+          <w:szCs w:val="22"/>
+        </w:rPr>
+        <w:t xml:space="preserve">All players displayed on each client: </w:t>
+      </w:r>
+      <w:r>
+        <w:rPr>
+          <w:rFonts w:ascii="Calibri" w:hAnsi="Calibri"/>
+          <w:b/>
+          <w:bCs/>
+          <w:sz w:val="22"/>
+          <w:szCs w:val="22"/>
+        </w:rPr>
+        <w:t>Yes</w:t>
+      </w:r>
+    </w:p>
+    <w:p>
+      <w:pPr>
+        <w:pStyle w:val="NormalWeb"/>
+        <w:spacing w:before="0" w:beforeAutospacing="0" w:after="0" w:afterAutospacing="0"/>
+        <w:rPr>
+          <w:rFonts w:ascii="Calibri" w:hAnsi="Calibri"/>
+          <w:bCs/>
+          <w:sz w:val="22"/>
+          <w:szCs w:val="22"/>
+        </w:rPr>
+      </w:pPr>
+      <w:r>
+        <w:rPr>
+          <w:rFonts w:ascii="Calibri" w:hAnsi="Calibri"/>
+          <w:bCs/>
+          <w:sz w:val="22"/>
+          <w:szCs w:val="22"/>
+        </w:rPr>
+        <w:t xml:space="preserve">Cards displayed correctly for all players: </w:t>
+      </w:r>
+      <w:r>
+        <w:rPr>
+          <w:rFonts w:ascii="Calibri" w:hAnsi="Calibri"/>
+          <w:b/>
+          <w:bCs/>
+          <w:sz w:val="22"/>
+          <w:szCs w:val="22"/>
+        </w:rPr>
+        <w:t>Yes</w:t>
+      </w:r>
+    </w:p>
+    <w:p>
+      <w:pPr>
+        <w:pStyle w:val="NormalWeb"/>
+        <w:spacing w:before="0" w:beforeAutospacing="0" w:after="0" w:afterAutospacing="0"/>
+        <w:rPr>
+          <w:rFonts w:ascii="Calibri" w:hAnsi="Calibri"/>
+          <w:b/>
+          <w:bCs/>
+          <w:sz w:val="22"/>
+          <w:szCs w:val="22"/>
+        </w:rPr>
+      </w:pPr>
+      <w:r>
+        <w:rPr>
+          <w:rFonts w:ascii="Calibri" w:hAnsi="Calibri"/>
+          <w:bCs/>
+          <w:sz w:val="22"/>
+          <w:szCs w:val="22"/>
+        </w:rPr>
+        <w:t xml:space="preserve">Shield and Stunned displayed separately: </w:t>
+      </w:r>
+      <w:r>
+        <w:rPr>
+          <w:rFonts w:ascii="Calibri" w:hAnsi="Calibri"/>
+          <w:b/>
+          <w:bCs/>
+          <w:sz w:val="22"/>
+          <w:szCs w:val="22"/>
+        </w:rPr>
+        <w:t>Yes</w:t>
+      </w:r>
+    </w:p>
+    <w:p>
+      <w:pPr>
+        <w:pStyle w:val="NormalWeb"/>
+        <w:spacing w:before="0" w:beforeAutospacing="0" w:after="0" w:afterAutospacing="0"/>
+        <w:rPr>
+          <w:rFonts w:ascii="Calibri" w:hAnsi="Calibri"/>
+          <w:bCs/>
+          <w:sz w:val="22"/>
+          <w:szCs w:val="22"/>
+        </w:rPr>
+      </w:pPr>
+      <w:r>
+        <w:rPr>
+          <w:rFonts w:ascii="Calibri" w:hAnsi="Calibri"/>
+          <w:bCs/>
+          <w:sz w:val="22"/>
+          <w:szCs w:val="22"/>
+        </w:rPr>
+        <w:t xml:space="preserve">All displays correctly updated: </w:t>
+      </w:r>
+      <w:r>
+        <w:rPr>
+          <w:rFonts w:ascii="Calibri" w:hAnsi="Calibri"/>
+          <w:b/>
+          <w:bCs/>
+          <w:sz w:val="22"/>
+          <w:szCs w:val="22"/>
+        </w:rPr>
+        <w:t>Yes</w:t>
+      </w:r>
+    </w:p>
+    <w:p>
+      <w:pPr>
+        <w:pStyle w:val="NormalWeb"/>
+        <w:spacing w:before="0" w:beforeAutospacing="0" w:after="0" w:afterAutospacing="0"/>
+        <w:rPr>
+          <w:rFonts w:ascii="Calibri" w:hAnsi="Calibri"/>
+          <w:bCs/>
+          <w:sz w:val="22"/>
+          <w:szCs w:val="22"/>
+        </w:rPr>
+      </w:pPr>
+      <w:r>
+        <w:rPr>
+          <w:rFonts w:ascii="Calibri" w:hAnsi="Calibri"/>
+          <w:bCs/>
+          <w:sz w:val="22"/>
+          <w:szCs w:val="22"/>
+        </w:rPr>
+        <w:t xml:space="preserve">Ivanhoe handled correctly in GUI (regardless of whether or not it works correctly): </w:t>
+      </w:r>
+      <w:r>
+        <w:rPr>
+          <w:rFonts w:ascii="Calibri" w:hAnsi="Calibri"/>
+          <w:b/>
+          <w:bCs/>
+          <w:sz w:val="22"/>
+          <w:szCs w:val="22"/>
+        </w:rPr>
+        <w:t>Yes</w:t>
+      </w:r>
+    </w:p>
+    <w:p>
+      <w:pPr>
+        <w:pStyle w:val="NormalWeb"/>
+        <w:spacing w:before="0" w:beforeAutospacing="0" w:after="0" w:afterAutospacing="0"/>
+        <w:rPr>
+          <w:rFonts w:ascii="Calibri" w:hAnsi="Calibri"/>
+          <w:bCs/>
+          <w:sz w:val="22"/>
+          <w:szCs w:val="22"/>
+        </w:rPr>
+      </w:pPr>
+      <w:r>
+        <w:rPr>
+          <w:rFonts w:ascii="Calibri" w:hAnsi="Calibri"/>
+          <w:bCs/>
+          <w:sz w:val="22"/>
+          <w:szCs w:val="22"/>
+        </w:rPr>
+        <w:t xml:space="preserve"> </w:t>
       </w:r>
     </w:p>
     <w:p>
@@ -152,25 +495,7 @@
           <w:sz w:val="22"/>
           <w:szCs w:val="22"/>
         </w:rPr>
-        <w:t xml:space="preserve"> others draw but do not participate (</w:t>
-      </w:r>
-      <w:proofErr w:type="spellStart"/>
-      <w:r>
-        <w:rPr>
-          <w:rFonts w:ascii="Calibri" w:eastAsia="Times New Roman" w:hAnsi="Calibri"/>
-          <w:sz w:val="22"/>
-          <w:szCs w:val="22"/>
-        </w:rPr>
-        <w:t>ie</w:t>
-      </w:r>
-      <w:proofErr w:type="spellEnd"/>
-      <w:r>
-        <w:rPr>
-          <w:rFonts w:ascii="Calibri" w:eastAsia="Times New Roman" w:hAnsi="Calibri"/>
-          <w:sz w:val="22"/>
-          <w:szCs w:val="22"/>
-        </w:rPr>
-        <w:t xml:space="preserve"> withdraw)</w:t>
+        <w:t xml:space="preserve"> others draw but do not participate (ie withdraw)</w:t>
       </w:r>
     </w:p>
     <w:p>
@@ -208,6 +533,7 @@
       <w:r>
         <w:rPr>
           <w:rFonts w:ascii="Calibri" w:hAnsi="Calibri"/>
+          <w:i/>
           <w:sz w:val="22"/>
           <w:szCs w:val="22"/>
         </w:rPr>
@@ -327,6 +653,7 @@
       <w:r>
         <w:rPr>
           <w:rFonts w:ascii="Calibri" w:hAnsi="Calibri"/>
+          <w:i/>
           <w:sz w:val="22"/>
           <w:szCs w:val="22"/>
         </w:rPr>
@@ -425,6 +752,7 @@
       <w:r>
         <w:rPr>
           <w:rFonts w:ascii="Calibri" w:hAnsi="Calibri"/>
+          <w:i/>
           <w:sz w:val="22"/>
           <w:szCs w:val="22"/>
         </w:rPr>
@@ -496,6 +824,7 @@
       <w:r>
         <w:rPr>
           <w:rFonts w:ascii="Calibri" w:hAnsi="Calibri"/>
+          <w:i/>
           <w:sz w:val="22"/>
           <w:szCs w:val="22"/>
         </w:rPr>
@@ -560,6 +889,7 @@
       <w:r>
         <w:rPr>
           <w:rFonts w:ascii="Calibri" w:hAnsi="Calibri"/>
+          <w:i/>
           <w:sz w:val="22"/>
           <w:szCs w:val="22"/>
         </w:rPr>
@@ -653,6 +983,7 @@
       <w:r>
         <w:rPr>
           <w:rFonts w:ascii="Calibri" w:hAnsi="Calibri"/>
+          <w:i/>
           <w:sz w:val="22"/>
           <w:szCs w:val="22"/>
         </w:rPr>
@@ -698,25 +1029,7 @@
           <w:sz w:val="22"/>
           <w:szCs w:val="22"/>
         </w:rPr>
-        <w:t>trying to play cards that do not get the current player to beat the tournament originator (</w:t>
-      </w:r>
-      <w:proofErr w:type="spellStart"/>
-      <w:r>
-        <w:rPr>
-          <w:rFonts w:ascii="Calibri" w:eastAsia="Times New Roman" w:hAnsi="Calibri"/>
-          <w:sz w:val="22"/>
-          <w:szCs w:val="22"/>
-        </w:rPr>
-        <w:t>ie</w:t>
-      </w:r>
-      <w:proofErr w:type="spellEnd"/>
-      <w:r>
-        <w:rPr>
-          <w:rFonts w:ascii="Calibri" w:eastAsia="Times New Roman" w:hAnsi="Calibri"/>
-          <w:sz w:val="22"/>
-          <w:szCs w:val="22"/>
-        </w:rPr>
-        <w:t xml:space="preserve"> not enough to be the leader)</w:t>
+        <w:t>trying to play cards that do not get the current player to beat the tournament originator (ie not enough to be the leader)</w:t>
       </w:r>
     </w:p>
     <w:p>
@@ -764,6 +1077,7 @@
       <w:r>
         <w:rPr>
           <w:rFonts w:ascii="Calibri" w:hAnsi="Calibri"/>
+          <w:i/>
           <w:sz w:val="22"/>
           <w:szCs w:val="22"/>
         </w:rPr>
@@ -847,6 +1161,7 @@
       <w:r>
         <w:rPr>
           <w:rFonts w:ascii="Calibri" w:hAnsi="Calibri"/>
+          <w:i/>
           <w:sz w:val="22"/>
           <w:szCs w:val="22"/>
         </w:rPr>
@@ -930,6 +1245,7 @@
       <w:r>
         <w:rPr>
           <w:rFonts w:ascii="Calibri" w:hAnsi="Calibri"/>
+          <w:i/>
           <w:sz w:val="22"/>
           <w:szCs w:val="22"/>
         </w:rPr>
@@ -1013,6 +1329,7 @@
       <w:r>
         <w:rPr>
           <w:rFonts w:ascii="Calibri" w:hAnsi="Calibri"/>
+          <w:i/>
           <w:sz w:val="22"/>
           <w:szCs w:val="22"/>
         </w:rPr>
@@ -1096,6 +1413,7 @@
       <w:r>
         <w:rPr>
           <w:rFonts w:ascii="Calibri" w:hAnsi="Calibri"/>
+          <w:i/>
           <w:sz w:val="22"/>
           <w:szCs w:val="22"/>
         </w:rPr>
@@ -1125,6 +1443,205 @@
       <w:pPr>
         <w:pStyle w:val="NormalWeb"/>
         <w:spacing w:before="0" w:beforeAutospacing="0" w:after="0" w:afterAutospacing="0"/>
+        <w:rPr>
+          <w:rFonts w:ascii="Calibri" w:hAnsi="Calibri"/>
+          <w:sz w:val="22"/>
+          <w:szCs w:val="22"/>
+        </w:rPr>
+      </w:pPr>
+    </w:p>
+    <w:p>
+      <w:pPr>
+        <w:pStyle w:val="NormalWeb"/>
+        <w:spacing w:before="0" w:beforeAutospacing="0" w:after="0" w:afterAutospacing="0"/>
+        <w:rPr>
+          <w:rFonts w:ascii="Calibri" w:hAnsi="Calibri"/>
+          <w:sz w:val="22"/>
+          <w:szCs w:val="22"/>
+        </w:rPr>
+      </w:pPr>
+      <w:r>
+        <w:rPr>
+          <w:rFonts w:ascii="Calibri" w:hAnsi="Calibri"/>
+          <w:sz w:val="22"/>
+          <w:szCs w:val="22"/>
+        </w:rPr>
+        <w:t xml:space="preserve">Do you enforce NOT choosing a token already received winning a purple tournament: </w:t>
+      </w:r>
+      <w:proofErr w:type="gramStart"/>
+      <w:r>
+        <w:rPr>
+          <w:rFonts w:ascii="Calibri" w:hAnsi="Calibri"/>
+          <w:b/>
+          <w:sz w:val="22"/>
+          <w:szCs w:val="22"/>
+        </w:rPr>
+        <w:t>Yes</w:t>
+      </w:r>
+      <w:proofErr w:type="gramEnd"/>
+    </w:p>
+    <w:p>
+      <w:pPr>
+        <w:pStyle w:val="NormalWeb"/>
+        <w:spacing w:before="0" w:beforeAutospacing="0" w:after="0" w:afterAutospacing="0"/>
+        <w:rPr>
+          <w:rFonts w:ascii="Calibri" w:hAnsi="Calibri"/>
+          <w:sz w:val="22"/>
+          <w:szCs w:val="22"/>
+        </w:rPr>
+      </w:pPr>
+      <w:r>
+        <w:rPr>
+          <w:rFonts w:ascii="Calibri" w:hAnsi="Calibri"/>
+          <w:sz w:val="22"/>
+          <w:szCs w:val="22"/>
+        </w:rPr>
+        <w:t xml:space="preserve">Do you enforce that regardless of any card, a display cannot lose its last card: </w:t>
+      </w:r>
+      <w:r>
+        <w:rPr>
+          <w:rFonts w:ascii="Calibri" w:hAnsi="Calibri"/>
+          <w:b/>
+          <w:sz w:val="22"/>
+          <w:szCs w:val="22"/>
+        </w:rPr>
+        <w:t>Yes</w:t>
+      </w:r>
+      <w:r>
+        <w:rPr>
+          <w:rFonts w:ascii="Calibri" w:hAnsi="Calibri"/>
+          <w:b/>
+          <w:sz w:val="22"/>
+          <w:szCs w:val="22"/>
+        </w:rPr>
+        <w:t xml:space="preserve">, class </w:t>
+      </w:r>
+      <w:proofErr w:type="spellStart"/>
+      <w:proofErr w:type="gramStart"/>
+      <w:r>
+        <w:rPr>
+          <w:rFonts w:ascii="Calibri" w:hAnsi="Calibri"/>
+          <w:b/>
+          <w:i/>
+          <w:sz w:val="22"/>
+          <w:szCs w:val="22"/>
+        </w:rPr>
+        <w:t>testScenarios</w:t>
+      </w:r>
+      <w:proofErr w:type="spellEnd"/>
+      <w:proofErr w:type="gramEnd"/>
+    </w:p>
+    <w:p>
+      <w:pPr>
+        <w:pStyle w:val="NormalWeb"/>
+        <w:spacing w:before="0" w:beforeAutospacing="0" w:after="0" w:afterAutospacing="0"/>
+        <w:rPr>
+          <w:rFonts w:ascii="Calibri" w:hAnsi="Calibri"/>
+          <w:sz w:val="22"/>
+          <w:szCs w:val="22"/>
+        </w:rPr>
+      </w:pPr>
+      <w:r>
+        <w:rPr>
+          <w:rFonts w:ascii="Calibri" w:hAnsi="Calibri"/>
+          <w:sz w:val="22"/>
+          <w:szCs w:val="22"/>
+        </w:rPr>
+        <w:t xml:space="preserve">Ivanhoe card supported: </w:t>
+      </w:r>
+      <w:r>
+        <w:rPr>
+          <w:rFonts w:ascii="Calibri" w:hAnsi="Calibri"/>
+          <w:b/>
+          <w:sz w:val="22"/>
+          <w:szCs w:val="22"/>
+        </w:rPr>
+        <w:t>Yes</w:t>
+      </w:r>
+    </w:p>
+    <w:p>
+      <w:pPr>
+        <w:pStyle w:val="NormalWeb"/>
+        <w:spacing w:before="0" w:beforeAutospacing="0" w:after="0" w:afterAutospacing="0"/>
+        <w:rPr>
+          <w:rFonts w:ascii="Calibri" w:hAnsi="Calibri"/>
+          <w:sz w:val="22"/>
+          <w:szCs w:val="22"/>
+        </w:rPr>
+      </w:pPr>
+      <w:r>
+        <w:rPr>
+          <w:rFonts w:ascii="Calibri" w:hAnsi="Calibri"/>
+          <w:sz w:val="22"/>
+          <w:szCs w:val="22"/>
+        </w:rPr>
+        <w:t xml:space="preserve">Do you support logs: </w:t>
+      </w:r>
+      <w:proofErr w:type="gramStart"/>
+      <w:r>
+        <w:rPr>
+          <w:rFonts w:ascii="Calibri" w:hAnsi="Calibri"/>
+          <w:b/>
+          <w:sz w:val="22"/>
+          <w:szCs w:val="22"/>
+        </w:rPr>
+        <w:t>Yes</w:t>
+      </w:r>
+      <w:proofErr w:type="gramEnd"/>
+    </w:p>
+    <w:p>
+      <w:pPr>
+        <w:pStyle w:val="NormalWeb"/>
+        <w:spacing w:before="0" w:beforeAutospacing="0" w:after="0" w:afterAutospacing="0"/>
+        <w:rPr>
+          <w:rFonts w:ascii="Calibri" w:hAnsi="Calibri"/>
+          <w:sz w:val="22"/>
+          <w:szCs w:val="22"/>
+        </w:rPr>
+      </w:pPr>
+      <w:r>
+        <w:rPr>
+          <w:rFonts w:ascii="Calibri" w:hAnsi="Calibri"/>
+          <w:sz w:val="22"/>
+          <w:szCs w:val="22"/>
+        </w:rPr>
+        <w:lastRenderedPageBreak/>
+        <w:t>Did you use logs for testing</w:t>
+      </w:r>
+      <w:r>
+        <w:rPr>
+          <w:rFonts w:ascii="Calibri" w:hAnsi="Calibri"/>
+          <w:b/>
+          <w:sz w:val="22"/>
+          <w:szCs w:val="22"/>
+        </w:rPr>
+        <w:t>:</w:t>
+      </w:r>
+      <w:r>
+        <w:rPr>
+          <w:rFonts w:ascii="Calibri" w:hAnsi="Calibri"/>
+          <w:b/>
+          <w:sz w:val="22"/>
+          <w:szCs w:val="22"/>
+        </w:rPr>
+        <w:t xml:space="preserve"> </w:t>
+      </w:r>
+      <w:proofErr w:type="gramStart"/>
+      <w:r>
+        <w:rPr>
+          <w:rFonts w:ascii="Calibri" w:hAnsi="Calibri"/>
+          <w:b/>
+          <w:sz w:val="22"/>
+          <w:szCs w:val="22"/>
+        </w:rPr>
+        <w:t>No</w:t>
+      </w:r>
+      <w:proofErr w:type="gramEnd"/>
+    </w:p>
+    <w:p>
+      <w:pPr>
+        <w:pStyle w:val="NormalWeb"/>
+        <w:spacing w:before="0" w:beforeAutospacing="0" w:after="0" w:afterAutospacing="0"/>
         <w:ind w:left="540"/>
         <w:rPr>
           <w:rFonts w:ascii="Calibri" w:hAnsi="Calibri"/>
@@ -1154,20 +1671,13 @@
       <w:r>
         <w:rPr>
           <w:rFonts w:ascii="Calibri" w:hAnsi="Calibri"/>
-          <w:i/>
-          <w:iCs/>
-          <w:sz w:val="22"/>
-          <w:szCs w:val="22"/>
-        </w:rPr>
-        <w:t>Each Action Card Testing</w:t>
-      </w:r>
-      <w:r>
-        <w:rPr>
-          <w:rFonts w:ascii="Calibri" w:hAnsi="Calibri"/>
-          <w:sz w:val="22"/>
-          <w:szCs w:val="22"/>
-        </w:rPr>
-        <w:t>:</w:t>
+          <w:b/>
+          <w:iCs/>
+          <w:sz w:val="22"/>
+          <w:szCs w:val="22"/>
+          <w:u w:val="single"/>
+        </w:rPr>
+        <w:t>Action Card Testing</w:t>
       </w:r>
     </w:p>
     <w:p>
@@ -1228,6 +1738,7 @@
       <w:r>
         <w:rPr>
           <w:rFonts w:ascii="Calibri" w:hAnsi="Calibri"/>
+          <w:i/>
           <w:sz w:val="22"/>
           <w:szCs w:val="22"/>
         </w:rPr>
@@ -2127,6 +2638,7 @@
       <w:r>
         <w:rPr>
           <w:rFonts w:ascii="Calibri" w:hAnsi="Calibri"/>
+          <w:i/>
           <w:sz w:val="22"/>
           <w:szCs w:val="22"/>
         </w:rPr>
@@ -2997,6 +3509,7 @@
       <w:r>
         <w:rPr>
           <w:rFonts w:ascii="Calibri" w:hAnsi="Calibri"/>
+          <w:i/>
           <w:sz w:val="22"/>
           <w:szCs w:val="22"/>
         </w:rPr>
@@ -3179,6 +3692,7 @@
           <w:sz w:val="22"/>
           <w:szCs w:val="22"/>
         </w:rPr>
+        <w:lastRenderedPageBreak/>
         <w:tab/>
       </w:r>
       <w:r>
@@ -3872,6 +4386,7 @@
       <w:r>
         <w:rPr>
           <w:rFonts w:ascii="Calibri" w:hAnsi="Calibri"/>
+          <w:i/>
           <w:sz w:val="22"/>
           <w:szCs w:val="22"/>
         </w:rPr>
@@ -3929,25 +4444,30 @@
         <w:spacing w:before="0" w:beforeAutospacing="0" w:after="0" w:afterAutospacing="0"/>
         <w:rPr>
           <w:rFonts w:ascii="Calibri" w:hAnsi="Calibri"/>
-          <w:sz w:val="22"/>
-          <w:szCs w:val="22"/>
-        </w:rPr>
-      </w:pPr>
-      <w:r>
-        <w:rPr>
-          <w:rFonts w:ascii="Calibri" w:hAnsi="Calibri"/>
-          <w:i/>
-          <w:iCs/>
-          <w:sz w:val="22"/>
-          <w:szCs w:val="22"/>
+          <w:b/>
+          <w:sz w:val="22"/>
+          <w:szCs w:val="22"/>
+          <w:u w:val="single"/>
+        </w:rPr>
+      </w:pPr>
+      <w:r>
+        <w:rPr>
+          <w:rFonts w:ascii="Calibri" w:hAnsi="Calibri"/>
+          <w:b/>
+          <w:iCs/>
+          <w:sz w:val="22"/>
+          <w:szCs w:val="22"/>
+          <w:u w:val="single"/>
         </w:rPr>
         <w:t>Scenario Testing</w:t>
       </w:r>
       <w:r>
         <w:rPr>
           <w:rFonts w:ascii="Calibri" w:hAnsi="Calibri"/>
-          <w:sz w:val="22"/>
-          <w:szCs w:val="22"/>
+          <w:b/>
+          <w:sz w:val="22"/>
+          <w:szCs w:val="22"/>
+          <w:u w:val="single"/>
         </w:rPr>
         <w:t xml:space="preserve">: </w:t>
       </w:r>
@@ -4007,6 +4527,7 @@
       <w:r>
         <w:rPr>
           <w:rFonts w:ascii="Calibri" w:eastAsia="Times New Roman" w:hAnsi="Calibri"/>
+          <w:i/>
           <w:sz w:val="22"/>
           <w:szCs w:val="22"/>
         </w:rPr>
@@ -4403,17 +4924,7 @@
           <w:sz w:val="22"/>
           <w:szCs w:val="22"/>
         </w:rPr>
-        <w:t>using 'Charge' in a green tournamen</w:t>
-      </w:r>
-      <w:bookmarkStart w:id="0" w:name="_GoBack"/>
-      <w:bookmarkEnd w:id="0"/>
-      <w:r>
-        <w:rPr>
-          <w:rFonts w:ascii="Calibri" w:eastAsia="Times New Roman" w:hAnsi="Calibri"/>
-          <w:sz w:val="22"/>
-          <w:szCs w:val="22"/>
-        </w:rPr>
-        <w:t>t with every player with only green 1s: one card must remain</w:t>
+        <w:t>using 'Charge' in a green tournament with every player with only green 1s: one card must remain</w:t>
       </w:r>
     </w:p>
     <w:p>
@@ -4443,16 +4954,7 @@
           <w:sz w:val="22"/>
           <w:szCs w:val="22"/>
         </w:rPr>
-        <w:t xml:space="preserve"> </w:t>
-      </w:r>
-      <w:r>
-        <w:rPr>
-          <w:rFonts w:ascii="Calibri" w:eastAsia="Times New Roman" w:hAnsi="Calibri"/>
-          <w:i/>
-          <w:sz w:val="22"/>
-          <w:szCs w:val="22"/>
-        </w:rPr>
-        <w:t>class</w:t>
+        <w:t xml:space="preserve"> class</w:t>
       </w:r>
       <w:r>
         <w:rPr>
@@ -4585,16 +5087,7 @@
           <w:sz w:val="22"/>
           <w:szCs w:val="22"/>
         </w:rPr>
-        <w:t>,</w:t>
-      </w:r>
-      <w:r>
-        <w:rPr>
-          <w:rFonts w:ascii="Calibri" w:eastAsia="Times New Roman" w:hAnsi="Calibri"/>
-          <w:i/>
-          <w:sz w:val="22"/>
-          <w:szCs w:val="22"/>
-        </w:rPr>
-        <w:t xml:space="preserve"> </w:t>
+        <w:t xml:space="preserve">, </w:t>
       </w:r>
       <w:proofErr w:type="spellStart"/>
       <w:r>
@@ -4800,13 +5293,266 @@
       <w:pPr>
         <w:pStyle w:val="NormalWeb"/>
         <w:spacing w:before="0" w:beforeAutospacing="0" w:after="0" w:afterAutospacing="0"/>
-        <w:ind w:left="540"/>
-        <w:rPr>
-          <w:rFonts w:ascii="Calibri" w:hAnsi="Calibri"/>
-          <w:sz w:val="22"/>
-          <w:szCs w:val="22"/>
-        </w:rPr>
-      </w:pPr>
+        <w:rPr>
+          <w:rFonts w:ascii="Calibri" w:hAnsi="Calibri"/>
+          <w:sz w:val="22"/>
+          <w:szCs w:val="22"/>
+        </w:rPr>
+      </w:pPr>
+      <w:r>
+        <w:rPr>
+          <w:rFonts w:ascii="Calibri" w:hAnsi="Calibri"/>
+          <w:b/>
+          <w:sz w:val="22"/>
+          <w:szCs w:val="22"/>
+          <w:u w:val="single"/>
+        </w:rPr>
+        <w:t>AI Strategies</w:t>
+      </w:r>
+    </w:p>
+    <w:p>
+      <w:pPr>
+        <w:pStyle w:val="NormalWeb"/>
+        <w:spacing w:before="0" w:beforeAutospacing="0" w:after="0" w:afterAutospacing="0"/>
+        <w:rPr>
+          <w:rFonts w:ascii="Calibri" w:hAnsi="Calibri"/>
+          <w:sz w:val="22"/>
+          <w:szCs w:val="22"/>
+        </w:rPr>
+      </w:pPr>
+      <w:r>
+        <w:rPr>
+          <w:rFonts w:ascii="Calibri" w:hAnsi="Calibri"/>
+          <w:sz w:val="22"/>
+          <w:szCs w:val="22"/>
+        </w:rPr>
+        <w:t xml:space="preserve">Strategy 1: </w:t>
+      </w:r>
+      <w:r>
+        <w:rPr>
+          <w:rFonts w:ascii="Calibri" w:hAnsi="Calibri"/>
+          <w:i/>
+          <w:sz w:val="22"/>
+          <w:szCs w:val="22"/>
+        </w:rPr>
+        <w:t>Withdraw Strategy</w:t>
+      </w:r>
+    </w:p>
+    <w:p>
+      <w:pPr>
+        <w:pStyle w:val="NormalWeb"/>
+        <w:spacing w:before="0" w:beforeAutospacing="0" w:after="0" w:afterAutospacing="0"/>
+        <w:rPr>
+          <w:rFonts w:ascii="Calibri" w:hAnsi="Calibri"/>
+          <w:sz w:val="22"/>
+          <w:szCs w:val="22"/>
+        </w:rPr>
+      </w:pPr>
+      <w:r>
+        <w:rPr>
+          <w:rFonts w:ascii="Calibri" w:hAnsi="Calibri"/>
+          <w:b/>
+          <w:i/>
+          <w:sz w:val="22"/>
+          <w:szCs w:val="22"/>
+        </w:rPr>
+        <w:t>Test</w:t>
+      </w:r>
+      <w:r>
+        <w:rPr>
+          <w:rFonts w:ascii="Calibri" w:hAnsi="Calibri"/>
+          <w:sz w:val="22"/>
+          <w:szCs w:val="22"/>
+        </w:rPr>
+        <w:t xml:space="preserve">: class </w:t>
+      </w:r>
+      <w:proofErr w:type="spellStart"/>
+      <w:r>
+        <w:rPr>
+          <w:rFonts w:ascii="Calibri" w:hAnsi="Calibri"/>
+          <w:i/>
+          <w:sz w:val="22"/>
+          <w:szCs w:val="22"/>
+        </w:rPr>
+        <w:t>TestAI</w:t>
+      </w:r>
+      <w:proofErr w:type="spellEnd"/>
+      <w:r>
+        <w:rPr>
+          <w:rFonts w:ascii="Calibri" w:hAnsi="Calibri"/>
+          <w:sz w:val="22"/>
+          <w:szCs w:val="22"/>
+        </w:rPr>
+        <w:t xml:space="preserve">, </w:t>
+      </w:r>
+      <w:proofErr w:type="spellStart"/>
+      <w:r>
+        <w:rPr>
+          <w:rFonts w:ascii="Calibri" w:hAnsi="Calibri"/>
+          <w:sz w:val="22"/>
+          <w:szCs w:val="22"/>
+        </w:rPr>
+        <w:t>testWithdrawStartTournament</w:t>
+      </w:r>
+      <w:proofErr w:type="spellEnd"/>
+      <w:r>
+        <w:rPr>
+          <w:rFonts w:ascii="Calibri" w:hAnsi="Calibri"/>
+          <w:sz w:val="22"/>
+          <w:szCs w:val="22"/>
+        </w:rPr>
+        <w:t xml:space="preserve">, </w:t>
+      </w:r>
+      <w:proofErr w:type="spellStart"/>
+      <w:r>
+        <w:rPr>
+          <w:rFonts w:ascii="Calibri" w:hAnsi="Calibri"/>
+          <w:sz w:val="22"/>
+          <w:szCs w:val="22"/>
+        </w:rPr>
+        <w:t>testWithdrawPlayACard</w:t>
+      </w:r>
+      <w:proofErr w:type="spellEnd"/>
+      <w:r>
+        <w:rPr>
+          <w:rFonts w:ascii="Calibri" w:hAnsi="Calibri"/>
+          <w:sz w:val="22"/>
+          <w:szCs w:val="22"/>
+        </w:rPr>
+        <w:t xml:space="preserve">, </w:t>
+      </w:r>
+      <w:proofErr w:type="spellStart"/>
+      <w:r>
+        <w:rPr>
+          <w:rFonts w:ascii="Calibri" w:hAnsi="Calibri"/>
+          <w:sz w:val="22"/>
+          <w:szCs w:val="22"/>
+        </w:rPr>
+        <w:t>testWthdrawWithdraws</w:t>
+      </w:r>
+      <w:proofErr w:type="spellEnd"/>
+    </w:p>
+    <w:p>
+      <w:pPr>
+        <w:pStyle w:val="NormalWeb"/>
+        <w:spacing w:before="0" w:beforeAutospacing="0" w:after="0" w:afterAutospacing="0"/>
+        <w:rPr>
+          <w:rFonts w:ascii="Calibri" w:hAnsi="Calibri"/>
+          <w:sz w:val="22"/>
+          <w:szCs w:val="22"/>
+        </w:rPr>
+      </w:pPr>
+      <w:r>
+        <w:rPr>
+          <w:rFonts w:ascii="Calibri" w:hAnsi="Calibri"/>
+          <w:sz w:val="22"/>
+          <w:szCs w:val="22"/>
+        </w:rPr>
+        <w:t xml:space="preserve">Strategy 2: </w:t>
+      </w:r>
+      <w:r>
+        <w:rPr>
+          <w:rFonts w:ascii="Calibri" w:hAnsi="Calibri"/>
+          <w:i/>
+          <w:sz w:val="22"/>
+          <w:szCs w:val="22"/>
+        </w:rPr>
+        <w:t>Play All Strategy</w:t>
+      </w:r>
+    </w:p>
+    <w:p>
+      <w:pPr>
+        <w:pStyle w:val="NormalWeb"/>
+        <w:spacing w:before="0" w:beforeAutospacing="0" w:after="0" w:afterAutospacing="0"/>
+        <w:rPr>
+          <w:rFonts w:ascii="Calibri" w:hAnsi="Calibri"/>
+          <w:sz w:val="22"/>
+          <w:szCs w:val="22"/>
+        </w:rPr>
+      </w:pPr>
+      <w:r>
+        <w:rPr>
+          <w:rFonts w:ascii="Calibri" w:hAnsi="Calibri"/>
+          <w:b/>
+          <w:i/>
+          <w:sz w:val="22"/>
+          <w:szCs w:val="22"/>
+        </w:rPr>
+        <w:t>Test</w:t>
+      </w:r>
+      <w:r>
+        <w:rPr>
+          <w:rFonts w:ascii="Calibri" w:hAnsi="Calibri"/>
+          <w:sz w:val="22"/>
+          <w:szCs w:val="22"/>
+        </w:rPr>
+        <w:t xml:space="preserve">: class </w:t>
+      </w:r>
+      <w:proofErr w:type="spellStart"/>
+      <w:r>
+        <w:rPr>
+          <w:rFonts w:ascii="Calibri" w:hAnsi="Calibri"/>
+          <w:i/>
+          <w:sz w:val="22"/>
+          <w:szCs w:val="22"/>
+        </w:rPr>
+        <w:t>TestAI</w:t>
+      </w:r>
+      <w:proofErr w:type="spellEnd"/>
+      <w:r>
+        <w:rPr>
+          <w:rFonts w:ascii="Calibri" w:hAnsi="Calibri"/>
+          <w:sz w:val="22"/>
+          <w:szCs w:val="22"/>
+        </w:rPr>
+        <w:t xml:space="preserve">, </w:t>
+      </w:r>
+      <w:proofErr w:type="spellStart"/>
+      <w:r>
+        <w:rPr>
+          <w:rFonts w:ascii="Calibri" w:hAnsi="Calibri"/>
+          <w:sz w:val="22"/>
+          <w:szCs w:val="22"/>
+        </w:rPr>
+        <w:t>testPlayAllStartTournament</w:t>
+      </w:r>
+      <w:proofErr w:type="spellEnd"/>
+      <w:r>
+        <w:rPr>
+          <w:rFonts w:ascii="Calibri" w:hAnsi="Calibri"/>
+          <w:sz w:val="22"/>
+          <w:szCs w:val="22"/>
+        </w:rPr>
+        <w:t xml:space="preserve">, </w:t>
+      </w:r>
+      <w:proofErr w:type="spellStart"/>
+      <w:r>
+        <w:rPr>
+          <w:rFonts w:ascii="Calibri" w:hAnsi="Calibri"/>
+          <w:sz w:val="22"/>
+          <w:szCs w:val="22"/>
+        </w:rPr>
+        <w:t>testPlayAllPlaysACard</w:t>
+      </w:r>
+      <w:proofErr w:type="spellEnd"/>
+      <w:r>
+        <w:rPr>
+          <w:rFonts w:ascii="Calibri" w:hAnsi="Calibri"/>
+          <w:sz w:val="22"/>
+          <w:szCs w:val="22"/>
+        </w:rPr>
+        <w:t xml:space="preserve">, </w:t>
+      </w:r>
+      <w:proofErr w:type="spellStart"/>
+      <w:r>
+        <w:rPr>
+          <w:rFonts w:ascii="Calibri" w:hAnsi="Calibri"/>
+          <w:sz w:val="22"/>
+          <w:szCs w:val="22"/>
+        </w:rPr>
+        <w:t>testPlayAllWithdraws</w:t>
+      </w:r>
+      <w:proofErr w:type="spellEnd"/>
       <w:r>
         <w:rPr>
           <w:rFonts w:ascii="Calibri" w:hAnsi="Calibri"/>
@@ -4815,6 +5561,458 @@
         </w:rPr>
         <w:t> </w:t>
       </w:r>
+    </w:p>
+    <w:p>
+      <w:pPr>
+        <w:pStyle w:val="NormalWeb"/>
+        <w:spacing w:before="0" w:beforeAutospacing="0" w:after="0" w:afterAutospacing="0"/>
+        <w:rPr>
+          <w:rFonts w:ascii="Calibri" w:hAnsi="Calibri"/>
+          <w:sz w:val="22"/>
+          <w:szCs w:val="22"/>
+        </w:rPr>
+      </w:pPr>
+      <w:r>
+        <w:rPr>
+          <w:rFonts w:ascii="Calibri" w:hAnsi="Calibri"/>
+          <w:sz w:val="22"/>
+          <w:szCs w:val="22"/>
+        </w:rPr>
+        <w:t xml:space="preserve">Use of strategy pattern: </w:t>
+      </w:r>
+      <w:r>
+        <w:rPr>
+          <w:rFonts w:ascii="Calibri" w:hAnsi="Calibri"/>
+          <w:b/>
+          <w:sz w:val="22"/>
+          <w:szCs w:val="22"/>
+        </w:rPr>
+        <w:t>Yes</w:t>
+      </w:r>
+    </w:p>
+    <w:p>
+      <w:pPr>
+        <w:pStyle w:val="NormalWeb"/>
+        <w:spacing w:before="0" w:beforeAutospacing="0" w:after="0" w:afterAutospacing="0"/>
+        <w:rPr>
+          <w:rFonts w:ascii="Calibri" w:hAnsi="Calibri"/>
+          <w:sz w:val="22"/>
+          <w:szCs w:val="22"/>
+        </w:rPr>
+      </w:pPr>
+      <w:r>
+        <w:rPr>
+          <w:rFonts w:ascii="Calibri" w:hAnsi="Calibri"/>
+          <w:sz w:val="22"/>
+          <w:szCs w:val="22"/>
+        </w:rPr>
+        <w:t xml:space="preserve">A single player can play against AIs: </w:t>
+      </w:r>
+      <w:r>
+        <w:rPr>
+          <w:rFonts w:ascii="Calibri" w:hAnsi="Calibri"/>
+          <w:b/>
+          <w:sz w:val="22"/>
+          <w:szCs w:val="22"/>
+        </w:rPr>
+        <w:t>Yes</w:t>
+      </w:r>
+    </w:p>
+    <w:p>
+      <w:pPr>
+        <w:pStyle w:val="NormalWeb"/>
+        <w:spacing w:before="0" w:beforeAutospacing="0" w:after="0" w:afterAutospacing="0"/>
+        <w:rPr>
+          <w:rFonts w:ascii="Calibri" w:hAnsi="Calibri"/>
+          <w:sz w:val="22"/>
+          <w:szCs w:val="22"/>
+        </w:rPr>
+      </w:pPr>
+    </w:p>
+    <w:p>
+      <w:pPr>
+        <w:rPr>
+          <w:rFonts w:ascii="Calibri" w:hAnsi="Calibri"/>
+          <w:b/>
+          <w:sz w:val="22"/>
+          <w:szCs w:val="22"/>
+          <w:u w:val="single"/>
+        </w:rPr>
+      </w:pPr>
+      <w:r>
+        <w:rPr>
+          <w:rFonts w:ascii="Calibri" w:hAnsi="Calibri"/>
+          <w:b/>
+          <w:sz w:val="22"/>
+          <w:szCs w:val="22"/>
+          <w:u w:val="single"/>
+        </w:rPr>
+        <w:br w:type="page"/>
+      </w:r>
+    </w:p>
+    <w:p>
+      <w:pPr>
+        <w:pStyle w:val="NormalWeb"/>
+        <w:spacing w:before="0" w:beforeAutospacing="0" w:after="0" w:afterAutospacing="0"/>
+        <w:rPr>
+          <w:rFonts w:ascii="Calibri" w:hAnsi="Calibri"/>
+          <w:sz w:val="22"/>
+          <w:szCs w:val="22"/>
+        </w:rPr>
+      </w:pPr>
+      <w:r>
+        <w:rPr>
+          <w:rFonts w:ascii="Calibri" w:hAnsi="Calibri"/>
+          <w:b/>
+          <w:sz w:val="22"/>
+          <w:szCs w:val="22"/>
+          <w:u w:val="single"/>
+        </w:rPr>
+        <w:lastRenderedPageBreak/>
+        <w:t>Bells and Whistles</w:t>
+      </w:r>
+    </w:p>
+    <w:p>
+      <w:pPr>
+        <w:pStyle w:val="NormalWeb"/>
+        <w:spacing w:before="0" w:beforeAutospacing="0" w:after="0" w:afterAutospacing="0"/>
+        <w:rPr>
+          <w:rFonts w:ascii="Calibri" w:hAnsi="Calibri"/>
+          <w:sz w:val="22"/>
+          <w:szCs w:val="22"/>
+        </w:rPr>
+      </w:pPr>
+      <w:r>
+        <w:rPr>
+          <w:rFonts w:ascii="Calibri" w:hAnsi="Calibri"/>
+          <w:sz w:val="22"/>
+          <w:szCs w:val="22"/>
+        </w:rPr>
+        <w:t xml:space="preserve">Resizable Cards: </w:t>
+      </w:r>
+      <w:r>
+        <w:rPr>
+          <w:rFonts w:ascii="Calibri" w:hAnsi="Calibri"/>
+          <w:b/>
+          <w:sz w:val="22"/>
+          <w:szCs w:val="22"/>
+        </w:rPr>
+        <w:t>Yes</w:t>
+      </w:r>
+    </w:p>
+    <w:p>
+      <w:pPr>
+        <w:pStyle w:val="NormalWeb"/>
+        <w:spacing w:before="0" w:beforeAutospacing="0" w:after="0" w:afterAutospacing="0"/>
+        <w:rPr>
+          <w:rFonts w:ascii="Calibri" w:hAnsi="Calibri"/>
+          <w:sz w:val="22"/>
+          <w:szCs w:val="22"/>
+        </w:rPr>
+      </w:pPr>
+      <w:r>
+        <w:rPr>
+          <w:rFonts w:ascii="Calibri" w:hAnsi="Calibri"/>
+          <w:sz w:val="22"/>
+          <w:szCs w:val="22"/>
+        </w:rPr>
+        <w:t xml:space="preserve">Disabling Cards that cannot be played: </w:t>
+      </w:r>
+      <w:r>
+        <w:rPr>
+          <w:rFonts w:ascii="Calibri" w:hAnsi="Calibri"/>
+          <w:b/>
+          <w:sz w:val="22"/>
+          <w:szCs w:val="22"/>
+        </w:rPr>
+        <w:t>No</w:t>
+      </w:r>
+    </w:p>
+    <w:p>
+      <w:pPr>
+        <w:pStyle w:val="NormalWeb"/>
+        <w:spacing w:before="0" w:beforeAutospacing="0" w:after="0" w:afterAutospacing="0"/>
+        <w:rPr>
+          <w:rFonts w:ascii="Calibri" w:hAnsi="Calibri"/>
+          <w:sz w:val="22"/>
+          <w:szCs w:val="22"/>
+        </w:rPr>
+      </w:pPr>
+      <w:r>
+        <w:rPr>
+          <w:rFonts w:ascii="Calibri" w:hAnsi="Calibri"/>
+          <w:sz w:val="22"/>
+          <w:szCs w:val="22"/>
+        </w:rPr>
+        <w:t xml:space="preserve">Handling loss of player nicely: </w:t>
+      </w:r>
+      <w:r>
+        <w:rPr>
+          <w:rFonts w:ascii="Calibri" w:hAnsi="Calibri"/>
+          <w:b/>
+          <w:sz w:val="22"/>
+          <w:szCs w:val="22"/>
+        </w:rPr>
+        <w:t>Yes</w:t>
+      </w:r>
+    </w:p>
+    <w:p>
+      <w:pPr>
+        <w:pStyle w:val="NormalWeb"/>
+        <w:spacing w:before="0" w:beforeAutospacing="0" w:after="0" w:afterAutospacing="0"/>
+        <w:rPr>
+          <w:rFonts w:ascii="Calibri" w:hAnsi="Calibri"/>
+          <w:sz w:val="22"/>
+          <w:szCs w:val="22"/>
+        </w:rPr>
+      </w:pPr>
+      <w:r>
+        <w:rPr>
+          <w:rFonts w:ascii="Calibri" w:hAnsi="Calibri"/>
+          <w:sz w:val="22"/>
+          <w:szCs w:val="22"/>
+        </w:rPr>
+        <w:t xml:space="preserve">Handling duplicates names: </w:t>
+      </w:r>
+      <w:r>
+        <w:rPr>
+          <w:rFonts w:ascii="Calibri" w:hAnsi="Calibri"/>
+          <w:b/>
+          <w:sz w:val="22"/>
+          <w:szCs w:val="22"/>
+        </w:rPr>
+        <w:t>Yes</w:t>
+      </w:r>
+    </w:p>
+    <w:p>
+      <w:pPr>
+        <w:pStyle w:val="NormalWeb"/>
+        <w:spacing w:before="0" w:beforeAutospacing="0" w:after="0" w:afterAutospacing="0"/>
+        <w:rPr>
+          <w:rFonts w:ascii="Calibri" w:hAnsi="Calibri"/>
+          <w:sz w:val="22"/>
+          <w:szCs w:val="22"/>
+        </w:rPr>
+      </w:pPr>
+      <w:r>
+        <w:rPr>
+          <w:rFonts w:ascii="Calibri" w:hAnsi="Calibri"/>
+          <w:sz w:val="22"/>
+          <w:szCs w:val="22"/>
+        </w:rPr>
+        <w:t xml:space="preserve">Greying out player’s cards when it is not their turn: </w:t>
+      </w:r>
+      <w:r>
+        <w:rPr>
+          <w:rFonts w:ascii="Calibri" w:hAnsi="Calibri"/>
+          <w:b/>
+          <w:sz w:val="22"/>
+          <w:szCs w:val="22"/>
+        </w:rPr>
+        <w:t>Yes</w:t>
+      </w:r>
+    </w:p>
+    <w:p>
+      <w:pPr>
+        <w:pStyle w:val="NormalWeb"/>
+        <w:spacing w:before="0" w:beforeAutospacing="0" w:after="0" w:afterAutospacing="0"/>
+        <w:rPr>
+          <w:rFonts w:ascii="Calibri" w:hAnsi="Calibri"/>
+          <w:b/>
+          <w:sz w:val="22"/>
+          <w:szCs w:val="22"/>
+        </w:rPr>
+      </w:pPr>
+      <w:r>
+        <w:rPr>
+          <w:rFonts w:ascii="Calibri" w:hAnsi="Calibri"/>
+          <w:sz w:val="22"/>
+          <w:szCs w:val="22"/>
+        </w:rPr>
+        <w:t xml:space="preserve">Displaying a logging screen when playing the game: </w:t>
+      </w:r>
+      <w:r>
+        <w:rPr>
+          <w:rFonts w:ascii="Calibri" w:hAnsi="Calibri"/>
+          <w:b/>
+          <w:sz w:val="22"/>
+          <w:szCs w:val="22"/>
+        </w:rPr>
+        <w:t>Yes</w:t>
+      </w:r>
+    </w:p>
+    <w:p>
+      <w:pPr>
+        <w:pStyle w:val="NormalWeb"/>
+        <w:spacing w:before="0" w:beforeAutospacing="0" w:after="0" w:afterAutospacing="0"/>
+        <w:rPr>
+          <w:rFonts w:ascii="Calibri" w:hAnsi="Calibri"/>
+          <w:b/>
+          <w:sz w:val="22"/>
+          <w:szCs w:val="22"/>
+        </w:rPr>
+      </w:pPr>
+      <w:r>
+        <w:rPr>
+          <w:rFonts w:ascii="Calibri" w:hAnsi="Calibri"/>
+          <w:sz w:val="22"/>
+          <w:szCs w:val="22"/>
+        </w:rPr>
+        <w:t xml:space="preserve">Removing extra players off the screen: </w:t>
+      </w:r>
+      <w:r>
+        <w:rPr>
+          <w:rFonts w:ascii="Calibri" w:hAnsi="Calibri"/>
+          <w:b/>
+          <w:sz w:val="22"/>
+          <w:szCs w:val="22"/>
+        </w:rPr>
+        <w:t>Yes</w:t>
+      </w:r>
+    </w:p>
+    <w:p>
+      <w:pPr>
+        <w:pStyle w:val="NormalWeb"/>
+        <w:spacing w:before="0" w:beforeAutospacing="0" w:after="0" w:afterAutospacing="0"/>
+        <w:rPr>
+          <w:rFonts w:ascii="Calibri" w:hAnsi="Calibri"/>
+          <w:sz w:val="22"/>
+          <w:szCs w:val="22"/>
+        </w:rPr>
+      </w:pPr>
+      <w:r>
+        <w:rPr>
+          <w:rFonts w:ascii="Calibri" w:hAnsi="Calibri"/>
+          <w:sz w:val="22"/>
+          <w:szCs w:val="22"/>
+        </w:rPr>
+        <w:t xml:space="preserve">Background colour changes to the tournament colour: </w:t>
+      </w:r>
+      <w:r>
+        <w:rPr>
+          <w:rFonts w:ascii="Calibri" w:hAnsi="Calibri"/>
+          <w:b/>
+          <w:sz w:val="22"/>
+          <w:szCs w:val="22"/>
+        </w:rPr>
+        <w:t>Yes</w:t>
+      </w:r>
+    </w:p>
+    <w:p>
+      <w:pPr>
+        <w:pStyle w:val="NormalWeb"/>
+        <w:spacing w:before="0" w:beforeAutospacing="0" w:after="0" w:afterAutospacing="0"/>
+        <w:rPr>
+          <w:rFonts w:ascii="Calibri" w:hAnsi="Calibri"/>
+          <w:sz w:val="22"/>
+          <w:szCs w:val="22"/>
+        </w:rPr>
+      </w:pPr>
+      <w:r>
+        <w:rPr>
+          <w:rFonts w:ascii="Calibri" w:hAnsi="Calibri"/>
+          <w:sz w:val="22"/>
+          <w:szCs w:val="22"/>
+        </w:rPr>
+        <w:t xml:space="preserve">When clicked on a card, the description of the card appears: </w:t>
+      </w:r>
+      <w:r>
+        <w:rPr>
+          <w:rFonts w:ascii="Calibri" w:hAnsi="Calibri"/>
+          <w:b/>
+          <w:sz w:val="22"/>
+          <w:szCs w:val="22"/>
+        </w:rPr>
+        <w:t>Yes</w:t>
+      </w:r>
+    </w:p>
+    <w:p>
+      <w:pPr>
+        <w:pStyle w:val="NormalWeb"/>
+        <w:spacing w:before="0" w:beforeAutospacing="0" w:after="0" w:afterAutospacing="0"/>
+        <w:rPr>
+          <w:rFonts w:ascii="Calibri" w:hAnsi="Calibri"/>
+          <w:sz w:val="22"/>
+          <w:szCs w:val="22"/>
+        </w:rPr>
+      </w:pPr>
+      <w:bookmarkStart w:id="0" w:name="_GoBack"/>
+      <w:bookmarkEnd w:id="0"/>
+    </w:p>
+    <w:p>
+      <w:pPr>
+        <w:pStyle w:val="NormalWeb"/>
+        <w:spacing w:before="0" w:beforeAutospacing="0" w:after="0" w:afterAutospacing="0"/>
+        <w:rPr>
+          <w:rFonts w:ascii="Calibri" w:hAnsi="Calibri"/>
+          <w:b/>
+          <w:sz w:val="22"/>
+          <w:szCs w:val="22"/>
+        </w:rPr>
+      </w:pPr>
+    </w:p>
+    <w:p>
+      <w:pPr>
+        <w:pStyle w:val="NormalWeb"/>
+        <w:spacing w:before="0" w:beforeAutospacing="0" w:after="0" w:afterAutospacing="0"/>
+        <w:rPr>
+          <w:rFonts w:ascii="Calibri" w:hAnsi="Calibri"/>
+          <w:sz w:val="22"/>
+          <w:szCs w:val="22"/>
+          <w:u w:val="single"/>
+        </w:rPr>
+      </w:pPr>
+      <w:r>
+        <w:rPr>
+          <w:rFonts w:ascii="Calibri" w:hAnsi="Calibri"/>
+          <w:b/>
+          <w:sz w:val="22"/>
+          <w:szCs w:val="22"/>
+          <w:u w:val="single"/>
+        </w:rPr>
+        <w:t>Bonuses</w:t>
+      </w:r>
+    </w:p>
+    <w:p>
+      <w:pPr>
+        <w:pStyle w:val="NormalWeb"/>
+        <w:spacing w:before="0" w:beforeAutospacing="0" w:after="0" w:afterAutospacing="0"/>
+        <w:rPr>
+          <w:rFonts w:ascii="Calibri" w:hAnsi="Calibri"/>
+          <w:sz w:val="22"/>
+          <w:szCs w:val="22"/>
+        </w:rPr>
+      </w:pPr>
+      <w:r>
+        <w:rPr>
+          <w:rFonts w:ascii="Calibri" w:hAnsi="Calibri"/>
+          <w:sz w:val="22"/>
+          <w:szCs w:val="22"/>
+        </w:rPr>
+        <w:t xml:space="preserve">Did you provide a video of your game: </w:t>
+      </w:r>
+      <w:proofErr w:type="gramStart"/>
+      <w:r>
+        <w:rPr>
+          <w:rFonts w:ascii="Calibri" w:hAnsi="Calibri"/>
+          <w:b/>
+          <w:sz w:val="22"/>
+          <w:szCs w:val="22"/>
+        </w:rPr>
+        <w:t>Yes</w:t>
+      </w:r>
+      <w:proofErr w:type="gramEnd"/>
+    </w:p>
+    <w:p>
+      <w:pPr>
+        <w:pStyle w:val="NormalWeb"/>
+        <w:spacing w:before="0" w:beforeAutospacing="0" w:after="0" w:afterAutospacing="0"/>
+        <w:rPr>
+          <w:rFonts w:ascii="Calibri" w:hAnsi="Calibri"/>
+          <w:sz w:val="22"/>
+          <w:szCs w:val="22"/>
+        </w:rPr>
+      </w:pPr>
     </w:p>
     <w:p>
       <w:pPr>
@@ -4846,8 +6044,8 @@
 </file>
 
 <file path=word/numbering.xml><?xml version="1.0" encoding="utf-8"?>
-<w:numbering xmlns:wpc="http://schemas.microsoft.com/office/word/2010/wordprocessingCanvas" xmlns:mo="http://schemas.microsoft.com/office/mac/office/2008/main" xmlns:mc="http://schemas.openxmlformats.org/markup-compatibility/2006" xmlns:mv="urn:schemas-microsoft-com:mac:vml" xmlns:o="urn:schemas-microsoft-com:office:office" xmlns:r="http://schemas.openxmlformats.org/officeDocument/2006/relationships" xmlns:m="http://schemas.openxmlformats.org/officeDocument/2006/math" xmlns:v="urn:schemas-microsoft-com:vml" xmlns:wp14="http://schemas.microsoft.com/office/word/2010/wordprocessingDrawing" xmlns:wp="http://schemas.openxmlformats.org/drawingml/2006/wordprocessingDrawing" xmlns:w10="urn:schemas-microsoft-com:office:word" xmlns:w="http://schemas.openxmlformats.org/wordprocessingml/2006/main" xmlns:w14="http://schemas.microsoft.com/office/word/2010/wordml" xmlns:w15="http://schemas.microsoft.com/office/word/2012/wordml" xmlns:wpg="http://schemas.microsoft.com/office/word/2010/wordprocessingGroup" xmlns:wpi="http://schemas.microsoft.com/office/word/2010/wordprocessingInk" xmlns:wne="http://schemas.microsoft.com/office/word/2006/wordml" xmlns:wps="http://schemas.microsoft.com/office/word/2010/wordprocessingShape" mc:Ignorable="w14 w15 wp14">
-  <w:abstractNum w:abstractNumId="0">
+<w:numbering xmlns:wpc="http://schemas.microsoft.com/office/word/2010/wordprocessingCanvas" xmlns:cx="http://schemas.microsoft.com/office/drawing/2014/chartex" xmlns:cx1="http://schemas.microsoft.com/office/drawing/2015/9/8/chartex" xmlns:cx2="http://schemas.microsoft.com/office/drawing/2015/10/21/chartex" xmlns:mc="http://schemas.openxmlformats.org/markup-compatibility/2006" xmlns:o="urn:schemas-microsoft-com:office:office" xmlns:r="http://schemas.openxmlformats.org/officeDocument/2006/relationships" xmlns:m="http://schemas.openxmlformats.org/officeDocument/2006/math" xmlns:v="urn:schemas-microsoft-com:vml" xmlns:wp14="http://schemas.microsoft.com/office/word/2010/wordprocessingDrawing" xmlns:wp="http://schemas.openxmlformats.org/drawingml/2006/wordprocessingDrawing" xmlns:w10="urn:schemas-microsoft-com:office:word" xmlns:w="http://schemas.openxmlformats.org/wordprocessingml/2006/main" xmlns:w14="http://schemas.microsoft.com/office/word/2010/wordml" xmlns:w15="http://schemas.microsoft.com/office/word/2012/wordml" xmlns:w16se="http://schemas.microsoft.com/office/word/2015/wordml/symex" xmlns:wpg="http://schemas.microsoft.com/office/word/2010/wordprocessingGroup" xmlns:wpi="http://schemas.microsoft.com/office/word/2010/wordprocessingInk" xmlns:wne="http://schemas.microsoft.com/office/word/2006/wordml" xmlns:wps="http://schemas.microsoft.com/office/word/2010/wordprocessingShape" mc:Ignorable="w14 w15 w16se wp14">
+  <w:abstractNum w:abstractNumId="0" w15:restartNumberingAfterBreak="0">
     <w:nsid w:val="0E3B24E4"/>
     <w:multiLevelType w:val="multilevel"/>
     <w:tmpl w:val="EFC61AAA"/>
@@ -4960,7 +6158,7 @@
       </w:pPr>
     </w:lvl>
   </w:abstractNum>
-  <w:abstractNum w:abstractNumId="1">
+  <w:abstractNum w:abstractNumId="1" w15:restartNumberingAfterBreak="0">
     <w:nsid w:val="1E915982"/>
     <w:multiLevelType w:val="multilevel"/>
     <w:tmpl w:val="4F3E962C"/>
@@ -5073,7 +6271,7 @@
       </w:pPr>
     </w:lvl>
   </w:abstractNum>
-  <w:abstractNum w:abstractNumId="2">
+  <w:abstractNum w:abstractNumId="2" w15:restartNumberingAfterBreak="0">
     <w:nsid w:val="2A640A14"/>
     <w:multiLevelType w:val="multilevel"/>
     <w:tmpl w:val="D65E8DBA"/>
@@ -5186,7 +6384,7 @@
       </w:pPr>
     </w:lvl>
   </w:abstractNum>
-  <w:abstractNum w:abstractNumId="3">
+  <w:abstractNum w:abstractNumId="3" w15:restartNumberingAfterBreak="0">
     <w:nsid w:val="3A5F12C9"/>
     <w:multiLevelType w:val="multilevel"/>
     <w:tmpl w:val="A5542938"/>
@@ -5299,7 +6497,7 @@
       </w:pPr>
     </w:lvl>
   </w:abstractNum>
-  <w:abstractNum w:abstractNumId="4">
+  <w:abstractNum w:abstractNumId="4" w15:restartNumberingAfterBreak="0">
     <w:nsid w:val="41AC1CD5"/>
     <w:multiLevelType w:val="multilevel"/>
     <w:tmpl w:val="8DE4D316"/>
@@ -5412,7 +6610,7 @@
       </w:pPr>
     </w:lvl>
   </w:abstractNum>
-  <w:abstractNum w:abstractNumId="5">
+  <w:abstractNum w:abstractNumId="5" w15:restartNumberingAfterBreak="0">
     <w:nsid w:val="43BB2F0D"/>
     <w:multiLevelType w:val="multilevel"/>
     <w:tmpl w:val="993E8B4E"/>
@@ -5525,7 +6723,7 @@
       </w:pPr>
     </w:lvl>
   </w:abstractNum>
-  <w:abstractNum w:abstractNumId="6">
+  <w:abstractNum w:abstractNumId="6" w15:restartNumberingAfterBreak="0">
     <w:nsid w:val="447739AF"/>
     <w:multiLevelType w:val="multilevel"/>
     <w:tmpl w:val="395C0354"/>
@@ -5638,7 +6836,7 @@
       </w:pPr>
     </w:lvl>
   </w:abstractNum>
-  <w:abstractNum w:abstractNumId="7">
+  <w:abstractNum w:abstractNumId="7" w15:restartNumberingAfterBreak="0">
     <w:nsid w:val="48425913"/>
     <w:multiLevelType w:val="multilevel"/>
     <w:tmpl w:val="FBC2E354"/>
@@ -5751,7 +6949,7 @@
       </w:pPr>
     </w:lvl>
   </w:abstractNum>
-  <w:abstractNum w:abstractNumId="8">
+  <w:abstractNum w:abstractNumId="8" w15:restartNumberingAfterBreak="0">
     <w:nsid w:val="4881446B"/>
     <w:multiLevelType w:val="multilevel"/>
     <w:tmpl w:val="0E3A0E70"/>
@@ -5864,7 +7062,7 @@
       </w:pPr>
     </w:lvl>
   </w:abstractNum>
-  <w:abstractNum w:abstractNumId="9">
+  <w:abstractNum w:abstractNumId="9" w15:restartNumberingAfterBreak="0">
     <w:nsid w:val="4A3B0BC0"/>
     <w:multiLevelType w:val="multilevel"/>
     <w:tmpl w:val="E7B25080"/>
@@ -5977,7 +7175,7 @@
       </w:pPr>
     </w:lvl>
   </w:abstractNum>
-  <w:abstractNum w:abstractNumId="10">
+  <w:abstractNum w:abstractNumId="10" w15:restartNumberingAfterBreak="0">
     <w:nsid w:val="51254A3C"/>
     <w:multiLevelType w:val="multilevel"/>
     <w:tmpl w:val="28F23A86"/>
@@ -6090,7 +7288,7 @@
       </w:pPr>
     </w:lvl>
   </w:abstractNum>
-  <w:abstractNum w:abstractNumId="11">
+  <w:abstractNum w:abstractNumId="11" w15:restartNumberingAfterBreak="0">
     <w:nsid w:val="52BD737A"/>
     <w:multiLevelType w:val="multilevel"/>
     <w:tmpl w:val="A8541810"/>
@@ -6203,7 +7401,7 @@
       </w:pPr>
     </w:lvl>
   </w:abstractNum>
-  <w:abstractNum w:abstractNumId="12">
+  <w:abstractNum w:abstractNumId="12" w15:restartNumberingAfterBreak="0">
     <w:nsid w:val="58981779"/>
     <w:multiLevelType w:val="multilevel"/>
     <w:tmpl w:val="4520721C"/>
@@ -6316,7 +7514,7 @@
       </w:pPr>
     </w:lvl>
   </w:abstractNum>
-  <w:abstractNum w:abstractNumId="13">
+  <w:abstractNum w:abstractNumId="13" w15:restartNumberingAfterBreak="0">
     <w:nsid w:val="613C1317"/>
     <w:multiLevelType w:val="multilevel"/>
     <w:tmpl w:val="FF56221C"/>
@@ -6429,7 +7627,7 @@
       </w:pPr>
     </w:lvl>
   </w:abstractNum>
-  <w:abstractNum w:abstractNumId="14">
+  <w:abstractNum w:abstractNumId="14" w15:restartNumberingAfterBreak="0">
     <w:nsid w:val="61BF2AA8"/>
     <w:multiLevelType w:val="multilevel"/>
     <w:tmpl w:val="3A8EE5E0"/>
@@ -6542,7 +7740,7 @@
       </w:pPr>
     </w:lvl>
   </w:abstractNum>
-  <w:abstractNum w:abstractNumId="15">
+  <w:abstractNum w:abstractNumId="15" w15:restartNumberingAfterBreak="0">
     <w:nsid w:val="741B76C4"/>
     <w:multiLevelType w:val="multilevel"/>
     <w:tmpl w:val="06FA299C"/>
@@ -6655,7 +7853,7 @@
       </w:pPr>
     </w:lvl>
   </w:abstractNum>
-  <w:abstractNum w:abstractNumId="16">
+  <w:abstractNum w:abstractNumId="16" w15:restartNumberingAfterBreak="0">
     <w:nsid w:val="7A80649C"/>
     <w:multiLevelType w:val="multilevel"/>
     <w:tmpl w:val="1E261882"/>
@@ -6768,7 +7966,7 @@
       </w:pPr>
     </w:lvl>
   </w:abstractNum>
-  <w:abstractNum w:abstractNumId="17">
+  <w:abstractNum w:abstractNumId="17" w15:restartNumberingAfterBreak="0">
     <w:nsid w:val="7F041413"/>
     <w:multiLevelType w:val="multilevel"/>
     <w:tmpl w:val="A96663A2"/>
@@ -6994,7 +8192,7 @@
 </file>
 
 <file path=word/styles.xml><?xml version="1.0" encoding="utf-8"?>
-<w:styles xmlns:mc="http://schemas.openxmlformats.org/markup-compatibility/2006" xmlns:r="http://schemas.openxmlformats.org/officeDocument/2006/relationships" xmlns:w="http://schemas.openxmlformats.org/wordprocessingml/2006/main" xmlns:w14="http://schemas.microsoft.com/office/word/2010/wordml" xmlns:w15="http://schemas.microsoft.com/office/word/2012/wordml" mc:Ignorable="w14 w15">
+<w:styles xmlns:mc="http://schemas.openxmlformats.org/markup-compatibility/2006" xmlns:r="http://schemas.openxmlformats.org/officeDocument/2006/relationships" xmlns:w="http://schemas.openxmlformats.org/wordprocessingml/2006/main" xmlns:w14="http://schemas.microsoft.com/office/word/2010/wordml" xmlns:w15="http://schemas.microsoft.com/office/word/2012/wordml" xmlns:w16se="http://schemas.microsoft.com/office/word/2015/wordml/symex" mc:Ignorable="w14 w15 w16se">
   <w:docDefaults>
     <w:rPrDefault>
       <w:rPr>
@@ -7004,7 +8202,7 @@
     </w:rPrDefault>
     <w:pPrDefault/>
   </w:docDefaults>
-  <w:latentStyles w:defLockedState="0" w:defUIPriority="99" w:defSemiHidden="0" w:defUnhideWhenUsed="0" w:defQFormat="0" w:count="380">
+  <w:latentStyles w:defLockedState="0" w:defUIPriority="99" w:defSemiHidden="0" w:defUnhideWhenUsed="0" w:defQFormat="0" w:count="372">
     <w:lsdException w:name="Normal" w:uiPriority="0" w:qFormat="1"/>
     <w:lsdException w:name="heading 1" w:uiPriority="9" w:qFormat="1"/>
     <w:lsdException w:name="heading 2" w:semiHidden="1" w:uiPriority="9" w:unhideWhenUsed="1" w:qFormat="1"/>
@@ -7161,15 +8359,6 @@
     <w:lsdException w:name="Balloon Text" w:semiHidden="1" w:unhideWhenUsed="1"/>
     <w:lsdException w:name="Table Grid" w:uiPriority="59"/>
     <w:lsdException w:name="Table Theme" w:semiHidden="1" w:unhideWhenUsed="1"/>
-    <w:lsdException w:name="Note Level 1" w:semiHidden="1" w:unhideWhenUsed="1"/>
-    <w:lsdException w:name="Note Level 2" w:semiHidden="1" w:unhideWhenUsed="1"/>
-    <w:lsdException w:name="Note Level 3" w:semiHidden="1" w:unhideWhenUsed="1"/>
-    <w:lsdException w:name="Note Level 4" w:semiHidden="1" w:unhideWhenUsed="1"/>
-    <w:lsdException w:name="Note Level 5" w:semiHidden="1" w:unhideWhenUsed="1"/>
-    <w:lsdException w:name="Note Level 6" w:semiHidden="1" w:unhideWhenUsed="1"/>
-    <w:lsdException w:name="Note Level 7" w:semiHidden="1" w:unhideWhenUsed="1"/>
-    <w:lsdException w:name="Note Level 8" w:semiHidden="1" w:unhideWhenUsed="1"/>
-    <w:lsdException w:name="Note Level 9" w:semiHidden="1" w:unhideWhenUsed="1"/>
     <w:lsdException w:name="Placeholder Text" w:semiHidden="1"/>
     <w:lsdException w:name="No Spacing" w:uiPriority="1" w:qFormat="1"/>
     <w:lsdException w:name="Light Shading" w:uiPriority="60"/>

</xml_diff>